<commit_message>
add illinois to report
</commit_message>
<xml_diff>
--- a/Phase_1/Phase1_report.docx
+++ b/Phase_1/Phase1_report.docx
@@ -608,13 +608,7 @@
         <w:rPr>
           <w:lang w:bidi="ar-EG"/>
         </w:rPr>
-        <w:t>The Method may appear to be fast due to its logarithmic time complexity but It's slow compared to other methods like Newton Raphson or Regular Falsi</w:t>
-      </w:r>
-      <w:r>
-        <w:rPr>
-          <w:lang w:bidi="ar-EG"/>
-        </w:rPr>
-        <w:t>.</w:t>
+        <w:t>The Method may appear to be fast due to its logarithmic time complexity but It's slow compared to other methods like Newton Raphson or Regular Falsi.</w:t>
       </w:r>
     </w:p>
     <w:p>
@@ -632,13 +626,7 @@
         <w:rPr>
           <w:lang w:bidi="ar-EG"/>
         </w:rPr>
-        <w:t>It's required to find a valid interval which contains an odd number of roots to begin the algorithm</w:t>
-      </w:r>
-      <w:r>
-        <w:rPr>
-          <w:lang w:bidi="ar-EG"/>
-        </w:rPr>
-        <w:t>.</w:t>
+        <w:t>It's required to find a valid interval which contains an odd number of roots to begin the algorithm.</w:t>
       </w:r>
     </w:p>
     <w:p>
@@ -744,10 +732,10 @@
             <v:path o:extrusionok="f" gradientshapeok="t" o:connecttype="rect"/>
             <o:lock v:ext="edit" aspectratio="t"/>
           </v:shapetype>
-          <v:shape id="_x0000_i1079" type="#_x0000_t75" style="width:468pt;height:294pt" o:ole="">
+          <v:shape id="_x0000_i1025" type="#_x0000_t75" style="width:468pt;height:294pt" o:ole="">
             <v:imagedata r:id="rId7" o:title=""/>
           </v:shape>
-          <o:OLEObject Type="Embed" ProgID="Word.OpenDocumentText.12" ShapeID="_x0000_i1079" DrawAspect="Content" ObjectID="_1556489344" r:id="rId8"/>
+          <o:OLEObject Type="Embed" ProgID="Word.OpenDocumentText.12" ShapeID="_x0000_i1025" DrawAspect="Content" ObjectID="_1556524372" r:id="rId8"/>
         </w:object>
       </w:r>
     </w:p>
@@ -791,19 +779,7 @@
           <w:u w:val="single"/>
           <w:lang w:bidi="ar-EG"/>
         </w:rPr>
-        <w:t>i</w:t>
-      </w:r>
-      <w:r>
-        <w:rPr>
-          <w:rFonts w:asciiTheme="majorHAnsi" w:hAnsiTheme="majorHAnsi"/>
-          <w:b/>
-          <w:bCs/>
-          <w:sz w:val="32"/>
-          <w:szCs w:val="32"/>
-          <w:u w:val="single"/>
-          <w:lang w:bidi="ar-EG"/>
-        </w:rPr>
-        <w:t>:</w:t>
+        <w:t>i:</w:t>
       </w:r>
     </w:p>
     <w:p>
@@ -959,15 +935,7 @@
           <w:szCs w:val="24"/>
           <w:lang w:bidi="ar-EG"/>
         </w:rPr>
-        <w:t xml:space="preserve">It'll always converge to </w:t>
-      </w:r>
-      <w:r>
-        <w:rPr>
-          <w:sz w:val="24"/>
-          <w:szCs w:val="24"/>
-          <w:lang w:bidi="ar-EG"/>
-        </w:rPr>
-        <w:t>a root if the interval is.</w:t>
+        <w:t>It'll always converge to a root if the interval is.</w:t>
       </w:r>
     </w:p>
     <w:p>
@@ -1112,10 +1080,10 @@
           <w:lang w:bidi="ar-EG"/>
         </w:rPr>
         <w:object w:dxaOrig="9360" w:dyaOrig="8440">
-          <v:shape id="_x0000_i1081" type="#_x0000_t75" style="width:468pt;height:309pt" o:ole="">
+          <v:shape id="_x0000_i1026" type="#_x0000_t75" style="width:468pt;height:309pt" o:ole="">
             <v:imagedata r:id="rId9" o:title=""/>
           </v:shape>
-          <o:OLEObject Type="Embed" ProgID="Word.OpenDocumentText.12" ShapeID="_x0000_i1081" DrawAspect="Content" ObjectID="_1556489345" r:id="rId10"/>
+          <o:OLEObject Type="Embed" ProgID="Word.OpenDocumentText.12" ShapeID="_x0000_i1026" DrawAspect="Content" ObjectID="_1556524373" r:id="rId10"/>
         </w:object>
       </w:r>
     </w:p>
@@ -1147,19 +1115,7 @@
           <w:lang w:bidi="ar-EG"/>
         </w:rPr>
         <w:lastRenderedPageBreak/>
-        <w:t>Fixed Point</w:t>
-      </w:r>
-      <w:r>
-        <w:rPr>
-          <w:rFonts w:asciiTheme="majorHAnsi" w:hAnsiTheme="majorHAnsi"/>
-          <w:b/>
-          <w:bCs/>
-          <w:sz w:val="32"/>
-          <w:szCs w:val="32"/>
-          <w:u w:val="single"/>
-          <w:lang w:bidi="ar-EG"/>
-        </w:rPr>
-        <w:t>:</w:t>
+        <w:t>Fixed Point:</w:t>
       </w:r>
       <w:r>
         <w:rPr>
@@ -1389,10 +1345,10 @@
           <w:lang w:bidi="ar-EG"/>
         </w:rPr>
         <w:object w:dxaOrig="9360" w:dyaOrig="5775">
-          <v:shape id="_x0000_i1054" type="#_x0000_t75" style="width:468pt;height:211.5pt" o:ole="">
+          <v:shape id="_x0000_i1027" type="#_x0000_t75" style="width:468pt;height:211.5pt" o:ole="">
             <v:imagedata r:id="rId11" o:title=""/>
           </v:shape>
-          <o:OLEObject Type="Embed" ProgID="Word.OpenDocumentText.12" ShapeID="_x0000_i1054" DrawAspect="Content" ObjectID="_1556489346" r:id="rId12"/>
+          <o:OLEObject Type="Embed" ProgID="Word.OpenDocumentText.12" ShapeID="_x0000_i1027" DrawAspect="Content" ObjectID="_1556524374" r:id="rId12"/>
         </w:object>
       </w:r>
     </w:p>
@@ -1499,19 +1455,7 @@
           <w:lang w:bidi="ar-EG"/>
         </w:rPr>
         <w:lastRenderedPageBreak/>
-        <w:t>Newton Raphson</w:t>
-      </w:r>
-      <w:r>
-        <w:rPr>
-          <w:rFonts w:asciiTheme="majorHAnsi" w:hAnsiTheme="majorHAnsi"/>
-          <w:b/>
-          <w:bCs/>
-          <w:sz w:val="32"/>
-          <w:szCs w:val="32"/>
-          <w:u w:val="single"/>
-          <w:lang w:bidi="ar-EG"/>
-        </w:rPr>
-        <w:t>:</w:t>
+        <w:t>Newton Raphson:</w:t>
       </w:r>
       <w:r>
         <w:rPr>
@@ -1592,7 +1536,25 @@
           <w:szCs w:val="28"/>
           <w:lang w:bidi="ar-EG"/>
         </w:rPr>
-        <w:t>The method starts with a function f defined over the real numbers x, the function's derivative f ′, and an initial guess x0 for a root of the function f. If the function satisfies the assumptions made in the derivation of the formula and the initial guess is close, then a better approximation x1 is</w:t>
+        <w:t xml:space="preserve">The method starts with a function </w:t>
+      </w:r>
+      <w:proofErr w:type="spellStart"/>
+      <w:r>
+        <w:rPr>
+          <w:sz w:val="28"/>
+          <w:szCs w:val="28"/>
+          <w:lang w:bidi="ar-EG"/>
+        </w:rPr>
+        <w:t>f</w:t>
+      </w:r>
+      <w:proofErr w:type="spellEnd"/>
+      <w:r>
+        <w:rPr>
+          <w:sz w:val="28"/>
+          <w:szCs w:val="28"/>
+          <w:lang w:bidi="ar-EG"/>
+        </w:rPr>
+        <w:t xml:space="preserve"> defined over the real numbers x, the function's derivative f ′, and an initial guess x0 for a root of the function f. If the function satisfies the assumptions made in the derivation of the formula and the initial guess is close, then a better approximation x1 is</w:t>
       </w:r>
     </w:p>
     <w:p>
@@ -1711,7 +1673,25 @@
           <w:szCs w:val="28"/>
           <w:lang w:bidi="ar-EG"/>
         </w:rPr>
-        <w:t>Geometrically, (x1, 0) is the intersection of the x-axis and the tangent of the graph of f at (x0, f (x0)).</w:t>
+        <w:t xml:space="preserve">Geometrically, (x1, 0) is the intersection of the x-axis and the tangent of the graph </w:t>
+      </w:r>
+      <w:proofErr w:type="spellStart"/>
+      <w:r>
+        <w:rPr>
+          <w:sz w:val="28"/>
+          <w:szCs w:val="28"/>
+          <w:lang w:bidi="ar-EG"/>
+        </w:rPr>
+        <w:t>of f</w:t>
+      </w:r>
+      <w:proofErr w:type="spellEnd"/>
+      <w:r>
+        <w:rPr>
+          <w:sz w:val="28"/>
+          <w:szCs w:val="28"/>
+          <w:lang w:bidi="ar-EG"/>
+        </w:rPr>
+        <w:t xml:space="preserve"> at (x0, f (x0)).</w:t>
       </w:r>
     </w:p>
     <w:p>
@@ -1861,13 +1841,7 @@
         <w:rPr>
           <w:lang w:bidi="ar-EG"/>
         </w:rPr>
-        <w:t xml:space="preserve">The </w:t>
-      </w:r>
-      <w:r>
-        <w:rPr>
-          <w:lang w:bidi="ar-EG"/>
-        </w:rPr>
-        <w:t>calculation of the derivative of the function isn’t always possible or straight forward.</w:t>
+        <w:t>The calculation of the derivative of the function isn’t always possible or straight forward.</w:t>
       </w:r>
     </w:p>
     <w:p>
@@ -2011,10 +1985,10 @@
           <w:lang w:bidi="ar-EG"/>
         </w:rPr>
         <w:object w:dxaOrig="9360" w:dyaOrig="7495">
-          <v:shape id="_x0000_i1077" type="#_x0000_t75" style="width:468pt;height:274.5pt" o:ole="">
+          <v:shape id="_x0000_i1028" type="#_x0000_t75" style="width:468pt;height:274.5pt" o:ole="">
             <v:imagedata r:id="rId13" o:title=""/>
           </v:shape>
-          <o:OLEObject Type="Embed" ProgID="Word.OpenDocumentText.12" ShapeID="_x0000_i1077" DrawAspect="Content" ObjectID="_1556489347" r:id="rId14"/>
+          <o:OLEObject Type="Embed" ProgID="Word.OpenDocumentText.12" ShapeID="_x0000_i1028" DrawAspect="Content" ObjectID="_1556524375" r:id="rId14"/>
         </w:object>
       </w:r>
     </w:p>
@@ -2154,19 +2128,7 @@
           <w:lang w:bidi="ar-EG"/>
         </w:rPr>
         <w:lastRenderedPageBreak/>
-        <w:t>Secant</w:t>
-      </w:r>
-      <w:r>
-        <w:rPr>
-          <w:rFonts w:asciiTheme="majorHAnsi" w:hAnsiTheme="majorHAnsi"/>
-          <w:b/>
-          <w:bCs/>
-          <w:sz w:val="32"/>
-          <w:szCs w:val="32"/>
-          <w:u w:val="single"/>
-          <w:lang w:bidi="ar-EG"/>
-        </w:rPr>
-        <w:t>:</w:t>
+        <w:t>Secant:</w:t>
       </w:r>
       <w:r>
         <w:rPr>
@@ -2285,17 +2247,114 @@
           <w:ilvl w:val="3"/>
           <w:numId w:val="1"/>
         </w:numPr>
+        <w:rPr>
+          <w:rtl/>
+          <w:lang w:bidi="ar-EG"/>
+        </w:rPr>
+      </w:pPr>
+      <w:r>
+        <w:rPr>
+          <w:lang w:bidi="ar-EG"/>
+        </w:rPr>
+        <w:t>It’s very fast compared to bisection and other slow algorithms.</w:t>
+      </w:r>
+    </w:p>
+    <w:p>
+      <w:pPr>
+        <w:pStyle w:val="ListParagraph"/>
+        <w:numPr>
+          <w:ilvl w:val="2"/>
+          <w:numId w:val="1"/>
+        </w:numPr>
+        <w:rPr>
+          <w:rFonts w:asciiTheme="majorHAnsi" w:hAnsiTheme="majorHAnsi"/>
+          <w:b/>
+          <w:bCs/>
+          <w:sz w:val="32"/>
+          <w:szCs w:val="32"/>
+          <w:u w:val="single"/>
+          <w:lang w:bidi="ar-EG"/>
+        </w:rPr>
+      </w:pPr>
+      <w:r>
+        <w:rPr>
+          <w:rFonts w:asciiTheme="majorHAnsi" w:hAnsiTheme="majorHAnsi"/>
+          <w:b/>
+          <w:bCs/>
+          <w:sz w:val="32"/>
+          <w:szCs w:val="32"/>
+          <w:u w:val="single"/>
+          <w:lang w:bidi="ar-EG"/>
+        </w:rPr>
+        <w:t>Cons:</w:t>
+      </w:r>
+    </w:p>
+    <w:p>
+      <w:pPr>
+        <w:pStyle w:val="ListParagraph"/>
+        <w:numPr>
+          <w:ilvl w:val="3"/>
+          <w:numId w:val="1"/>
+        </w:numPr>
+        <w:rPr>
+          <w:lang w:bidi="ar-EG"/>
+        </w:rPr>
+      </w:pPr>
+      <w:r>
+        <w:rPr>
+          <w:lang w:bidi="ar-EG"/>
+        </w:rPr>
+        <w:t>There’s no general convergence criteria, It</w:t>
+      </w:r>
+      <w:r>
         <w:rPr>
           <w:rFonts w:hint="cs"/>
           <w:rtl/>
           <w:lang w:bidi="ar-EG"/>
         </w:rPr>
-      </w:pPr>
-      <w:r>
-        <w:rPr>
-          <w:lang w:bidi="ar-EG"/>
-        </w:rPr>
-        <w:t>It’s very fast compared to bisection and other slow algorithms.</w:t>
+        <w:t xml:space="preserve"> </w:t>
+      </w:r>
+      <w:r>
+        <w:rPr>
+          <w:lang w:bidi="ar-EG"/>
+        </w:rPr>
+        <w:t>depends on the nature and accuracy of the initial guess.</w:t>
+      </w:r>
+    </w:p>
+    <w:p>
+      <w:pPr>
+        <w:pStyle w:val="ListParagraph"/>
+        <w:numPr>
+          <w:ilvl w:val="3"/>
+          <w:numId w:val="1"/>
+        </w:numPr>
+        <w:rPr>
+          <w:lang w:bidi="ar-EG"/>
+        </w:rPr>
+      </w:pPr>
+      <w:r>
+        <w:rPr>
+          <w:lang w:bidi="ar-EG"/>
+        </w:rPr>
+        <w:t>It requires two initial guesses instead of one in Newton Raphson.</w:t>
+      </w:r>
+    </w:p>
+    <w:p>
+      <w:pPr>
+        <w:pStyle w:val="ListParagraph"/>
+        <w:numPr>
+          <w:ilvl w:val="3"/>
+          <w:numId w:val="1"/>
+        </w:numPr>
+        <w:rPr>
+          <w:lang w:bidi="ar-EG"/>
+        </w:rPr>
+      </w:pPr>
+      <w:r>
+        <w:rPr>
+          <w:lang w:bidi="ar-EG"/>
+        </w:rPr>
+        <w:t>It’s slower than Newton Raphson.</w:t>
       </w:r>
     </w:p>
     <w:p>
@@ -2325,109 +2384,12 @@
           <w:u w:val="single"/>
           <w:lang w:bidi="ar-EG"/>
         </w:rPr>
-        <w:t>Cons:</w:t>
-      </w:r>
-    </w:p>
-    <w:p>
-      <w:pPr>
-        <w:pStyle w:val="ListParagraph"/>
-        <w:numPr>
-          <w:ilvl w:val="3"/>
-          <w:numId w:val="1"/>
-        </w:numPr>
-        <w:rPr>
-          <w:lang w:bidi="ar-EG"/>
-        </w:rPr>
-      </w:pPr>
-      <w:r>
-        <w:rPr>
-          <w:lang w:bidi="ar-EG"/>
-        </w:rPr>
-        <w:t>There’s no general convergence criteria, It</w:t>
-      </w:r>
-      <w:r>
-        <w:rPr>
-          <w:rFonts w:hint="cs"/>
-          <w:rtl/>
-          <w:lang w:bidi="ar-EG"/>
-        </w:rPr>
-        <w:t xml:space="preserve"> </w:t>
-      </w:r>
-      <w:r>
-        <w:rPr>
-          <w:lang w:bidi="ar-EG"/>
-        </w:rPr>
-        <w:t>depends on the nature and accuracy of the initial guess.</w:t>
-      </w:r>
-    </w:p>
-    <w:p>
-      <w:pPr>
-        <w:pStyle w:val="ListParagraph"/>
-        <w:numPr>
-          <w:ilvl w:val="3"/>
-          <w:numId w:val="1"/>
-        </w:numPr>
-        <w:rPr>
-          <w:lang w:bidi="ar-EG"/>
-        </w:rPr>
-      </w:pPr>
-      <w:r>
-        <w:rPr>
-          <w:lang w:bidi="ar-EG"/>
-        </w:rPr>
-        <w:t>It requires two initial guesses instead of one in Newton Raphson.</w:t>
-      </w:r>
-    </w:p>
-    <w:p>
-      <w:pPr>
-        <w:pStyle w:val="ListParagraph"/>
-        <w:numPr>
-          <w:ilvl w:val="3"/>
-          <w:numId w:val="1"/>
-        </w:numPr>
-        <w:rPr>
-          <w:lang w:bidi="ar-EG"/>
-        </w:rPr>
-      </w:pPr>
-      <w:r>
-        <w:rPr>
-          <w:lang w:bidi="ar-EG"/>
-        </w:rPr>
-        <w:t>It’s slower than Newton Raphson.</w:t>
-      </w:r>
-    </w:p>
-    <w:p>
-      <w:pPr>
-        <w:pStyle w:val="ListParagraph"/>
-        <w:numPr>
-          <w:ilvl w:val="2"/>
-          <w:numId w:val="1"/>
-        </w:numPr>
-        <w:rPr>
-          <w:rFonts w:asciiTheme="majorHAnsi" w:hAnsiTheme="majorHAnsi"/>
-          <w:b/>
-          <w:bCs/>
-          <w:sz w:val="32"/>
-          <w:szCs w:val="32"/>
-          <w:u w:val="single"/>
-          <w:lang w:bidi="ar-EG"/>
-        </w:rPr>
-      </w:pPr>
-      <w:r>
-        <w:rPr>
-          <w:rFonts w:asciiTheme="majorHAnsi" w:hAnsiTheme="majorHAnsi"/>
-          <w:b/>
-          <w:bCs/>
-          <w:sz w:val="32"/>
-          <w:szCs w:val="32"/>
-          <w:u w:val="single"/>
-          <w:lang w:bidi="ar-EG"/>
-        </w:rPr>
         <w:t>Pseudo Code:</w:t>
       </w:r>
     </w:p>
-    <w:bookmarkStart w:id="4" w:name="_MON_1556487713"/>
-    <w:bookmarkEnd w:id="4"/>
+    <w:bookmarkStart w:id="4" w:name="_GoBack"/>
+    <w:bookmarkStart w:id="5" w:name="_MON_1556487713"/>
+    <w:bookmarkEnd w:id="5"/>
     <w:p>
       <w:pPr>
         <w:pStyle w:val="ListParagraph"/>
@@ -2446,13 +2408,14 @@
           <w:szCs w:val="28"/>
           <w:lang w:bidi="ar-EG"/>
         </w:rPr>
-        <w:object w:dxaOrig="9360" w:dyaOrig="8132">
-          <v:shape id="_x0000_i1116" type="#_x0000_t75" style="width:420.75pt;height:333.75pt" o:ole="">
+        <w:object w:dxaOrig="9360" w:dyaOrig="8390">
+          <v:shape id="_x0000_i1036" type="#_x0000_t75" style="width:420.75pt;height:344.25pt" o:ole="">
             <v:imagedata r:id="rId17" o:title=""/>
           </v:shape>
-          <o:OLEObject Type="Embed" ProgID="Word.OpenDocumentText.12" ShapeID="_x0000_i1116" DrawAspect="Content" ObjectID="_1556489348" r:id="rId18"/>
+          <o:OLEObject Type="Embed" ProgID="Word.OpenDocumentText.12" ShapeID="_x0000_i1036" DrawAspect="Content" ObjectID="_1556524376" r:id="rId18"/>
         </w:object>
       </w:r>
+      <w:bookmarkEnd w:id="4"/>
     </w:p>
     <w:p>
       <w:pPr>
@@ -2616,16 +2579,7 @@
           <w:szCs w:val="27"/>
           <w:shd w:val="clear" w:color="auto" w:fill="FFFFFF"/>
         </w:rPr>
-        <w:t>th degree polynomial equation</w:t>
-      </w:r>
-      <w:r>
-        <w:rPr>
-          <w:color w:val="000000"/>
-          <w:sz w:val="27"/>
-          <w:szCs w:val="27"/>
-          <w:shd w:val="clear" w:color="auto" w:fill="FFFFFF"/>
-        </w:rPr>
-        <w:t>.</w:t>
+        <w:t>th degree polynomial equation.</w:t>
       </w:r>
     </w:p>
     <w:p>
@@ -2673,8 +2627,8 @@
         </w:rPr>
       </w:pPr>
     </w:p>
-    <w:bookmarkStart w:id="5" w:name="_MON_1556488648"/>
-    <w:bookmarkEnd w:id="5"/>
+    <w:bookmarkStart w:id="6" w:name="_MON_1556488648"/>
+    <w:bookmarkEnd w:id="6"/>
     <w:p>
       <w:pPr>
         <w:pStyle w:val="ListParagraph"/>
@@ -2694,10 +2648,10 @@
           <w:lang w:bidi="ar-EG"/>
         </w:rPr>
         <w:object w:dxaOrig="9360" w:dyaOrig="7935">
-          <v:shape id="_x0000_i1147" type="#_x0000_t75" style="width:420.75pt;height:369.75pt" o:ole="">
+          <v:shape id="_x0000_i1030" type="#_x0000_t75" style="width:420.75pt;height:369.75pt" o:ole="">
             <v:imagedata r:id="rId19" o:title=""/>
           </v:shape>
-          <o:OLEObject Type="Embed" ProgID="Word.OpenDocumentText.12" ShapeID="_x0000_i1147" DrawAspect="Content" ObjectID="_1556489349" r:id="rId20"/>
+          <o:OLEObject Type="Embed" ProgID="Word.OpenDocumentText.12" ShapeID="_x0000_i1030" DrawAspect="Content" ObjectID="_1556524377" r:id="rId20"/>
         </w:object>
       </w:r>
     </w:p>
@@ -2798,22 +2752,648 @@
           <w:u w:val="single"/>
           <w:lang w:bidi="ar-EG"/>
         </w:rPr>
-        <w:lastRenderedPageBreak/>
-        <w:t>General Algorithm(Illnois</w:t>
-      </w:r>
-      <w:bookmarkStart w:id="6" w:name="_GoBack"/>
-      <w:bookmarkEnd w:id="6"/>
-      <w:r>
-        <w:rPr>
-          <w:rFonts w:asciiTheme="majorHAnsi" w:hAnsiTheme="majorHAnsi"/>
-          <w:b/>
-          <w:bCs/>
-          <w:sz w:val="32"/>
-          <w:szCs w:val="32"/>
-          <w:u w:val="single"/>
-          <w:lang w:bidi="ar-EG"/>
-        </w:rPr>
-        <w:t>)</w:t>
+        <w:t>General Algorithm(Illnois):</w:t>
+      </w:r>
+      <w:r>
+        <w:rPr>
+          <w:rFonts w:asciiTheme="majorHAnsi" w:hAnsiTheme="majorHAnsi"/>
+          <w:b/>
+          <w:bCs/>
+          <w:sz w:val="32"/>
+          <w:szCs w:val="32"/>
+          <w:u w:val="single"/>
+          <w:lang w:bidi="ar-EG"/>
+        </w:rPr>
+        <w:t xml:space="preserve"> </w:t>
+      </w:r>
+    </w:p>
+    <w:p>
+      <w:pPr>
+        <w:pStyle w:val="ListParagraph"/>
+        <w:numPr>
+          <w:ilvl w:val="2"/>
+          <w:numId w:val="1"/>
+        </w:numPr>
+        <w:rPr>
+          <w:rFonts w:asciiTheme="majorHAnsi" w:hAnsiTheme="majorHAnsi"/>
+          <w:b/>
+          <w:bCs/>
+          <w:sz w:val="32"/>
+          <w:szCs w:val="32"/>
+          <w:u w:val="single"/>
+          <w:lang w:bidi="ar-EG"/>
+        </w:rPr>
+      </w:pPr>
+      <w:r>
+        <w:rPr>
+          <w:rFonts w:asciiTheme="majorHAnsi" w:hAnsiTheme="majorHAnsi"/>
+          <w:b/>
+          <w:bCs/>
+          <w:sz w:val="32"/>
+          <w:szCs w:val="32"/>
+          <w:u w:val="single"/>
+          <w:lang w:bidi="ar-EG"/>
+        </w:rPr>
+        <w:t>Introduction:</w:t>
+      </w:r>
+    </w:p>
+    <w:p>
+      <w:pPr>
+        <w:ind w:left="1980"/>
+        <w:rPr>
+          <w:sz w:val="24"/>
+          <w:szCs w:val="24"/>
+          <w:lang w:bidi="ar-EG"/>
+        </w:rPr>
+      </w:pPr>
+      <w:r>
+        <w:rPr>
+          <w:sz w:val="24"/>
+          <w:szCs w:val="24"/>
+          <w:lang w:bidi="ar-EG"/>
+        </w:rPr>
+        <w:t>In practical root-finding problems and the industry where the initial estimates</w:t>
+      </w:r>
+      <w:r>
+        <w:rPr>
+          <w:sz w:val="24"/>
+          <w:szCs w:val="24"/>
+          <w:lang w:bidi="ar-EG"/>
+        </w:rPr>
+        <w:t xml:space="preserve"> </w:t>
+      </w:r>
+      <w:r>
+        <w:rPr>
+          <w:sz w:val="24"/>
+          <w:szCs w:val="24"/>
+          <w:lang w:bidi="ar-EG"/>
+        </w:rPr>
+        <w:t>of the roots are known or at least the range where you can find the initial guess</w:t>
+      </w:r>
+      <w:r>
+        <w:rPr>
+          <w:sz w:val="24"/>
+          <w:szCs w:val="24"/>
+          <w:lang w:bidi="ar-EG"/>
+        </w:rPr>
+        <w:t xml:space="preserve"> </w:t>
+      </w:r>
+      <w:r>
+        <w:rPr>
+          <w:sz w:val="24"/>
+          <w:szCs w:val="24"/>
+          <w:lang w:bidi="ar-EG"/>
+        </w:rPr>
+        <w:t>there's a wide range of computationally efficient algorithms to use.</w:t>
+      </w:r>
+    </w:p>
+    <w:p>
+      <w:pPr>
+        <w:ind w:left="1980"/>
+        <w:rPr>
+          <w:sz w:val="24"/>
+          <w:szCs w:val="24"/>
+          <w:lang w:bidi="ar-EG"/>
+        </w:rPr>
+      </w:pPr>
+      <w:r>
+        <w:rPr>
+          <w:sz w:val="24"/>
+          <w:szCs w:val="24"/>
+          <w:lang w:bidi="ar-EG"/>
+        </w:rPr>
+        <w:t>However, when using these algorithms there's two points to consider.</w:t>
+      </w:r>
+    </w:p>
+    <w:p>
+      <w:pPr>
+        <w:ind w:left="1980"/>
+        <w:rPr>
+          <w:sz w:val="24"/>
+          <w:szCs w:val="24"/>
+          <w:lang w:bidi="ar-EG"/>
+        </w:rPr>
+      </w:pPr>
+      <w:r>
+        <w:rPr>
+          <w:sz w:val="24"/>
+          <w:szCs w:val="24"/>
+          <w:lang w:bidi="ar-EG"/>
+        </w:rPr>
+        <w:t>First Not every Method converges for example</w:t>
+      </w:r>
+      <w:r>
+        <w:rPr>
+          <w:sz w:val="24"/>
+          <w:szCs w:val="24"/>
+          <w:lang w:bidi="ar-EG"/>
+        </w:rPr>
+        <w:t xml:space="preserve"> such methods as Secant, Newton </w:t>
+      </w:r>
+      <w:r>
+        <w:rPr>
+          <w:sz w:val="24"/>
+          <w:szCs w:val="24"/>
+          <w:lang w:bidi="ar-EG"/>
+        </w:rPr>
+        <w:t>Raphson</w:t>
+      </w:r>
+      <w:r>
+        <w:rPr>
+          <w:sz w:val="24"/>
+          <w:szCs w:val="24"/>
+          <w:lang w:bidi="ar-EG"/>
+        </w:rPr>
+        <w:t xml:space="preserve"> </w:t>
+      </w:r>
+      <w:r>
+        <w:rPr>
+          <w:sz w:val="24"/>
+          <w:szCs w:val="24"/>
+          <w:lang w:bidi="ar-EG"/>
+        </w:rPr>
+        <w:t>will sometime fail to converge and may diverge, cycle itself, or get stuck.</w:t>
+      </w:r>
+      <w:r>
+        <w:rPr>
+          <w:sz w:val="24"/>
+          <w:szCs w:val="24"/>
+          <w:lang w:bidi="ar-EG"/>
+        </w:rPr>
+        <w:t xml:space="preserve"> </w:t>
+      </w:r>
+      <w:r>
+        <w:rPr>
+          <w:sz w:val="24"/>
+          <w:szCs w:val="24"/>
+          <w:lang w:bidi="ar-EG"/>
+        </w:rPr>
+        <w:t>Second Although some Methods will always converge to a solution like Bisection</w:t>
+      </w:r>
+      <w:r>
+        <w:rPr>
+          <w:sz w:val="24"/>
+          <w:szCs w:val="24"/>
+          <w:lang w:bidi="ar-EG"/>
+        </w:rPr>
+        <w:t xml:space="preserve"> </w:t>
+      </w:r>
+      <w:r>
+        <w:rPr>
+          <w:sz w:val="24"/>
+          <w:szCs w:val="24"/>
+          <w:lang w:bidi="ar-EG"/>
+        </w:rPr>
+        <w:t>but It's very slow compared to the number of the required iterations by other</w:t>
+      </w:r>
+      <w:r>
+        <w:rPr>
+          <w:sz w:val="24"/>
+          <w:szCs w:val="24"/>
+          <w:lang w:bidi="ar-EG"/>
+        </w:rPr>
+        <w:t xml:space="preserve"> </w:t>
+      </w:r>
+      <w:r>
+        <w:rPr>
+          <w:sz w:val="24"/>
+          <w:szCs w:val="24"/>
+          <w:lang w:bidi="ar-EG"/>
+        </w:rPr>
+        <w:t>methods like Newton Raphson, Secant. That was the reason of using Regula Falsi.</w:t>
+      </w:r>
+    </w:p>
+    <w:p>
+      <w:pPr>
+        <w:ind w:left="1980"/>
+        <w:rPr>
+          <w:sz w:val="24"/>
+          <w:szCs w:val="24"/>
+          <w:lang w:bidi="ar-EG"/>
+        </w:rPr>
+      </w:pPr>
+      <w:r>
+        <w:rPr>
+          <w:sz w:val="24"/>
+          <w:szCs w:val="24"/>
+          <w:lang w:bidi="ar-EG"/>
+        </w:rPr>
+        <w:t xml:space="preserve">We consider the equation </w:t>
+      </w:r>
+    </w:p>
+    <w:p>
+      <w:pPr>
+        <w:ind w:left="1980" w:firstLine="360"/>
+        <w:jc w:val="center"/>
+        <w:rPr>
+          <w:b/>
+          <w:bCs/>
+          <w:sz w:val="24"/>
+          <w:szCs w:val="24"/>
+          <w:lang w:bidi="ar-EG"/>
+        </w:rPr>
+      </w:pPr>
+      <w:r>
+        <w:rPr>
+          <w:b/>
+          <w:bCs/>
+          <w:sz w:val="24"/>
+          <w:szCs w:val="24"/>
+          <w:lang w:bidi="ar-EG"/>
+        </w:rPr>
+        <w:t>F(x) = 0</w:t>
+      </w:r>
+    </w:p>
+    <w:p>
+      <w:pPr>
+        <w:ind w:left="1980"/>
+        <w:rPr>
+          <w:sz w:val="24"/>
+          <w:szCs w:val="24"/>
+          <w:lang w:bidi="ar-EG"/>
+        </w:rPr>
+      </w:pPr>
+      <w:r>
+        <w:rPr>
+          <w:sz w:val="24"/>
+          <w:szCs w:val="24"/>
+          <w:lang w:bidi="ar-EG"/>
+        </w:rPr>
+        <w:t>We'll start with two approximation of the root where their function values must</w:t>
+      </w:r>
+      <w:r>
+        <w:rPr>
+          <w:sz w:val="24"/>
+          <w:szCs w:val="24"/>
+          <w:lang w:bidi="ar-EG"/>
+        </w:rPr>
+        <w:t xml:space="preserve"> </w:t>
+      </w:r>
+      <w:r>
+        <w:rPr>
+          <w:sz w:val="24"/>
+          <w:szCs w:val="24"/>
+          <w:lang w:bidi="ar-EG"/>
+        </w:rPr>
+        <w:t>have an opposite sign to be able to continue. then we compute</w:t>
+      </w:r>
+      <w:r>
+        <w:rPr>
+          <w:sz w:val="24"/>
+          <w:szCs w:val="24"/>
+          <w:lang w:bidi="ar-EG"/>
+        </w:rPr>
+        <w:br/>
+      </w:r>
+      <w:r>
+        <w:rPr>
+          <w:sz w:val="24"/>
+          <w:szCs w:val="24"/>
+          <w:lang w:bidi="ar-EG"/>
+        </w:rPr>
+        <w:t xml:space="preserve"> </w:t>
+      </w:r>
+      <m:oMath>
+        <m:r>
+          <w:rPr>
+            <w:rFonts w:ascii="Cambria Math" w:hAnsi="Cambria Math"/>
+            <w:sz w:val="24"/>
+            <w:szCs w:val="24"/>
+            <w:lang w:bidi="ar-EG"/>
+          </w:rPr>
+          <m:t>x(i + 1)</m:t>
+        </m:r>
+      </m:oMath>
+      <w:r>
+        <w:rPr>
+          <w:sz w:val="24"/>
+          <w:szCs w:val="24"/>
+          <w:lang w:bidi="ar-EG"/>
+        </w:rPr>
+        <w:t>.</w:t>
+      </w:r>
+      <w:r>
+        <w:rPr>
+          <w:sz w:val="24"/>
+          <w:szCs w:val="24"/>
+          <w:lang w:bidi="ar-EG"/>
+        </w:rPr>
+        <w:t xml:space="preserve"> </w:t>
+      </w:r>
+      <w:r>
+        <w:rPr>
+          <w:sz w:val="24"/>
+          <w:szCs w:val="24"/>
+          <w:lang w:bidi="ar-EG"/>
+        </w:rPr>
+        <w:t xml:space="preserve">Then for the next iteration we will use </w:t>
+      </w:r>
+      <m:oMath>
+        <m:r>
+          <w:rPr>
+            <w:rFonts w:ascii="Cambria Math" w:hAnsi="Cambria Math"/>
+            <w:sz w:val="24"/>
+            <w:szCs w:val="24"/>
+            <w:lang w:bidi="ar-EG"/>
+          </w:rPr>
+          <m:t>x(i + 1)</m:t>
+        </m:r>
+      </m:oMath>
+      <w:r>
+        <w:rPr>
+          <w:sz w:val="24"/>
+          <w:szCs w:val="24"/>
+          <w:lang w:bidi="ar-EG"/>
+        </w:rPr>
+        <w:t xml:space="preserve"> and either </w:t>
+      </w:r>
+      <m:oMath>
+        <m:r>
+          <w:rPr>
+            <w:rFonts w:ascii="Cambria Math" w:hAnsi="Cambria Math"/>
+            <w:sz w:val="24"/>
+            <w:szCs w:val="24"/>
+            <w:lang w:bidi="ar-EG"/>
+          </w:rPr>
+          <m:t>x(i)</m:t>
+        </m:r>
+      </m:oMath>
+      <w:r>
+        <w:rPr>
+          <w:sz w:val="24"/>
+          <w:szCs w:val="24"/>
+          <w:lang w:bidi="ar-EG"/>
+        </w:rPr>
+        <w:t xml:space="preserve"> or </w:t>
+      </w:r>
+      <m:oMath>
+        <m:r>
+          <w:rPr>
+            <w:rFonts w:ascii="Cambria Math" w:hAnsi="Cambria Math"/>
+            <w:sz w:val="24"/>
+            <w:szCs w:val="24"/>
+            <w:lang w:bidi="ar-EG"/>
+          </w:rPr>
+          <m:t>x(i - 1)</m:t>
+        </m:r>
+      </m:oMath>
+      <w:r>
+        <w:rPr>
+          <w:sz w:val="24"/>
+          <w:szCs w:val="24"/>
+          <w:lang w:bidi="ar-EG"/>
+        </w:rPr>
+        <w:t xml:space="preserve"> whichever</w:t>
+      </w:r>
+    </w:p>
+    <w:p>
+      <w:pPr>
+        <w:ind w:left="1980"/>
+        <w:rPr>
+          <w:sz w:val="24"/>
+          <w:szCs w:val="24"/>
+          <w:lang w:bidi="ar-EG"/>
+        </w:rPr>
+      </w:pPr>
+      <w:r>
+        <w:rPr>
+          <w:sz w:val="24"/>
+          <w:szCs w:val="24"/>
+          <w:lang w:bidi="ar-EG"/>
+        </w:rPr>
+        <w:t>gives us a valid interval containing an odd number of roots.</w:t>
+      </w:r>
+      <w:r>
+        <w:rPr>
+          <w:sz w:val="24"/>
+          <w:szCs w:val="24"/>
+          <w:lang w:bidi="ar-EG"/>
+        </w:rPr>
+        <w:t xml:space="preserve"> </w:t>
+      </w:r>
+      <w:r>
+        <w:rPr>
+          <w:sz w:val="24"/>
+          <w:szCs w:val="24"/>
+          <w:lang w:bidi="ar-EG"/>
+        </w:rPr>
+        <w:t>The iterative process will continue until some criterion is satisfied.</w:t>
+      </w:r>
+    </w:p>
+    <w:p>
+      <w:pPr>
+        <w:ind w:left="1980"/>
+        <w:rPr>
+          <w:sz w:val="24"/>
+          <w:szCs w:val="24"/>
+          <w:lang w:bidi="ar-EG"/>
+        </w:rPr>
+      </w:pPr>
+      <w:r>
+        <w:rPr>
+          <w:sz w:val="24"/>
+          <w:szCs w:val="24"/>
+          <w:lang w:bidi="ar-EG"/>
+        </w:rPr>
+        <w:t>For example, reaching a certain small value of the error or a certain</w:t>
+      </w:r>
+      <w:r>
+        <w:rPr>
+          <w:sz w:val="24"/>
+          <w:szCs w:val="24"/>
+          <w:lang w:bidi="ar-EG"/>
+        </w:rPr>
+        <w:t xml:space="preserve"> previously specified</w:t>
+      </w:r>
+      <w:r>
+        <w:rPr>
+          <w:sz w:val="24"/>
+          <w:szCs w:val="24"/>
+          <w:lang w:bidi="ar-EG"/>
+        </w:rPr>
+        <w:t xml:space="preserve"> number</w:t>
+      </w:r>
+      <w:r>
+        <w:rPr>
+          <w:sz w:val="24"/>
+          <w:szCs w:val="24"/>
+          <w:lang w:bidi="ar-EG"/>
+        </w:rPr>
+        <w:t xml:space="preserve"> of iterations.</w:t>
+      </w:r>
+    </w:p>
+    <w:p>
+      <w:pPr>
+        <w:ind w:left="1980"/>
+        <w:rPr>
+          <w:sz w:val="24"/>
+          <w:szCs w:val="24"/>
+          <w:lang w:bidi="ar-EG"/>
+        </w:rPr>
+      </w:pPr>
+      <w:r>
+        <w:rPr>
+          <w:sz w:val="24"/>
+          <w:szCs w:val="24"/>
+          <w:lang w:bidi="ar-EG"/>
+        </w:rPr>
+        <w:t>Although Regula Falsai may seem to be an excellent Method but it isn’t optimal due to one main draw back. In case of convex or concave curves near the x-axis Regular Falsai starts to get slow reducing its asymptotic convergence to Linear convergence and may in some extreme cases get stuck and stop changing its value at all.</w:t>
+      </w:r>
+    </w:p>
+    <w:p>
+      <w:pPr>
+        <w:ind w:left="1980"/>
+        <w:rPr>
+          <w:sz w:val="24"/>
+          <w:szCs w:val="24"/>
+          <w:lang w:bidi="ar-EG"/>
+        </w:rPr>
+      </w:pPr>
+      <w:r>
+        <w:rPr>
+          <w:sz w:val="24"/>
+          <w:szCs w:val="24"/>
+          <w:lang w:bidi="ar-EG"/>
+        </w:rPr>
+        <w:t>We’ll introduce a modification to handle such case.</w:t>
+      </w:r>
+    </w:p>
+    <w:p>
+      <w:pPr>
+        <w:ind w:left="1980"/>
+        <w:rPr>
+          <w:sz w:val="24"/>
+          <w:szCs w:val="24"/>
+          <w:lang w:bidi="ar-EG"/>
+        </w:rPr>
+      </w:pPr>
+    </w:p>
+    <w:p>
+      <w:pPr>
+        <w:ind w:left="1980"/>
+        <w:rPr>
+          <w:sz w:val="24"/>
+          <w:szCs w:val="24"/>
+          <w:lang w:bidi="ar-EG"/>
+        </w:rPr>
+      </w:pPr>
+    </w:p>
+    <w:p>
+      <w:pPr>
+        <w:ind w:left="1980"/>
+        <w:rPr>
+          <w:sz w:val="24"/>
+          <w:szCs w:val="24"/>
+          <w:lang w:bidi="ar-EG"/>
+        </w:rPr>
+      </w:pPr>
+    </w:p>
+    <w:p>
+      <w:pPr>
+        <w:ind w:left="1980"/>
+        <w:rPr>
+          <w:sz w:val="24"/>
+          <w:szCs w:val="24"/>
+          <w:lang w:bidi="ar-EG"/>
+        </w:rPr>
+      </w:pPr>
+    </w:p>
+    <w:p>
+      <w:pPr>
+        <w:pStyle w:val="ListParagraph"/>
+        <w:numPr>
+          <w:ilvl w:val="2"/>
+          <w:numId w:val="1"/>
+        </w:numPr>
+        <w:rPr>
+          <w:rFonts w:asciiTheme="majorHAnsi" w:hAnsiTheme="majorHAnsi"/>
+          <w:b/>
+          <w:bCs/>
+          <w:sz w:val="32"/>
+          <w:szCs w:val="32"/>
+          <w:u w:val="single"/>
+          <w:lang w:bidi="ar-EG"/>
+        </w:rPr>
+      </w:pPr>
+      <w:r>
+        <w:rPr>
+          <w:rFonts w:asciiTheme="majorHAnsi" w:hAnsiTheme="majorHAnsi"/>
+          <w:b/>
+          <w:bCs/>
+          <w:sz w:val="32"/>
+          <w:szCs w:val="32"/>
+          <w:u w:val="single"/>
+          <w:lang w:bidi="ar-EG"/>
+        </w:rPr>
+        <w:t>Modification:</w:t>
+      </w:r>
+    </w:p>
+    <w:p>
+      <w:pPr>
+        <w:pStyle w:val="ListParagraph"/>
+        <w:ind w:left="2160"/>
+        <w:rPr>
+          <w:sz w:val="24"/>
+          <w:szCs w:val="24"/>
+          <w:lang w:bidi="ar-EG"/>
+        </w:rPr>
+      </w:pPr>
+      <w:r>
+        <w:rPr>
+          <w:sz w:val="24"/>
+          <w:szCs w:val="24"/>
+          <w:lang w:bidi="ar-EG"/>
+        </w:rPr>
+        <w:t>The first solution that comes to mind to handle the slow convergence might be using Bisection, when detecting that the change in the absolute approximate error reaches a certain limit so we can instead switch for the Bisection method for 3 or 4 Iterations until maybe the part covering the Convex or concave part may have passed.</w:t>
+      </w:r>
+    </w:p>
+    <w:p>
+      <w:pPr>
+        <w:pStyle w:val="ListParagraph"/>
+        <w:ind w:left="2160"/>
+        <w:rPr>
+          <w:sz w:val="24"/>
+          <w:szCs w:val="24"/>
+          <w:lang w:bidi="ar-EG"/>
+        </w:rPr>
+      </w:pPr>
+      <w:r>
+        <w:rPr>
+          <w:sz w:val="24"/>
+          <w:szCs w:val="24"/>
+          <w:lang w:bidi="ar-EG"/>
+        </w:rPr>
+        <w:t>Such solution is straight forward but It has a binding that when trying to escape slow convergence of Bisection, we still used it again and we will be bound by the logarithmic complexity.</w:t>
+      </w:r>
+    </w:p>
+    <w:p>
+      <w:pPr>
+        <w:pStyle w:val="ListParagraph"/>
+        <w:numPr>
+          <w:ilvl w:val="0"/>
+          <w:numId w:val="3"/>
+        </w:numPr>
+        <w:rPr>
+          <w:rFonts w:asciiTheme="majorHAnsi" w:hAnsiTheme="majorHAnsi"/>
+          <w:b/>
+          <w:bCs/>
+          <w:sz w:val="32"/>
+          <w:szCs w:val="32"/>
+          <w:u w:val="single"/>
+          <w:lang w:bidi="ar-EG"/>
+        </w:rPr>
+      </w:pPr>
+      <w:r>
+        <w:rPr>
+          <w:rFonts w:asciiTheme="majorHAnsi" w:hAnsiTheme="majorHAnsi"/>
+          <w:b/>
+          <w:bCs/>
+          <w:sz w:val="32"/>
+          <w:szCs w:val="32"/>
+          <w:u w:val="single"/>
+          <w:lang w:bidi="ar-EG"/>
+        </w:rPr>
+        <w:t>Detection</w:t>
       </w:r>
       <w:r>
         <w:rPr>
@@ -2827,47 +3407,616 @@
         </w:rPr>
         <w:t>:</w:t>
       </w:r>
-      <w:r>
-        <w:rPr>
-          <w:rFonts w:asciiTheme="majorHAnsi" w:hAnsiTheme="majorHAnsi"/>
-          <w:b/>
-          <w:bCs/>
-          <w:sz w:val="32"/>
-          <w:szCs w:val="32"/>
-          <w:u w:val="single"/>
-          <w:lang w:bidi="ar-EG"/>
-        </w:rPr>
-        <w:t xml:space="preserve"> </w:t>
-      </w:r>
-    </w:p>
-    <w:p>
-      <w:pPr>
-        <w:pStyle w:val="ListParagraph"/>
-        <w:ind w:left="1440"/>
-        <w:rPr>
-          <w:rFonts w:asciiTheme="majorHAnsi" w:hAnsiTheme="majorHAnsi"/>
-          <w:b/>
-          <w:bCs/>
-          <w:sz w:val="32"/>
-          <w:szCs w:val="32"/>
-          <w:u w:val="single"/>
-          <w:lang w:bidi="ar-EG"/>
-        </w:rPr>
-      </w:pPr>
-    </w:p>
-    <w:p>
-      <w:pPr>
-        <w:rPr>
-          <w:rFonts w:asciiTheme="majorHAnsi" w:hAnsiTheme="majorHAnsi" w:hint="cs"/>
+    </w:p>
+    <w:p>
+      <w:pPr>
+        <w:pStyle w:val="ListParagraph"/>
+        <w:ind w:left="2520"/>
+        <w:rPr>
+          <w:rFonts w:eastAsiaTheme="minorEastAsia"/>
+          <w:sz w:val="24"/>
+          <w:szCs w:val="24"/>
+          <w:lang w:bidi="ar-EG"/>
+        </w:rPr>
+      </w:pPr>
+      <w:r>
+        <w:rPr>
+          <w:sz w:val="24"/>
+          <w:szCs w:val="24"/>
+          <w:lang w:bidi="ar-EG"/>
+        </w:rPr>
+        <w:t xml:space="preserve">We will detect the convex or concave curve in the situations required as a non-changing side for the interval where if </w:t>
+      </w:r>
+      <m:oMath>
+        <m:r>
+          <w:rPr>
+            <w:rFonts w:ascii="Cambria Math" w:hAnsi="Cambria Math"/>
+            <w:sz w:val="24"/>
+            <w:szCs w:val="24"/>
+            <w:lang w:bidi="ar-EG"/>
+          </w:rPr>
+          <m:t>x(i+1)</m:t>
+        </m:r>
+      </m:oMath>
+      <w:r>
+        <w:rPr>
+          <w:rFonts w:eastAsiaTheme="minorEastAsia"/>
+          <w:sz w:val="24"/>
+          <w:szCs w:val="24"/>
+          <w:lang w:bidi="ar-EG"/>
+        </w:rPr>
+        <w:t xml:space="preserve"> doesn’t change for two consecutive iteration then we may consider using the modification later specified in this section.</w:t>
+      </w:r>
+    </w:p>
+    <w:p>
+      <w:pPr>
+        <w:pStyle w:val="ListParagraph"/>
+        <w:numPr>
+          <w:ilvl w:val="0"/>
+          <w:numId w:val="3"/>
+        </w:numPr>
+        <w:rPr>
+          <w:rFonts w:asciiTheme="majorHAnsi" w:hAnsiTheme="majorHAnsi"/>
+          <w:b/>
+          <w:bCs/>
+          <w:sz w:val="32"/>
+          <w:szCs w:val="32"/>
+          <w:u w:val="single"/>
+          <w:lang w:bidi="ar-EG"/>
+        </w:rPr>
+      </w:pPr>
+      <w:r>
+        <w:rPr>
+          <w:rFonts w:asciiTheme="majorHAnsi" w:hAnsiTheme="majorHAnsi"/>
+          <w:b/>
+          <w:bCs/>
+          <w:sz w:val="32"/>
+          <w:szCs w:val="32"/>
+          <w:u w:val="single"/>
+          <w:lang w:bidi="ar-EG"/>
+        </w:rPr>
+        <w:t>Modification:</w:t>
+      </w:r>
+    </w:p>
+    <w:p>
+      <w:pPr>
+        <w:pStyle w:val="ListParagraph"/>
+        <w:ind w:left="2520"/>
+        <w:rPr>
+          <w:rFonts w:eastAsiaTheme="minorEastAsia"/>
+          <w:sz w:val="24"/>
+          <w:szCs w:val="24"/>
+          <w:lang w:bidi="ar-EG"/>
+        </w:rPr>
+      </w:pPr>
+      <w:r>
+        <w:rPr>
+          <w:rFonts w:eastAsiaTheme="minorEastAsia"/>
+          <w:sz w:val="24"/>
+          <w:szCs w:val="24"/>
+          <w:lang w:bidi="ar-EG"/>
+        </w:rPr>
+        <w:t>Assuming that we have two initial Guesses a and b.</w:t>
+      </w:r>
+    </w:p>
+    <w:p>
+      <w:pPr>
+        <w:pStyle w:val="ListParagraph"/>
+        <w:ind w:left="2520"/>
+        <w:rPr>
+          <w:rFonts w:eastAsiaTheme="minorEastAsia"/>
+          <w:sz w:val="24"/>
+          <w:szCs w:val="24"/>
+          <w:lang w:bidi="ar-EG"/>
+        </w:rPr>
+      </w:pPr>
+      <w:r>
+        <w:rPr>
+          <w:rFonts w:eastAsiaTheme="minorEastAsia"/>
+          <w:sz w:val="24"/>
+          <w:szCs w:val="24"/>
+          <w:lang w:bidi="ar-EG"/>
+        </w:rPr>
+        <w:t>C: the new approximation of the root.</w:t>
+      </w:r>
+    </w:p>
+    <w:p>
+      <w:pPr>
+        <w:pStyle w:val="ListParagraph"/>
+        <w:ind w:left="2520"/>
+        <w:rPr>
+          <w:rFonts w:eastAsiaTheme="minorEastAsia"/>
+          <w:sz w:val="24"/>
+          <w:szCs w:val="24"/>
+          <w:lang w:bidi="ar-EG"/>
+        </w:rPr>
+      </w:pPr>
+    </w:p>
+    <w:bookmarkStart w:id="7" w:name="_MON_1556522493"/>
+    <w:bookmarkEnd w:id="7"/>
+    <w:p>
+      <w:pPr>
+        <w:pStyle w:val="ListParagraph"/>
+        <w:ind w:left="2520"/>
+        <w:rPr>
+          <w:rFonts w:asciiTheme="majorHAnsi" w:hAnsiTheme="majorHAnsi"/>
           <w:sz w:val="28"/>
           <w:szCs w:val="28"/>
-          <w:rtl/>
-          <w:lang w:bidi="ar-EG"/>
-        </w:rPr>
-      </w:pPr>
+          <w:lang w:bidi="ar-EG"/>
+        </w:rPr>
+      </w:pPr>
+      <w:r>
+        <w:rPr>
+          <w:rFonts w:asciiTheme="majorHAnsi" w:hAnsiTheme="majorHAnsi"/>
+          <w:sz w:val="28"/>
+          <w:szCs w:val="28"/>
+          <w:lang w:bidi="ar-EG"/>
+        </w:rPr>
+        <w:object w:dxaOrig="9360" w:dyaOrig="3428">
+          <v:shape id="_x0000_i1031" type="#_x0000_t75" style="width:420.75pt;height:130.5pt" o:ole="">
+            <v:imagedata r:id="rId21" o:title=""/>
+          </v:shape>
+          <o:OLEObject Type="Embed" ProgID="Word.OpenDocumentText.12" ShapeID="_x0000_i1031" DrawAspect="Content" ObjectID="_1556524378" r:id="rId22"/>
+        </w:object>
+      </w:r>
+    </w:p>
+    <w:p>
+      <w:pPr>
+        <w:pStyle w:val="ListParagraph"/>
+        <w:ind w:left="2520"/>
+        <w:rPr>
+          <w:rFonts w:eastAsiaTheme="minorEastAsia"/>
+          <w:sz w:val="24"/>
+          <w:szCs w:val="24"/>
+          <w:lang w:bidi="ar-EG"/>
+        </w:rPr>
+      </w:pPr>
+      <w:r>
+        <w:rPr>
+          <w:rFonts w:eastAsiaTheme="minorEastAsia"/>
+          <w:sz w:val="24"/>
+          <w:szCs w:val="24"/>
+          <w:lang w:bidi="ar-EG"/>
+        </w:rPr>
+        <w:t>The above pseudo code describes the iterative process.</w:t>
+      </w:r>
+    </w:p>
+    <w:p>
+      <w:pPr>
+        <w:pStyle w:val="ListParagraph"/>
+        <w:ind w:left="2520"/>
+        <w:rPr>
+          <w:rFonts w:eastAsiaTheme="minorEastAsia"/>
+          <w:sz w:val="24"/>
+          <w:szCs w:val="24"/>
+          <w:lang w:bidi="ar-EG"/>
+        </w:rPr>
+      </w:pPr>
+      <w:r>
+        <w:rPr>
+          <w:rFonts w:eastAsiaTheme="minorEastAsia"/>
+          <w:sz w:val="24"/>
+          <w:szCs w:val="24"/>
+          <w:lang w:bidi="ar-EG"/>
+        </w:rPr>
+        <w:t xml:space="preserve">This method was used because Regula Falsai is just an interpolation and in case of convex or concave, </w:t>
+      </w:r>
+      <w:r>
+        <w:rPr>
+          <w:rFonts w:eastAsiaTheme="minorEastAsia"/>
+          <w:sz w:val="24"/>
+          <w:szCs w:val="24"/>
+          <w:lang w:bidi="ar-EG"/>
+        </w:rPr>
+        <w:t>we</w:t>
+      </w:r>
+      <w:r>
+        <w:rPr>
+          <w:rFonts w:eastAsiaTheme="minorEastAsia"/>
+          <w:sz w:val="24"/>
+          <w:szCs w:val="24"/>
+          <w:lang w:bidi="ar-EG"/>
+        </w:rPr>
+        <w:t xml:space="preserve"> can identify the side which doesn’t change and by dividing it by two we ba</w:t>
+      </w:r>
+      <w:r>
+        <w:rPr>
+          <w:rFonts w:eastAsiaTheme="minorEastAsia"/>
+          <w:sz w:val="24"/>
+          <w:szCs w:val="24"/>
+          <w:lang w:bidi="ar-EG"/>
+        </w:rPr>
+        <w:t>lance the ratio of the cut in x-axis and enhance the converging speed.</w:t>
+      </w:r>
+    </w:p>
+    <w:p>
+      <w:pPr>
+        <w:pStyle w:val="ListParagraph"/>
+        <w:ind w:left="2520"/>
+        <w:rPr>
+          <w:rFonts w:eastAsiaTheme="minorEastAsia"/>
+          <w:sz w:val="24"/>
+          <w:szCs w:val="24"/>
+          <w:lang w:bidi="ar-EG"/>
+        </w:rPr>
+      </w:pPr>
+    </w:p>
+    <w:p>
+      <w:pPr>
+        <w:pStyle w:val="ListParagraph"/>
+        <w:ind w:left="2520"/>
+        <w:rPr>
+          <w:rFonts w:eastAsiaTheme="minorEastAsia"/>
+          <w:sz w:val="24"/>
+          <w:szCs w:val="24"/>
+          <w:lang w:bidi="ar-EG"/>
+        </w:rPr>
+      </w:pPr>
+    </w:p>
+    <w:p>
+      <w:pPr>
+        <w:pStyle w:val="ListParagraph"/>
+        <w:ind w:left="2520"/>
+        <w:rPr>
+          <w:rFonts w:eastAsiaTheme="minorEastAsia"/>
+          <w:sz w:val="24"/>
+          <w:szCs w:val="24"/>
+          <w:lang w:bidi="ar-EG"/>
+        </w:rPr>
+      </w:pPr>
+    </w:p>
+    <w:p>
+      <w:pPr>
+        <w:pStyle w:val="ListParagraph"/>
+        <w:ind w:left="2520"/>
+        <w:rPr>
+          <w:rFonts w:eastAsiaTheme="minorEastAsia"/>
+          <w:sz w:val="24"/>
+          <w:szCs w:val="24"/>
+          <w:lang w:bidi="ar-EG"/>
+        </w:rPr>
+      </w:pPr>
+    </w:p>
+    <w:p>
+      <w:pPr>
+        <w:pStyle w:val="ListParagraph"/>
+        <w:ind w:left="2520"/>
+        <w:rPr>
+          <w:rFonts w:eastAsiaTheme="minorEastAsia"/>
+          <w:sz w:val="24"/>
+          <w:szCs w:val="24"/>
+          <w:lang w:bidi="ar-EG"/>
+        </w:rPr>
+      </w:pPr>
+    </w:p>
+    <w:p>
+      <w:pPr>
+        <w:pStyle w:val="ListParagraph"/>
+        <w:ind w:left="2520"/>
+        <w:rPr>
+          <w:rFonts w:eastAsiaTheme="minorEastAsia"/>
+          <w:sz w:val="24"/>
+          <w:szCs w:val="24"/>
+          <w:lang w:bidi="ar-EG"/>
+        </w:rPr>
+      </w:pPr>
+    </w:p>
+    <w:p>
+      <w:pPr>
+        <w:pStyle w:val="ListParagraph"/>
+        <w:ind w:left="2520"/>
+        <w:rPr>
+          <w:rFonts w:eastAsiaTheme="minorEastAsia"/>
+          <w:sz w:val="24"/>
+          <w:szCs w:val="24"/>
+          <w:lang w:bidi="ar-EG"/>
+        </w:rPr>
+      </w:pPr>
+      <w:r>
+        <w:rPr>
+          <w:rFonts w:eastAsiaTheme="minorEastAsia"/>
+          <w:sz w:val="24"/>
+          <w:szCs w:val="24"/>
+          <w:lang w:bidi="ar-EG"/>
+        </w:rPr>
+        <w:lastRenderedPageBreak/>
+        <w:t>In the first Picture is the normal Regula Falsai and in the second picture we can see that the change of the value of F(b) resulted in decreasing the slope of the line and speeding the algorithm.</w:t>
+      </w:r>
+    </w:p>
+    <w:p>
+      <w:pPr>
+        <w:pStyle w:val="ListParagraph"/>
+        <w:ind w:left="2520"/>
+        <w:rPr>
+          <w:rFonts w:eastAsiaTheme="minorEastAsia"/>
+          <w:sz w:val="24"/>
+          <w:szCs w:val="24"/>
+          <w:lang w:bidi="ar-EG"/>
+        </w:rPr>
+      </w:pPr>
+      <w:r>
+        <w:rPr>
+          <w:rFonts w:eastAsiaTheme="minorEastAsia"/>
+          <w:sz w:val="24"/>
+          <w:szCs w:val="24"/>
+          <w:lang w:bidi="ar-EG"/>
+        </w:rPr>
+        <w:t>It can be noted that the first step will be the same but in case of the second step, the Illnois got an approximation which was attained in the third iteration in the normal Regula Falsai.</w:t>
+      </w:r>
+    </w:p>
+    <w:p>
+      <w:pPr>
+        <w:pStyle w:val="ListParagraph"/>
+        <w:ind w:left="0"/>
+      </w:pPr>
+      <w:r>
+        <w:rPr>
+          <w:noProof/>
+        </w:rPr>
+        <w:drawing>
+          <wp:inline distT="0" distB="0" distL="0" distR="0" wp14:anchorId="09A43C09" wp14:editId="223313FE">
+            <wp:extent cx="2952750" cy="5676900"/>
+            <wp:effectExtent l="0" t="0" r="0" b="0"/>
+            <wp:docPr id="3" name="Picture 3"/>
+            <wp:cNvGraphicFramePr>
+              <a:graphicFrameLocks xmlns:a="http://schemas.openxmlformats.org/drawingml/2006/main" noChangeAspect="1"/>
+            </wp:cNvGraphicFramePr>
+            <a:graphic xmlns:a="http://schemas.openxmlformats.org/drawingml/2006/main">
+              <a:graphicData uri="http://schemas.openxmlformats.org/drawingml/2006/picture">
+                <pic:pic xmlns:pic="http://schemas.openxmlformats.org/drawingml/2006/picture">
+                  <pic:nvPicPr>
+                    <pic:cNvPr id="1" name=""/>
+                    <pic:cNvPicPr/>
+                  </pic:nvPicPr>
+                  <pic:blipFill>
+                    <a:blip r:embed="rId23"/>
+                    <a:stretch>
+                      <a:fillRect/>
+                    </a:stretch>
+                  </pic:blipFill>
+                  <pic:spPr>
+                    <a:xfrm>
+                      <a:off x="0" y="0"/>
+                      <a:ext cx="2952750" cy="5676900"/>
+                    </a:xfrm>
+                    <a:prstGeom prst="rect">
+                      <a:avLst/>
+                    </a:prstGeom>
+                  </pic:spPr>
+                </pic:pic>
+              </a:graphicData>
+            </a:graphic>
+          </wp:inline>
+        </w:drawing>
+      </w:r>
+      <w:r>
+        <w:t xml:space="preserve"> </w:t>
+      </w:r>
+      <w:r>
+        <w:rPr>
+          <w:noProof/>
+        </w:rPr>
+        <w:drawing>
+          <wp:inline distT="0" distB="0" distL="0" distR="0">
+            <wp:extent cx="2924175" cy="5705475"/>
+            <wp:effectExtent l="0" t="0" r="9525" b="9525"/>
+            <wp:docPr id="4" name="Picture 4" descr="C:\Users\Mohamed Ayman\AppData\Local\Microsoft\Windows\INetCache\Content.Word\Untitled.png"/>
+            <wp:cNvGraphicFramePr>
+              <a:graphicFrameLocks xmlns:a="http://schemas.openxmlformats.org/drawingml/2006/main" noChangeAspect="1"/>
+            </wp:cNvGraphicFramePr>
+            <a:graphic xmlns:a="http://schemas.openxmlformats.org/drawingml/2006/main">
+              <a:graphicData uri="http://schemas.openxmlformats.org/drawingml/2006/picture">
+                <pic:pic xmlns:pic="http://schemas.openxmlformats.org/drawingml/2006/picture">
+                  <pic:nvPicPr>
+                    <pic:cNvPr id="0" name="Picture 12" descr="C:\Users\Mohamed Ayman\AppData\Local\Microsoft\Windows\INetCache\Content.Word\Untitled.png"/>
+                    <pic:cNvPicPr>
+                      <a:picLocks noChangeAspect="1" noChangeArrowheads="1"/>
+                    </pic:cNvPicPr>
+                  </pic:nvPicPr>
+                  <pic:blipFill>
+                    <a:blip r:embed="rId24">
+                      <a:extLst>
+                        <a:ext uri="{28A0092B-C50C-407E-A947-70E740481C1C}">
+                          <a14:useLocalDpi xmlns:a14="http://schemas.microsoft.com/office/drawing/2010/main" val="0"/>
+                        </a:ext>
+                      </a:extLst>
+                    </a:blip>
+                    <a:srcRect/>
+                    <a:stretch>
+                      <a:fillRect/>
+                    </a:stretch>
+                  </pic:blipFill>
+                  <pic:spPr bwMode="auto">
+                    <a:xfrm>
+                      <a:off x="0" y="0"/>
+                      <a:ext cx="2924175" cy="5705475"/>
+                    </a:xfrm>
+                    <a:prstGeom prst="rect">
+                      <a:avLst/>
+                    </a:prstGeom>
+                    <a:noFill/>
+                    <a:ln>
+                      <a:noFill/>
+                    </a:ln>
+                  </pic:spPr>
+                </pic:pic>
+              </a:graphicData>
+            </a:graphic>
+          </wp:inline>
+        </w:drawing>
+      </w:r>
+    </w:p>
+    <w:p>
+      <w:pPr>
+        <w:pStyle w:val="ListParagraph"/>
+        <w:ind w:left="0"/>
+      </w:pPr>
+      <w:r>
+        <w:tab/>
+      </w:r>
+      <w:r>
+        <w:tab/>
+        <w:t>Figure 1(Regula Falsai)</w:t>
+      </w:r>
+      <w:r>
+        <w:tab/>
+      </w:r>
+      <w:r>
+        <w:tab/>
+      </w:r>
+      <w:r>
+        <w:tab/>
+      </w:r>
+      <w:r>
+        <w:tab/>
+        <w:t>Figure 2(Illinois)</w:t>
+      </w:r>
+    </w:p>
+    <w:p>
+      <w:pPr>
+        <w:pStyle w:val="ListParagraph"/>
+        <w:ind w:left="0"/>
+        <w:rPr>
+          <w:rFonts w:eastAsiaTheme="minorEastAsia"/>
+          <w:sz w:val="24"/>
+          <w:szCs w:val="24"/>
+          <w:lang w:bidi="ar-EG"/>
+        </w:rPr>
+      </w:pPr>
+    </w:p>
+    <w:p>
+      <w:pPr>
+        <w:pStyle w:val="ListParagraph"/>
+        <w:ind w:left="2520"/>
+        <w:rPr>
+          <w:rFonts w:eastAsiaTheme="minorEastAsia"/>
+          <w:sz w:val="24"/>
+          <w:szCs w:val="24"/>
+          <w:lang w:bidi="ar-EG"/>
+        </w:rPr>
+      </w:pPr>
+    </w:p>
+    <w:p>
+      <w:pPr>
+        <w:pStyle w:val="ListParagraph"/>
+        <w:ind w:left="2520"/>
+        <w:rPr>
+          <w:rFonts w:eastAsiaTheme="minorEastAsia"/>
+          <w:sz w:val="24"/>
+          <w:szCs w:val="24"/>
+          <w:lang w:bidi="ar-EG"/>
+        </w:rPr>
+      </w:pPr>
+    </w:p>
+    <w:p>
+      <w:pPr>
+        <w:pStyle w:val="ListParagraph"/>
+        <w:ind w:left="2520"/>
+        <w:rPr>
+          <w:rFonts w:eastAsiaTheme="minorEastAsia"/>
+          <w:sz w:val="24"/>
+          <w:szCs w:val="24"/>
+          <w:lang w:bidi="ar-EG"/>
+        </w:rPr>
+      </w:pPr>
+    </w:p>
+    <w:p>
+      <w:pPr>
+        <w:pStyle w:val="ListParagraph"/>
+        <w:ind w:left="2520"/>
+        <w:rPr>
+          <w:rFonts w:eastAsiaTheme="minorEastAsia"/>
+          <w:sz w:val="24"/>
+          <w:szCs w:val="24"/>
+          <w:lang w:bidi="ar-EG"/>
+        </w:rPr>
+      </w:pPr>
+    </w:p>
+    <w:p>
+      <w:pPr>
+        <w:pStyle w:val="ListParagraph"/>
+        <w:numPr>
+          <w:ilvl w:val="2"/>
+          <w:numId w:val="1"/>
+        </w:numPr>
+        <w:rPr>
+          <w:rFonts w:asciiTheme="majorHAnsi" w:hAnsiTheme="majorHAnsi"/>
+          <w:b/>
+          <w:bCs/>
+          <w:sz w:val="32"/>
+          <w:szCs w:val="32"/>
+          <w:u w:val="single"/>
+          <w:lang w:bidi="ar-EG"/>
+        </w:rPr>
+      </w:pPr>
+      <w:r>
+        <w:rPr>
+          <w:rFonts w:asciiTheme="majorHAnsi" w:hAnsiTheme="majorHAnsi"/>
+          <w:b/>
+          <w:bCs/>
+          <w:sz w:val="32"/>
+          <w:szCs w:val="32"/>
+          <w:u w:val="single"/>
+          <w:lang w:bidi="ar-EG"/>
+        </w:rPr>
+        <w:lastRenderedPageBreak/>
+        <w:t>Pseudo code:</w:t>
+      </w:r>
+    </w:p>
+    <w:p>
+      <w:pPr>
+        <w:pStyle w:val="ListParagraph"/>
+        <w:ind w:left="2520"/>
+        <w:rPr>
+          <w:rFonts w:asciiTheme="majorHAnsi" w:hAnsiTheme="majorHAnsi"/>
+          <w:b/>
+          <w:bCs/>
+          <w:sz w:val="32"/>
+          <w:szCs w:val="32"/>
+          <w:u w:val="single"/>
+          <w:lang w:bidi="ar-EG"/>
+        </w:rPr>
+      </w:pPr>
+      <w:r>
+        <w:rPr>
+          <w:rFonts w:eastAsiaTheme="minorEastAsia"/>
+          <w:sz w:val="24"/>
+          <w:szCs w:val="24"/>
+          <w:lang w:bidi="ar-EG"/>
+        </w:rPr>
+        <w:t>There was no data structure required in the Algorithm other than normal data value storage represented in variables used to store the value</w:t>
+      </w:r>
+    </w:p>
+    <w:bookmarkStart w:id="8" w:name="_MON_1556523387"/>
+    <w:bookmarkEnd w:id="8"/>
+    <w:p>
+      <w:pPr>
+        <w:pStyle w:val="ListParagraph"/>
+        <w:ind w:left="2520"/>
+        <w:rPr>
+          <w:rFonts w:asciiTheme="majorHAnsi" w:hAnsiTheme="majorHAnsi"/>
+          <w:sz w:val="28"/>
+          <w:szCs w:val="28"/>
+          <w:lang w:bidi="ar-EG"/>
+        </w:rPr>
+      </w:pPr>
+      <w:r>
+        <w:rPr>
+          <w:rFonts w:asciiTheme="majorHAnsi" w:hAnsiTheme="majorHAnsi"/>
+          <w:sz w:val="28"/>
+          <w:szCs w:val="28"/>
+          <w:lang w:bidi="ar-EG"/>
+        </w:rPr>
+        <w:object w:dxaOrig="9360" w:dyaOrig="9342">
+          <v:shape id="_x0000_i1032" type="#_x0000_t75" style="width:420.75pt;height:355.5pt" o:ole="">
+            <v:imagedata r:id="rId25" o:title=""/>
+          </v:shape>
+          <o:OLEObject Type="Embed" ProgID="Word.OpenDocumentText.12" ShapeID="_x0000_i1032" DrawAspect="Content" ObjectID="_1556524379" r:id="rId26"/>
+        </w:object>
+      </w:r>
     </w:p>
     <w:sectPr>
-      <w:footerReference w:type="default" r:id="rId21"/>
+      <w:footerReference w:type="default" r:id="rId27"/>
       <w:pgSz w:w="12240" w:h="15840"/>
       <w:pgMar w:top="1440" w:right="1440" w:bottom="1440" w:left="1440" w:header="720" w:footer="720" w:gutter="0"/>
       <w:cols w:space="720"/>
@@ -2936,7 +4085,7 @@
           <w:rPr>
             <w:noProof/>
           </w:rPr>
-          <w:t>8</w:t>
+          <w:t>11</w:t>
         </w:r>
         <w:r>
           <w:rPr>
@@ -3154,11 +4303,100 @@
       </w:pPr>
     </w:lvl>
   </w:abstractNum>
+  <w:abstractNum w:abstractNumId="2" w15:restartNumberingAfterBreak="0">
+    <w:nsid w:val="7A7D66FC"/>
+    <w:multiLevelType w:val="hybridMultilevel"/>
+    <w:tmpl w:val="54441FA6"/>
+    <w:lvl w:ilvl="0" w:tplc="0409000F">
+      <w:start w:val="1"/>
+      <w:numFmt w:val="decimal"/>
+      <w:lvlText w:val="%1."/>
+      <w:lvlJc w:val="left"/>
+      <w:pPr>
+        <w:ind w:left="2520" w:hanging="360"/>
+      </w:pPr>
+    </w:lvl>
+    <w:lvl w:ilvl="1" w:tplc="04090019" w:tentative="1">
+      <w:start w:val="1"/>
+      <w:numFmt w:val="lowerLetter"/>
+      <w:lvlText w:val="%2."/>
+      <w:lvlJc w:val="left"/>
+      <w:pPr>
+        <w:ind w:left="3240" w:hanging="360"/>
+      </w:pPr>
+    </w:lvl>
+    <w:lvl w:ilvl="2" w:tplc="0409001B" w:tentative="1">
+      <w:start w:val="1"/>
+      <w:numFmt w:val="lowerRoman"/>
+      <w:lvlText w:val="%3."/>
+      <w:lvlJc w:val="right"/>
+      <w:pPr>
+        <w:ind w:left="3960" w:hanging="180"/>
+      </w:pPr>
+    </w:lvl>
+    <w:lvl w:ilvl="3" w:tplc="0409000F" w:tentative="1">
+      <w:start w:val="1"/>
+      <w:numFmt w:val="decimal"/>
+      <w:lvlText w:val="%4."/>
+      <w:lvlJc w:val="left"/>
+      <w:pPr>
+        <w:ind w:left="4680" w:hanging="360"/>
+      </w:pPr>
+    </w:lvl>
+    <w:lvl w:ilvl="4" w:tplc="04090019" w:tentative="1">
+      <w:start w:val="1"/>
+      <w:numFmt w:val="lowerLetter"/>
+      <w:lvlText w:val="%5."/>
+      <w:lvlJc w:val="left"/>
+      <w:pPr>
+        <w:ind w:left="5400" w:hanging="360"/>
+      </w:pPr>
+    </w:lvl>
+    <w:lvl w:ilvl="5" w:tplc="0409001B" w:tentative="1">
+      <w:start w:val="1"/>
+      <w:numFmt w:val="lowerRoman"/>
+      <w:lvlText w:val="%6."/>
+      <w:lvlJc w:val="right"/>
+      <w:pPr>
+        <w:ind w:left="6120" w:hanging="180"/>
+      </w:pPr>
+    </w:lvl>
+    <w:lvl w:ilvl="6" w:tplc="0409000F" w:tentative="1">
+      <w:start w:val="1"/>
+      <w:numFmt w:val="decimal"/>
+      <w:lvlText w:val="%7."/>
+      <w:lvlJc w:val="left"/>
+      <w:pPr>
+        <w:ind w:left="6840" w:hanging="360"/>
+      </w:pPr>
+    </w:lvl>
+    <w:lvl w:ilvl="7" w:tplc="04090019" w:tentative="1">
+      <w:start w:val="1"/>
+      <w:numFmt w:val="lowerLetter"/>
+      <w:lvlText w:val="%8."/>
+      <w:lvlJc w:val="left"/>
+      <w:pPr>
+        <w:ind w:left="7560" w:hanging="360"/>
+      </w:pPr>
+    </w:lvl>
+    <w:lvl w:ilvl="8" w:tplc="0409001B" w:tentative="1">
+      <w:start w:val="1"/>
+      <w:numFmt w:val="lowerRoman"/>
+      <w:lvlText w:val="%9."/>
+      <w:lvlJc w:val="right"/>
+      <w:pPr>
+        <w:ind w:left="8280" w:hanging="180"/>
+      </w:pPr>
+    </w:lvl>
+  </w:abstractNum>
   <w:num w:numId="1">
     <w:abstractNumId w:val="1"/>
   </w:num>
   <w:num w:numId="2">
     <w:abstractNumId w:val="0"/>
+  </w:num>
+  <w:num w:numId="3">
+    <w:abstractNumId w:val="2"/>
   </w:num>
 </w:numbering>
 </file>

</xml_diff>

<commit_message>
report in progress :)
</commit_message>
<xml_diff>
--- a/Phase_1/Phase1_report.docx
+++ b/Phase_1/Phase1_report.docx
@@ -11,9 +11,10 @@
           <w:bCs/>
           <w:sz w:val="40"/>
           <w:szCs w:val="40"/>
-          <w:lang w:bidi="ar-EG"/>
-        </w:rPr>
-      </w:pPr>
+        </w:rPr>
+      </w:pPr>
+      <w:bookmarkStart w:id="0" w:name="_Hlk482843220"/>
+      <w:bookmarkEnd w:id="0"/>
     </w:p>
     <w:p>
       <w:pPr>
@@ -839,8 +840,8 @@
         </w:rPr>
       </w:pPr>
     </w:p>
-    <w:bookmarkStart w:id="0" w:name="_MON_1556480970"/>
-    <w:bookmarkEnd w:id="0"/>
+    <w:bookmarkStart w:id="1" w:name="_MON_1556480970"/>
+    <w:bookmarkEnd w:id="1"/>
     <w:p>
       <w:pPr>
         <w:pStyle w:val="ListParagraph"/>
@@ -882,7 +883,7 @@
           <v:shape id="_x0000_i1025" type="#_x0000_t75" style="width:468pt;height:294.1pt" o:ole="">
             <v:imagedata r:id="rId7" o:title=""/>
           </v:shape>
-          <o:OLEObject Type="Embed" ProgID="Word.OpenDocumentText.12" ShapeID="_x0000_i1025" DrawAspect="Content" ObjectID="_1556556873" r:id="rId8"/>
+          <o:OLEObject Type="Embed" ProgID="Word.OpenDocumentText.12" ShapeID="_x0000_i1025" DrawAspect="Content" ObjectID="_1556585110" r:id="rId8"/>
         </w:object>
       </w:r>
     </w:p>
@@ -1323,8 +1324,8 @@
         <w:t>Pseudo Code:</w:t>
       </w:r>
     </w:p>
-    <w:bookmarkStart w:id="1" w:name="_MON_1556482412"/>
-    <w:bookmarkEnd w:id="1"/>
+    <w:bookmarkStart w:id="2" w:name="_MON_1556482412"/>
+    <w:bookmarkEnd w:id="2"/>
     <w:p>
       <w:pPr>
         <w:pStyle w:val="ListParagraph"/>
@@ -1350,7 +1351,7 @@
           <v:shape id="_x0000_i1026" type="#_x0000_t75" style="width:468pt;height:309.05pt" o:ole="">
             <v:imagedata r:id="rId9" o:title=""/>
           </v:shape>
-          <o:OLEObject Type="Embed" ProgID="Word.OpenDocumentText.12" ShapeID="_x0000_i1026" DrawAspect="Content" ObjectID="_1556556874" r:id="rId10"/>
+          <o:OLEObject Type="Embed" ProgID="Word.OpenDocumentText.12" ShapeID="_x0000_i1026" DrawAspect="Content" ObjectID="_1556585111" r:id="rId10"/>
         </w:object>
       </w:r>
     </w:p>
@@ -1607,8 +1608,8 @@
         <w:t>Pseudo Code:</w:t>
       </w:r>
     </w:p>
-    <w:bookmarkStart w:id="2" w:name="_MON_1556483228"/>
-    <w:bookmarkEnd w:id="2"/>
+    <w:bookmarkStart w:id="3" w:name="_MON_1556483228"/>
+    <w:bookmarkEnd w:id="3"/>
     <w:p>
       <w:pPr>
         <w:pStyle w:val="ListParagraph"/>
@@ -1631,7 +1632,7 @@
           <v:shape id="_x0000_i1027" type="#_x0000_t75" style="width:468pt;height:211.25pt" o:ole="">
             <v:imagedata r:id="rId11" o:title=""/>
           </v:shape>
-          <o:OLEObject Type="Embed" ProgID="Word.OpenDocumentText.12" ShapeID="_x0000_i1027" DrawAspect="Content" ObjectID="_1556556875" r:id="rId12"/>
+          <o:OLEObject Type="Embed" ProgID="Word.OpenDocumentText.12" ShapeID="_x0000_i1027" DrawAspect="Content" ObjectID="_1556585112" r:id="rId12"/>
         </w:object>
       </w:r>
     </w:p>
@@ -2322,8 +2323,8 @@
         <w:t>Pseudo Code:</w:t>
       </w:r>
     </w:p>
-    <w:bookmarkStart w:id="3" w:name="_MON_1556485641"/>
-    <w:bookmarkEnd w:id="3"/>
+    <w:bookmarkStart w:id="4" w:name="_MON_1556485641"/>
+    <w:bookmarkEnd w:id="4"/>
     <w:p>
       <w:pPr>
         <w:pStyle w:val="ListParagraph"/>
@@ -2346,7 +2347,7 @@
           <v:shape id="_x0000_i1028" type="#_x0000_t75" style="width:468pt;height:274.4pt" o:ole="">
             <v:imagedata r:id="rId13" o:title=""/>
           </v:shape>
-          <o:OLEObject Type="Embed" ProgID="Word.OpenDocumentText.12" ShapeID="_x0000_i1028" DrawAspect="Content" ObjectID="_1556556876" r:id="rId14"/>
+          <o:OLEObject Type="Embed" ProgID="Word.OpenDocumentText.12" ShapeID="_x0000_i1028" DrawAspect="Content" ObjectID="_1556585113" r:id="rId14"/>
         </w:object>
       </w:r>
     </w:p>
@@ -2745,8 +2746,8 @@
         <w:t>Pseudo Code:</w:t>
       </w:r>
     </w:p>
-    <w:bookmarkStart w:id="4" w:name="_MON_1556487713"/>
-    <w:bookmarkEnd w:id="4"/>
+    <w:bookmarkStart w:id="5" w:name="_MON_1556487713"/>
+    <w:bookmarkEnd w:id="5"/>
     <w:p>
       <w:pPr>
         <w:pStyle w:val="ListParagraph"/>
@@ -2769,7 +2770,7 @@
           <v:shape id="_x0000_i1029" type="#_x0000_t75" style="width:420.45pt;height:344.4pt" o:ole="">
             <v:imagedata r:id="rId17" o:title=""/>
           </v:shape>
-          <o:OLEObject Type="Embed" ProgID="Word.OpenDocumentText.12" ShapeID="_x0000_i1029" DrawAspect="Content" ObjectID="_1556556877" r:id="rId18"/>
+          <o:OLEObject Type="Embed" ProgID="Word.OpenDocumentText.12" ShapeID="_x0000_i1029" DrawAspect="Content" ObjectID="_1556585114" r:id="rId18"/>
         </w:object>
       </w:r>
     </w:p>
@@ -2997,8 +2998,8 @@
         </w:rPr>
       </w:pPr>
     </w:p>
-    <w:bookmarkStart w:id="5" w:name="_MON_1556488648"/>
-    <w:bookmarkEnd w:id="5"/>
+    <w:bookmarkStart w:id="6" w:name="_MON_1556488648"/>
+    <w:bookmarkEnd w:id="6"/>
     <w:p>
       <w:pPr>
         <w:pStyle w:val="ListParagraph"/>
@@ -3021,7 +3022,7 @@
           <v:shape id="_x0000_i1030" type="#_x0000_t75" style="width:420.45pt;height:369.5pt" o:ole="">
             <v:imagedata r:id="rId19" o:title=""/>
           </v:shape>
-          <o:OLEObject Type="Embed" ProgID="Word.OpenDocumentText.12" ShapeID="_x0000_i1030" DrawAspect="Content" ObjectID="_1556556878" r:id="rId20"/>
+          <o:OLEObject Type="Embed" ProgID="Word.OpenDocumentText.12" ShapeID="_x0000_i1030" DrawAspect="Content" ObjectID="_1556585115" r:id="rId20"/>
         </w:object>
       </w:r>
     </w:p>
@@ -3980,8 +3981,8 @@
         </w:rPr>
       </w:pPr>
     </w:p>
-    <w:bookmarkStart w:id="6" w:name="_MON_1556522493"/>
-    <w:bookmarkEnd w:id="6"/>
+    <w:bookmarkStart w:id="7" w:name="_MON_1556522493"/>
+    <w:bookmarkEnd w:id="7"/>
     <w:p>
       <w:pPr>
         <w:pStyle w:val="ListParagraph"/>
@@ -4004,7 +4005,7 @@
           <v:shape id="_x0000_i1031" type="#_x0000_t75" style="width:420.45pt;height:130.4pt" o:ole="">
             <v:imagedata r:id="rId21" o:title=""/>
           </v:shape>
-          <o:OLEObject Type="Embed" ProgID="Word.OpenDocumentText.12" ShapeID="_x0000_i1031" DrawAspect="Content" ObjectID="_1556556879" r:id="rId22"/>
+          <o:OLEObject Type="Embed" ProgID="Word.OpenDocumentText.12" ShapeID="_x0000_i1031" DrawAspect="Content" ObjectID="_1556585116" r:id="rId22"/>
         </w:object>
       </w:r>
     </w:p>
@@ -4521,8 +4522,8 @@
         <w:t>There was no data structure required in the Algorithm other than normal data value storage represented in variables used to store the value</w:t>
       </w:r>
     </w:p>
-    <w:bookmarkStart w:id="7" w:name="_MON_1556523387"/>
-    <w:bookmarkEnd w:id="7"/>
+    <w:bookmarkStart w:id="8" w:name="_MON_1556523387"/>
+    <w:bookmarkEnd w:id="8"/>
     <w:p>
       <w:pPr>
         <w:pStyle w:val="ListParagraph"/>
@@ -4545,7 +4546,7 @@
           <v:shape id="_x0000_i1032" type="#_x0000_t75" style="width:420.45pt;height:355.25pt" o:ole="">
             <v:imagedata r:id="rId25" o:title=""/>
           </v:shape>
-          <o:OLEObject Type="Embed" ProgID="Word.OpenDocumentText.12" ShapeID="_x0000_i1032" DrawAspect="Content" ObjectID="_1556556880" r:id="rId26"/>
+          <o:OLEObject Type="Embed" ProgID="Word.OpenDocumentText.12" ShapeID="_x0000_i1032" DrawAspect="Content" ObjectID="_1556585117" r:id="rId26"/>
         </w:object>
       </w:r>
     </w:p>
@@ -7851,6 +7852,32 @@
     </w:p>
     <w:p>
       <w:pPr>
+        <w:pStyle w:val="ListParagraph"/>
+        <w:numPr>
+          <w:ilvl w:val="0"/>
+          <w:numId w:val="11"/>
+        </w:numPr>
+        <w:rPr>
+          <w:b/>
+          <w:bCs/>
+          <w:i/>
+          <w:iCs/>
+          <w:u w:val="single"/>
+        </w:rPr>
+      </w:pPr>
+      <w:r>
+        <w:rPr>
+          <w:b/>
+          <w:bCs/>
+          <w:i/>
+          <w:iCs/>
+          <w:u w:val="single"/>
+        </w:rPr>
+        <w:t>Test One</w:t>
+      </w:r>
+    </w:p>
+    <w:p>
+      <w:pPr>
         <w:ind w:left="720"/>
         <w:rPr>
           <w:b/>
@@ -7878,6 +7905,9 @@
           <w:rFonts w:eastAsiaTheme="minorEastAsia"/>
         </w:rPr>
       </w:pPr>
+      <w:r>
+        <w:t>Equation:</w:t>
+      </w:r>
       <w:r>
         <w:t xml:space="preserve"> </w:t>
       </w:r>
@@ -8805,7 +8835,1755 @@
         <w:ind w:firstLine="720"/>
       </w:pPr>
     </w:p>
-    <w:p/>
+    <w:p>
+      <w:pPr>
+        <w:pStyle w:val="ListParagraph"/>
+        <w:numPr>
+          <w:ilvl w:val="0"/>
+          <w:numId w:val="11"/>
+        </w:numPr>
+      </w:pPr>
+      <w:r>
+        <w:rPr>
+          <w:b/>
+          <w:bCs/>
+          <w:i/>
+          <w:iCs/>
+          <w:u w:val="single"/>
+        </w:rPr>
+        <w:lastRenderedPageBreak/>
+        <w:t>Test Two</w:t>
+      </w:r>
+    </w:p>
+    <w:p>
+      <w:pPr>
+        <w:ind w:left="720"/>
+        <w:rPr>
+          <w:b/>
+          <w:bCs/>
+          <w:u w:val="single"/>
+        </w:rPr>
+      </w:pPr>
+      <w:r>
+        <w:rPr>
+          <w:b/>
+          <w:bCs/>
+          <w:u w:val="single"/>
+        </w:rPr>
+        <w:t>Inputs:</w:t>
+      </w:r>
+    </w:p>
+    <w:p>
+      <w:pPr>
+        <w:pStyle w:val="ListParagraph"/>
+        <w:numPr>
+          <w:ilvl w:val="0"/>
+          <w:numId w:val="7"/>
+        </w:numPr>
+        <w:rPr>
+          <w:rFonts w:eastAsiaTheme="minorEastAsia"/>
+        </w:rPr>
+      </w:pPr>
+      <w:r>
+        <w:t xml:space="preserve">Equation: </w:t>
+      </w:r>
+      <m:oMath>
+        <m:sSup>
+          <m:sSupPr>
+            <m:ctrlPr>
+              <w:rPr>
+                <w:rFonts w:ascii="Cambria Math" w:hAnsi="Cambria Math"/>
+                <w:i/>
+              </w:rPr>
+            </m:ctrlPr>
+          </m:sSupPr>
+          <m:e>
+            <m:r>
+              <w:rPr>
+                <w:rFonts w:ascii="Cambria Math" w:hAnsi="Cambria Math"/>
+              </w:rPr>
+              <m:t>x</m:t>
+            </m:r>
+          </m:e>
+          <m:sup>
+            <m:r>
+              <w:rPr>
+                <w:rFonts w:ascii="Cambria Math" w:hAnsi="Cambria Math"/>
+              </w:rPr>
+              <m:t>3</m:t>
+            </m:r>
+          </m:sup>
+        </m:sSup>
+        <m:r>
+          <w:rPr>
+            <w:rFonts w:ascii="Cambria Math" w:hAnsi="Cambria Math"/>
+          </w:rPr>
+          <m:t>-</m:t>
+        </m:r>
+        <m:r>
+          <w:rPr>
+            <w:rFonts w:ascii="Cambria Math" w:hAnsi="Cambria Math"/>
+          </w:rPr>
+          <m:t>x-3=0</m:t>
+        </m:r>
+      </m:oMath>
+    </w:p>
+    <w:p>
+      <w:pPr>
+        <w:pStyle w:val="ListParagraph"/>
+        <w:numPr>
+          <w:ilvl w:val="0"/>
+          <w:numId w:val="7"/>
+        </w:numPr>
+        <w:rPr>
+          <w:rFonts w:eastAsiaTheme="minorEastAsia"/>
+        </w:rPr>
+      </w:pPr>
+      <w:r>
+        <w:rPr>
+          <w:rFonts w:eastAsiaTheme="minorEastAsia"/>
+        </w:rPr>
+        <w:t xml:space="preserve">Initial guesses: </w:t>
+      </w:r>
+      <m:oMath>
+        <m:d>
+          <m:dPr>
+            <m:begChr m:val="{"/>
+            <m:endChr m:val="}"/>
+            <m:ctrlPr>
+              <w:rPr>
+                <w:rFonts w:ascii="Cambria Math" w:eastAsiaTheme="minorEastAsia" w:hAnsi="Cambria Math"/>
+                <w:i/>
+              </w:rPr>
+            </m:ctrlPr>
+          </m:dPr>
+          <m:e>
+            <m:r>
+              <w:rPr>
+                <w:rFonts w:ascii="Cambria Math" w:eastAsiaTheme="minorEastAsia" w:hAnsi="Cambria Math"/>
+              </w:rPr>
+              <m:t xml:space="preserve">0,  </m:t>
+            </m:r>
+            <m:r>
+              <w:rPr>
+                <w:rFonts w:ascii="Cambria Math" w:eastAsiaTheme="minorEastAsia" w:hAnsi="Cambria Math"/>
+              </w:rPr>
+              <m:t>4</m:t>
+            </m:r>
+          </m:e>
+        </m:d>
+      </m:oMath>
+    </w:p>
+    <w:p>
+      <w:pPr>
+        <w:pStyle w:val="ListParagraph"/>
+        <w:numPr>
+          <w:ilvl w:val="0"/>
+          <w:numId w:val="7"/>
+        </w:numPr>
+        <w:rPr>
+          <w:rFonts w:eastAsiaTheme="minorEastAsia"/>
+        </w:rPr>
+      </w:pPr>
+      <w:r>
+        <w:rPr>
+          <w:rFonts w:eastAsiaTheme="minorEastAsia"/>
+        </w:rPr>
+        <w:t>Precision:</w:t>
+      </w:r>
+      <w:r>
+        <w:t xml:space="preserve"> </w:t>
+      </w:r>
+      <w:r>
+        <w:rPr>
+          <w:rFonts w:eastAsiaTheme="minorEastAsia"/>
+        </w:rPr>
+        <w:t>0.00001</w:t>
+      </w:r>
+    </w:p>
+    <w:p>
+      <w:pPr>
+        <w:pStyle w:val="ListParagraph"/>
+        <w:numPr>
+          <w:ilvl w:val="0"/>
+          <w:numId w:val="7"/>
+        </w:numPr>
+        <w:rPr>
+          <w:rFonts w:eastAsiaTheme="minorEastAsia"/>
+        </w:rPr>
+      </w:pPr>
+      <w:r>
+        <w:rPr>
+          <w:rFonts w:eastAsiaTheme="minorEastAsia"/>
+        </w:rPr>
+        <w:t xml:space="preserve">Max iterations: </w:t>
+      </w:r>
+      <m:oMath>
+        <m:r>
+          <w:rPr>
+            <w:rFonts w:ascii="Cambria Math" w:eastAsiaTheme="minorEastAsia" w:hAnsi="Cambria Math"/>
+          </w:rPr>
+          <m:t>50</m:t>
+        </m:r>
+      </m:oMath>
+    </w:p>
+    <w:p>
+      <w:pPr>
+        <w:ind w:left="720"/>
+        <w:rPr>
+          <w:rFonts w:hint="cs"/>
+          <w:b/>
+          <w:bCs/>
+          <w:u w:val="single"/>
+          <w:rtl/>
+        </w:rPr>
+      </w:pPr>
+      <w:r>
+        <w:rPr>
+          <w:b/>
+          <w:bCs/>
+          <w:u w:val="single"/>
+        </w:rPr>
+        <w:t xml:space="preserve">Outputs: </w:t>
+      </w:r>
+    </w:p>
+    <w:p>
+      <w:pPr>
+        <w:pStyle w:val="ListParagraph"/>
+        <w:numPr>
+          <w:ilvl w:val="0"/>
+          <w:numId w:val="7"/>
+        </w:numPr>
+      </w:pPr>
+      <w:r>
+        <w:t>Root:</w:t>
+      </w:r>
+      <m:oMath>
+        <m:r>
+          <w:rPr>
+            <w:rFonts w:ascii="Cambria Math" w:hAnsi="Cambria Math"/>
+          </w:rPr>
+          <m:t>1.6717</m:t>
+        </m:r>
+      </m:oMath>
+    </w:p>
+    <w:p>
+      <w:pPr>
+        <w:pStyle w:val="ListParagraph"/>
+        <w:numPr>
+          <w:ilvl w:val="0"/>
+          <w:numId w:val="7"/>
+        </w:numPr>
+      </w:pPr>
+      <w:r>
+        <w:t xml:space="preserve">Time: </w:t>
+      </w:r>
+      <m:oMath>
+        <m:r>
+          <w:rPr>
+            <w:rFonts w:ascii="Cambria Math" w:hAnsi="Cambria Math"/>
+          </w:rPr>
+          <m:t>0.248017</m:t>
+        </m:r>
+      </m:oMath>
+    </w:p>
+    <w:p>
+      <w:pPr>
+        <w:pStyle w:val="ListParagraph"/>
+        <w:numPr>
+          <w:ilvl w:val="0"/>
+          <w:numId w:val="7"/>
+        </w:numPr>
+      </w:pPr>
+      <w:r>
+        <w:t xml:space="preserve">Iterations: </w:t>
+      </w:r>
+      <m:oMath>
+        <m:r>
+          <w:rPr>
+            <w:rFonts w:ascii="Cambria Math" w:hAnsi="Cambria Math"/>
+          </w:rPr>
+          <m:t>19</m:t>
+        </m:r>
+      </m:oMath>
+    </w:p>
+    <w:p>
+      <w:pPr>
+        <w:pStyle w:val="ListParagraph"/>
+        <w:numPr>
+          <w:ilvl w:val="0"/>
+          <w:numId w:val="7"/>
+        </w:numPr>
+      </w:pPr>
+      <w:r>
+        <w:t xml:space="preserve">Precision: </w:t>
+      </w:r>
+      <m:oMath>
+        <m:r>
+          <m:rPr>
+            <m:sty m:val="p"/>
+          </m:rPr>
+          <w:rPr>
+            <w:rFonts w:ascii="Cambria Math" w:hAnsi="Cambria Math"/>
+          </w:rPr>
+          <m:t>-2.6414*</m:t>
+        </m:r>
+        <m:sSup>
+          <m:sSupPr>
+            <m:ctrlPr>
+              <w:rPr>
+                <w:rFonts w:ascii="Cambria Math" w:hAnsi="Cambria Math"/>
+              </w:rPr>
+            </m:ctrlPr>
+          </m:sSupPr>
+          <m:e>
+            <m:r>
+              <m:rPr>
+                <m:sty m:val="p"/>
+              </m:rPr>
+              <w:rPr>
+                <w:rFonts w:ascii="Cambria Math" w:hAnsi="Cambria Math"/>
+              </w:rPr>
+              <m:t>10</m:t>
+            </m:r>
+          </m:e>
+          <m:sup>
+            <m:r>
+              <m:rPr>
+                <m:sty m:val="p"/>
+              </m:rPr>
+              <w:rPr>
+                <w:rFonts w:ascii="Cambria Math" w:hAnsi="Cambria Math"/>
+              </w:rPr>
+              <m:t>-6</m:t>
+            </m:r>
+          </m:sup>
+        </m:sSup>
+      </m:oMath>
+    </w:p>
+    <w:p>
+      <w:pPr>
+        <w:ind w:left="720"/>
+      </w:pPr>
+      <w:r>
+        <w:t>Function plotting &amp; step simulation.</w:t>
+      </w:r>
+    </w:p>
+    <w:p>
+      <w:pPr>
+        <w:pStyle w:val="ListParagraph"/>
+        <w:ind w:left="1080"/>
+      </w:pPr>
+      <w:r>
+        <mc:AlternateContent>
+          <mc:Choice Requires="wpg">
+            <w:drawing>
+              <wp:anchor distT="0" distB="0" distL="114300" distR="114300" simplePos="0" relativeHeight="251700224" behindDoc="0" locked="0" layoutInCell="1" allowOverlap="1" wp14:anchorId="1E54D8D0" wp14:editId="380E74A3">
+                <wp:simplePos x="0" y="0"/>
+                <wp:positionH relativeFrom="column">
+                  <wp:posOffset>3526155</wp:posOffset>
+                </wp:positionH>
+                <wp:positionV relativeFrom="paragraph">
+                  <wp:posOffset>114300</wp:posOffset>
+                </wp:positionV>
+                <wp:extent cx="2414905" cy="2293620"/>
+                <wp:effectExtent l="0" t="0" r="4445" b="0"/>
+                <wp:wrapThrough wrapText="bothSides">
+                  <wp:wrapPolygon edited="0">
+                    <wp:start x="0" y="0"/>
+                    <wp:lineTo x="0" y="21349"/>
+                    <wp:lineTo x="21469" y="21349"/>
+                    <wp:lineTo x="21469" y="0"/>
+                    <wp:lineTo x="0" y="0"/>
+                  </wp:wrapPolygon>
+                </wp:wrapThrough>
+                <wp:docPr id="44" name="Group 44"/>
+                <wp:cNvGraphicFramePr/>
+                <a:graphic xmlns:a="http://schemas.openxmlformats.org/drawingml/2006/main">
+                  <a:graphicData uri="http://schemas.microsoft.com/office/word/2010/wordprocessingGroup">
+                    <wpg:wgp>
+                      <wpg:cNvGrpSpPr/>
+                      <wpg:grpSpPr>
+                        <a:xfrm>
+                          <a:off x="0" y="0"/>
+                          <a:ext cx="2414905" cy="2293620"/>
+                          <a:chOff x="0" y="19596"/>
+                          <a:chExt cx="2414905" cy="2274024"/>
+                        </a:xfrm>
+                      </wpg:grpSpPr>
+                      <pic:pic xmlns:pic="http://schemas.openxmlformats.org/drawingml/2006/picture">
+                        <pic:nvPicPr>
+                          <pic:cNvPr id="45" name="Picture 45"/>
+                          <pic:cNvPicPr>
+                            <a:picLocks noChangeAspect="1"/>
+                          </pic:cNvPicPr>
+                        </pic:nvPicPr>
+                        <pic:blipFill>
+                          <a:blip r:embed="rId33">
+                            <a:extLst>
+                              <a:ext uri="{28A0092B-C50C-407E-A947-70E740481C1C}">
+                                <a14:useLocalDpi xmlns:a14="http://schemas.microsoft.com/office/drawing/2010/main" val="0"/>
+                              </a:ext>
+                            </a:extLst>
+                          </a:blip>
+                          <a:stretch>
+                            <a:fillRect/>
+                          </a:stretch>
+                        </pic:blipFill>
+                        <pic:spPr>
+                          <a:xfrm>
+                            <a:off x="27033" y="19596"/>
+                            <a:ext cx="2360838" cy="1934387"/>
+                          </a:xfrm>
+                          <a:prstGeom prst="rect">
+                            <a:avLst/>
+                          </a:prstGeom>
+                        </pic:spPr>
+                      </pic:pic>
+                      <wps:wsp>
+                        <wps:cNvPr id="46" name="Text Box 46"/>
+                        <wps:cNvSpPr txBox="1"/>
+                        <wps:spPr>
+                          <a:xfrm>
+                            <a:off x="0" y="2026920"/>
+                            <a:ext cx="2414905" cy="266700"/>
+                          </a:xfrm>
+                          <a:prstGeom prst="rect">
+                            <a:avLst/>
+                          </a:prstGeom>
+                          <a:solidFill>
+                            <a:prstClr val="white"/>
+                          </a:solidFill>
+                          <a:ln>
+                            <a:noFill/>
+                          </a:ln>
+                        </wps:spPr>
+                        <wps:txbx>
+                          <w:txbxContent>
+                            <w:p>
+                              <w:pPr>
+                                <w:pStyle w:val="Caption"/>
+                                <w:jc w:val="center"/>
+                                <w:rPr>
+                                  <w:noProof/>
+                                </w:rPr>
+                              </w:pPr>
+                              <w:r>
+                                <w:t>Bisection 3</w:t>
+                              </w:r>
+                              <w:r>
+                                <w:rPr>
+                                  <w:vertAlign w:val="superscript"/>
+                                </w:rPr>
+                                <w:t>rd</w:t>
+                              </w:r>
+                              <w:r>
+                                <w:t xml:space="preserve"> iteration</w:t>
+                              </w:r>
+                            </w:p>
+                          </w:txbxContent>
+                        </wps:txbx>
+                        <wps:bodyPr rot="0" spcFirstLastPara="0" vertOverflow="overflow" horzOverflow="overflow" vert="horz" wrap="square" lIns="0" tIns="0" rIns="0" bIns="0" numCol="1" spcCol="0" rtlCol="0" fromWordArt="0" anchor="t" anchorCtr="0" forceAA="0" compatLnSpc="1">
+                          <a:prstTxWarp prst="textNoShape">
+                            <a:avLst/>
+                          </a:prstTxWarp>
+                          <a:spAutoFit/>
+                        </wps:bodyPr>
+                      </wps:wsp>
+                    </wpg:wgp>
+                  </a:graphicData>
+                </a:graphic>
+              </wp:anchor>
+            </w:drawing>
+          </mc:Choice>
+          <mc:Fallback>
+            <w:pict>
+              <v:group w14:anchorId="1E54D8D0" id="Group 44" o:spid="_x0000_s1035" style="position:absolute;left:0;text-align:left;margin-left:277.65pt;margin-top:9pt;width:190.15pt;height:180.6pt;z-index:251700224" coordorigin=",195" coordsize="24149,22740" o:gfxdata="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">
+                <v:shape id="Picture 45" o:spid="_x0000_s1036" type="#_x0000_t75" style="position:absolute;left:270;top:195;width:23608;height:19344;visibility:visible;mso-wrap-style:square" o:gfxdata="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">
+                  <v:imagedata r:id="rId34" o:title=""/>
+                  <v:path arrowok="t"/>
+                </v:shape>
+                <v:shape id="Text Box 46" o:spid="_x0000_s1037" type="#_x0000_t202" style="position:absolute;top:20269;width:24149;height:2667;visibility:visible;mso-wrap-style:square;v-text-anchor:top" o:gfxdata="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" stroked="f">
+                  <v:textbox style="mso-fit-shape-to-text:t" inset="0,0,0,0">
+                    <w:txbxContent>
+                      <w:p>
+                        <w:pPr>
+                          <w:pStyle w:val="Caption"/>
+                          <w:jc w:val="center"/>
+                          <w:rPr>
+                            <w:noProof/>
+                          </w:rPr>
+                        </w:pPr>
+                        <w:r>
+                          <w:t>Bisection 3</w:t>
+                        </w:r>
+                        <w:r>
+                          <w:rPr>
+                            <w:vertAlign w:val="superscript"/>
+                          </w:rPr>
+                          <w:t>rd</w:t>
+                        </w:r>
+                        <w:r>
+                          <w:t xml:space="preserve"> iteration</w:t>
+                        </w:r>
+                      </w:p>
+                    </w:txbxContent>
+                  </v:textbox>
+                </v:shape>
+                <w10:wrap type="through"/>
+              </v:group>
+            </w:pict>
+          </mc:Fallback>
+        </mc:AlternateContent>
+      </w:r>
+      <w:r>
+        <mc:AlternateContent>
+          <mc:Choice Requires="wpg">
+            <w:drawing>
+              <wp:anchor distT="0" distB="0" distL="114300" distR="114300" simplePos="0" relativeHeight="251701248" behindDoc="0" locked="0" layoutInCell="1" allowOverlap="1" wp14:anchorId="3874A88A" wp14:editId="6E727EE3">
+                <wp:simplePos x="0" y="0"/>
+                <wp:positionH relativeFrom="column">
+                  <wp:posOffset>431165</wp:posOffset>
+                </wp:positionH>
+                <wp:positionV relativeFrom="paragraph">
+                  <wp:posOffset>2473325</wp:posOffset>
+                </wp:positionV>
+                <wp:extent cx="2414905" cy="2266950"/>
+                <wp:effectExtent l="0" t="0" r="4445" b="0"/>
+                <wp:wrapThrough wrapText="bothSides">
+                  <wp:wrapPolygon edited="0">
+                    <wp:start x="0" y="0"/>
+                    <wp:lineTo x="0" y="21418"/>
+                    <wp:lineTo x="21469" y="21418"/>
+                    <wp:lineTo x="21469" y="0"/>
+                    <wp:lineTo x="0" y="0"/>
+                  </wp:wrapPolygon>
+                </wp:wrapThrough>
+                <wp:docPr id="47" name="Group 47"/>
+                <wp:cNvGraphicFramePr/>
+                <a:graphic xmlns:a="http://schemas.openxmlformats.org/drawingml/2006/main">
+                  <a:graphicData uri="http://schemas.microsoft.com/office/word/2010/wordprocessingGroup">
+                    <wpg:wgp>
+                      <wpg:cNvGrpSpPr/>
+                      <wpg:grpSpPr>
+                        <a:xfrm>
+                          <a:off x="0" y="0"/>
+                          <a:ext cx="2414905" cy="2266950"/>
+                          <a:chOff x="0" y="43631"/>
+                          <a:chExt cx="2414905" cy="2249635"/>
+                        </a:xfrm>
+                      </wpg:grpSpPr>
+                      <pic:pic xmlns:pic="http://schemas.openxmlformats.org/drawingml/2006/picture">
+                        <pic:nvPicPr>
+                          <pic:cNvPr id="48" name="Picture 48"/>
+                          <pic:cNvPicPr>
+                            <a:picLocks noChangeAspect="1"/>
+                          </pic:cNvPicPr>
+                        </pic:nvPicPr>
+                        <pic:blipFill>
+                          <a:blip r:embed="rId35">
+                            <a:extLst>
+                              <a:ext uri="{28A0092B-C50C-407E-A947-70E740481C1C}">
+                                <a14:useLocalDpi xmlns:a14="http://schemas.microsoft.com/office/drawing/2010/main" val="0"/>
+                              </a:ext>
+                            </a:extLst>
+                          </a:blip>
+                          <a:stretch>
+                            <a:fillRect/>
+                          </a:stretch>
+                        </pic:blipFill>
+                        <pic:spPr>
+                          <a:xfrm>
+                            <a:off x="24517" y="43631"/>
+                            <a:ext cx="2365871" cy="1938949"/>
+                          </a:xfrm>
+                          <a:prstGeom prst="rect">
+                            <a:avLst/>
+                          </a:prstGeom>
+                        </pic:spPr>
+                      </pic:pic>
+                      <wps:wsp>
+                        <wps:cNvPr id="49" name="Text Box 49"/>
+                        <wps:cNvSpPr txBox="1"/>
+                        <wps:spPr>
+                          <a:xfrm>
+                            <a:off x="0" y="2026566"/>
+                            <a:ext cx="2414905" cy="266700"/>
+                          </a:xfrm>
+                          <a:prstGeom prst="rect">
+                            <a:avLst/>
+                          </a:prstGeom>
+                          <a:solidFill>
+                            <a:prstClr val="white"/>
+                          </a:solidFill>
+                          <a:ln>
+                            <a:noFill/>
+                          </a:ln>
+                        </wps:spPr>
+                        <wps:txbx>
+                          <w:txbxContent>
+                            <w:p>
+                              <w:pPr>
+                                <w:pStyle w:val="Caption"/>
+                                <w:jc w:val="center"/>
+                                <w:rPr>
+                                  <w:noProof/>
+                                </w:rPr>
+                              </w:pPr>
+                              <w:r>
+                                <w:t>Bisection 6</w:t>
+                              </w:r>
+                              <w:r>
+                                <w:rPr>
+                                  <w:vertAlign w:val="superscript"/>
+                                </w:rPr>
+                                <w:t>th</w:t>
+                              </w:r>
+                              <w:r>
+                                <w:t xml:space="preserve"> iteration</w:t>
+                              </w:r>
+                            </w:p>
+                          </w:txbxContent>
+                        </wps:txbx>
+                        <wps:bodyPr rot="0" spcFirstLastPara="0" vertOverflow="overflow" horzOverflow="overflow" vert="horz" wrap="square" lIns="0" tIns="0" rIns="0" bIns="0" numCol="1" spcCol="0" rtlCol="0" fromWordArt="0" anchor="t" anchorCtr="0" forceAA="0" compatLnSpc="1">
+                          <a:prstTxWarp prst="textNoShape">
+                            <a:avLst/>
+                          </a:prstTxWarp>
+                          <a:spAutoFit/>
+                        </wps:bodyPr>
+                      </wps:wsp>
+                    </wpg:wgp>
+                  </a:graphicData>
+                </a:graphic>
+              </wp:anchor>
+            </w:drawing>
+          </mc:Choice>
+          <mc:Fallback>
+            <w:pict>
+              <v:group w14:anchorId="3874A88A" id="Group 47" o:spid="_x0000_s1038" style="position:absolute;left:0;text-align:left;margin-left:33.95pt;margin-top:194.75pt;width:190.15pt;height:178.5pt;z-index:251701248" coordorigin=",436" coordsize="24149,22496" o:gfxdata="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">
+                <v:shape id="Picture 48" o:spid="_x0000_s1039" type="#_x0000_t75" style="position:absolute;left:245;top:436;width:23658;height:19389;visibility:visible;mso-wrap-style:square" o:gfxdata="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">
+                  <v:imagedata r:id="rId36" o:title=""/>
+                  <v:path arrowok="t"/>
+                </v:shape>
+                <v:shape id="Text Box 49" o:spid="_x0000_s1040" type="#_x0000_t202" style="position:absolute;top:20265;width:24149;height:2667;visibility:visible;mso-wrap-style:square;v-text-anchor:top" o:gfxdata="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" stroked="f">
+                  <v:textbox style="mso-fit-shape-to-text:t" inset="0,0,0,0">
+                    <w:txbxContent>
+                      <w:p>
+                        <w:pPr>
+                          <w:pStyle w:val="Caption"/>
+                          <w:jc w:val="center"/>
+                          <w:rPr>
+                            <w:noProof/>
+                          </w:rPr>
+                        </w:pPr>
+                        <w:r>
+                          <w:t>Bisection 6</w:t>
+                        </w:r>
+                        <w:r>
+                          <w:rPr>
+                            <w:vertAlign w:val="superscript"/>
+                          </w:rPr>
+                          <w:t>th</w:t>
+                        </w:r>
+                        <w:r>
+                          <w:t xml:space="preserve"> iteration</w:t>
+                        </w:r>
+                      </w:p>
+                    </w:txbxContent>
+                  </v:textbox>
+                </v:shape>
+                <w10:wrap type="through"/>
+              </v:group>
+            </w:pict>
+          </mc:Fallback>
+        </mc:AlternateContent>
+      </w:r>
+      <w:r>
+        <mc:AlternateContent>
+          <mc:Choice Requires="wpg">
+            <w:drawing>
+              <wp:anchor distT="0" distB="0" distL="114300" distR="114300" simplePos="0" relativeHeight="251702272" behindDoc="0" locked="0" layoutInCell="1" allowOverlap="1" wp14:anchorId="33231D75" wp14:editId="652DE4F9">
+                <wp:simplePos x="0" y="0"/>
+                <wp:positionH relativeFrom="column">
+                  <wp:posOffset>458626</wp:posOffset>
+                </wp:positionH>
+                <wp:positionV relativeFrom="paragraph">
+                  <wp:posOffset>103601</wp:posOffset>
+                </wp:positionV>
+                <wp:extent cx="2414905" cy="2293620"/>
+                <wp:effectExtent l="0" t="0" r="4445" b="0"/>
+                <wp:wrapThrough wrapText="bothSides">
+                  <wp:wrapPolygon edited="0">
+                    <wp:start x="0" y="0"/>
+                    <wp:lineTo x="0" y="21349"/>
+                    <wp:lineTo x="21469" y="21349"/>
+                    <wp:lineTo x="21469" y="0"/>
+                    <wp:lineTo x="0" y="0"/>
+                  </wp:wrapPolygon>
+                </wp:wrapThrough>
+                <wp:docPr id="50" name="Group 50"/>
+                <wp:cNvGraphicFramePr/>
+                <a:graphic xmlns:a="http://schemas.openxmlformats.org/drawingml/2006/main">
+                  <a:graphicData uri="http://schemas.microsoft.com/office/word/2010/wordprocessingGroup">
+                    <wpg:wgp>
+                      <wpg:cNvGrpSpPr/>
+                      <wpg:grpSpPr>
+                        <a:xfrm>
+                          <a:off x="0" y="0"/>
+                          <a:ext cx="2414905" cy="2293620"/>
+                          <a:chOff x="0" y="7100"/>
+                          <a:chExt cx="2414905" cy="2286520"/>
+                        </a:xfrm>
+                      </wpg:grpSpPr>
+                      <pic:pic xmlns:pic="http://schemas.openxmlformats.org/drawingml/2006/picture">
+                        <pic:nvPicPr>
+                          <pic:cNvPr id="51" name="Picture 51"/>
+                          <pic:cNvPicPr>
+                            <a:picLocks noChangeAspect="1"/>
+                          </pic:cNvPicPr>
+                        </pic:nvPicPr>
+                        <pic:blipFill>
+                          <a:blip r:embed="rId37">
+                            <a:extLst>
+                              <a:ext uri="{28A0092B-C50C-407E-A947-70E740481C1C}">
+                                <a14:useLocalDpi xmlns:a14="http://schemas.microsoft.com/office/drawing/2010/main" val="0"/>
+                              </a:ext>
+                            </a:extLst>
+                          </a:blip>
+                          <a:stretch>
+                            <a:fillRect/>
+                          </a:stretch>
+                        </pic:blipFill>
+                        <pic:spPr>
+                          <a:xfrm>
+                            <a:off x="21288" y="7100"/>
+                            <a:ext cx="2372328" cy="1959380"/>
+                          </a:xfrm>
+                          <a:prstGeom prst="rect">
+                            <a:avLst/>
+                          </a:prstGeom>
+                        </pic:spPr>
+                      </pic:pic>
+                      <wps:wsp>
+                        <wps:cNvPr id="52" name="Text Box 52"/>
+                        <wps:cNvSpPr txBox="1"/>
+                        <wps:spPr>
+                          <a:xfrm>
+                            <a:off x="0" y="2026920"/>
+                            <a:ext cx="2414905" cy="266700"/>
+                          </a:xfrm>
+                          <a:prstGeom prst="rect">
+                            <a:avLst/>
+                          </a:prstGeom>
+                          <a:solidFill>
+                            <a:prstClr val="white"/>
+                          </a:solidFill>
+                          <a:ln>
+                            <a:noFill/>
+                          </a:ln>
+                        </wps:spPr>
+                        <wps:txbx>
+                          <w:txbxContent>
+                            <w:p>
+                              <w:pPr>
+                                <w:pStyle w:val="Caption"/>
+                                <w:jc w:val="center"/>
+                                <w:rPr>
+                                  <w:noProof/>
+                                </w:rPr>
+                              </w:pPr>
+                              <w:r>
+                                <w:t>Function plotting</w:t>
+                              </w:r>
+                            </w:p>
+                          </w:txbxContent>
+                        </wps:txbx>
+                        <wps:bodyPr rot="0" spcFirstLastPara="0" vertOverflow="overflow" horzOverflow="overflow" vert="horz" wrap="square" lIns="0" tIns="0" rIns="0" bIns="0" numCol="1" spcCol="0" rtlCol="0" fromWordArt="0" anchor="t" anchorCtr="0" forceAA="0" compatLnSpc="1">
+                          <a:prstTxWarp prst="textNoShape">
+                            <a:avLst/>
+                          </a:prstTxWarp>
+                          <a:spAutoFit/>
+                        </wps:bodyPr>
+                      </wps:wsp>
+                    </wpg:wgp>
+                  </a:graphicData>
+                </a:graphic>
+              </wp:anchor>
+            </w:drawing>
+          </mc:Choice>
+          <mc:Fallback>
+            <w:pict>
+              <v:group w14:anchorId="33231D75" id="Group 50" o:spid="_x0000_s1041" style="position:absolute;left:0;text-align:left;margin-left:36.1pt;margin-top:8.15pt;width:190.15pt;height:180.6pt;z-index:251702272" coordorigin=",71" coordsize="24149,22865" o:gfxdata="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">
+                <v:shape id="Picture 51" o:spid="_x0000_s1042" type="#_x0000_t75" style="position:absolute;left:212;top:71;width:23724;height:19593;visibility:visible;mso-wrap-style:square" o:gfxdata="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">
+                  <v:imagedata r:id="rId38" o:title=""/>
+                  <v:path arrowok="t"/>
+                </v:shape>
+                <v:shape id="Text Box 52" o:spid="_x0000_s1043" type="#_x0000_t202" style="position:absolute;top:20269;width:24149;height:2667;visibility:visible;mso-wrap-style:square;v-text-anchor:top" o:gfxdata="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" stroked="f">
+                  <v:textbox style="mso-fit-shape-to-text:t" inset="0,0,0,0">
+                    <w:txbxContent>
+                      <w:p>
+                        <w:pPr>
+                          <w:pStyle w:val="Caption"/>
+                          <w:jc w:val="center"/>
+                          <w:rPr>
+                            <w:noProof/>
+                          </w:rPr>
+                        </w:pPr>
+                        <w:r>
+                          <w:t>Function plotting</w:t>
+                        </w:r>
+                      </w:p>
+                    </w:txbxContent>
+                  </v:textbox>
+                </v:shape>
+                <w10:wrap type="through"/>
+              </v:group>
+            </w:pict>
+          </mc:Fallback>
+        </mc:AlternateContent>
+      </w:r>
+      <w:r>
+        <w:br w:type="page"/>
+      </w:r>
+    </w:p>
+    <w:p>
+      <w:pPr>
+        <w:pStyle w:val="ListParagraph"/>
+        <w:numPr>
+          <w:ilvl w:val="0"/>
+          <w:numId w:val="11"/>
+        </w:numPr>
+      </w:pPr>
+      <w:r>
+        <w:rPr>
+          <w:b/>
+          <w:bCs/>
+          <w:i/>
+          <w:iCs/>
+          <w:u w:val="single"/>
+        </w:rPr>
+        <w:lastRenderedPageBreak/>
+        <w:t xml:space="preserve">Test </w:t>
+      </w:r>
+      <w:r>
+        <w:rPr>
+          <w:b/>
+          <w:bCs/>
+          <w:i/>
+          <w:iCs/>
+          <w:u w:val="single"/>
+        </w:rPr>
+        <w:t>Three</w:t>
+      </w:r>
+    </w:p>
+    <w:p>
+      <w:pPr>
+        <w:ind w:left="720"/>
+        <w:rPr>
+          <w:b/>
+          <w:bCs/>
+          <w:u w:val="single"/>
+        </w:rPr>
+      </w:pPr>
+      <w:r>
+        <w:rPr>
+          <w:b/>
+          <w:bCs/>
+          <w:u w:val="single"/>
+        </w:rPr>
+        <w:t>Inputs:</w:t>
+      </w:r>
+    </w:p>
+    <w:p>
+      <w:pPr>
+        <w:pStyle w:val="ListParagraph"/>
+        <w:numPr>
+          <w:ilvl w:val="0"/>
+          <w:numId w:val="7"/>
+        </w:numPr>
+        <w:rPr>
+          <w:rFonts w:eastAsiaTheme="minorEastAsia"/>
+        </w:rPr>
+      </w:pPr>
+      <w:r>
+        <w:t xml:space="preserve">Equation: </w:t>
+      </w:r>
+      <m:oMath>
+        <m:r>
+          <w:rPr>
+            <w:rFonts w:ascii="Cambria Math" w:hAnsi="Cambria Math"/>
+          </w:rPr>
+          <m:t xml:space="preserve"> 3*x +</m:t>
+        </m:r>
+        <m:func>
+          <m:funcPr>
+            <m:ctrlPr>
+              <w:rPr>
+                <w:rFonts w:ascii="Cambria Math" w:hAnsi="Cambria Math"/>
+              </w:rPr>
+            </m:ctrlPr>
+          </m:funcPr>
+          <m:fName>
+            <m:r>
+              <m:rPr>
+                <m:sty m:val="p"/>
+              </m:rPr>
+              <w:rPr>
+                <w:rFonts w:ascii="Cambria Math" w:hAnsi="Cambria Math"/>
+              </w:rPr>
+              <m:t>sin</m:t>
+            </m:r>
+            <m:ctrlPr>
+              <w:rPr>
+                <w:rFonts w:ascii="Cambria Math" w:hAnsi="Cambria Math"/>
+                <w:i/>
+              </w:rPr>
+            </m:ctrlPr>
+          </m:fName>
+          <m:e>
+            <m:d>
+              <m:dPr>
+                <m:ctrlPr>
+                  <w:rPr>
+                    <w:rFonts w:ascii="Cambria Math" w:hAnsi="Cambria Math"/>
+                    <w:i/>
+                  </w:rPr>
+                </m:ctrlPr>
+              </m:dPr>
+              <m:e>
+                <m:r>
+                  <w:rPr>
+                    <w:rFonts w:ascii="Cambria Math" w:hAnsi="Cambria Math"/>
+                  </w:rPr>
+                  <m:t>x</m:t>
+                </m:r>
+              </m:e>
+            </m:d>
+          </m:e>
+        </m:func>
+        <m:r>
+          <w:rPr>
+            <w:rFonts w:ascii="Cambria Math" w:hAnsi="Cambria Math"/>
+          </w:rPr>
+          <m:t>–</m:t>
+        </m:r>
+        <m:r>
+          <w:rPr>
+            <w:rFonts w:ascii="Cambria Math" w:hAnsi="Cambria Math"/>
+          </w:rPr>
+          <m:t xml:space="preserve"> </m:t>
+        </m:r>
+        <m:sSup>
+          <m:sSupPr>
+            <m:ctrlPr>
+              <w:rPr>
+                <w:rFonts w:ascii="Cambria Math" w:hAnsi="Cambria Math"/>
+                <w:i/>
+              </w:rPr>
+            </m:ctrlPr>
+          </m:sSupPr>
+          <m:e>
+            <m:r>
+              <w:rPr>
+                <w:rFonts w:ascii="Cambria Math" w:hAnsi="Cambria Math"/>
+              </w:rPr>
+              <m:t>e</m:t>
+            </m:r>
+          </m:e>
+          <m:sup>
+            <m:r>
+              <w:rPr>
+                <w:rFonts w:ascii="Cambria Math" w:hAnsi="Cambria Math"/>
+              </w:rPr>
+              <m:t>x</m:t>
+            </m:r>
+          </m:sup>
+        </m:sSup>
+      </m:oMath>
+    </w:p>
+    <w:p>
+      <w:pPr>
+        <w:pStyle w:val="ListParagraph"/>
+        <w:numPr>
+          <w:ilvl w:val="0"/>
+          <w:numId w:val="7"/>
+        </w:numPr>
+        <w:rPr>
+          <w:rFonts w:eastAsiaTheme="minorEastAsia"/>
+        </w:rPr>
+      </w:pPr>
+      <w:r>
+        <w:rPr>
+          <w:rFonts w:eastAsiaTheme="minorEastAsia"/>
+        </w:rPr>
+        <w:t xml:space="preserve">Initial guesses: </w:t>
+      </w:r>
+      <m:oMath>
+        <m:d>
+          <m:dPr>
+            <m:begChr m:val="{"/>
+            <m:endChr m:val="}"/>
+            <m:ctrlPr>
+              <w:rPr>
+                <w:rFonts w:ascii="Cambria Math" w:eastAsiaTheme="minorEastAsia" w:hAnsi="Cambria Math"/>
+                <w:i/>
+              </w:rPr>
+            </m:ctrlPr>
+          </m:dPr>
+          <m:e>
+            <m:r>
+              <w:rPr>
+                <w:rFonts w:ascii="Cambria Math" w:eastAsiaTheme="minorEastAsia" w:hAnsi="Cambria Math"/>
+              </w:rPr>
+              <m:t xml:space="preserve">0,  </m:t>
+            </m:r>
+            <m:r>
+              <w:rPr>
+                <w:rFonts w:ascii="Cambria Math" w:eastAsiaTheme="minorEastAsia" w:hAnsi="Cambria Math"/>
+              </w:rPr>
+              <m:t>0.5</m:t>
+            </m:r>
+          </m:e>
+        </m:d>
+      </m:oMath>
+    </w:p>
+    <w:p>
+      <w:pPr>
+        <w:pStyle w:val="ListParagraph"/>
+        <w:numPr>
+          <w:ilvl w:val="0"/>
+          <w:numId w:val="7"/>
+        </w:numPr>
+        <w:rPr>
+          <w:rFonts w:eastAsiaTheme="minorEastAsia"/>
+        </w:rPr>
+      </w:pPr>
+      <w:r>
+        <w:rPr>
+          <w:rFonts w:eastAsiaTheme="minorEastAsia"/>
+        </w:rPr>
+        <w:t>Precision:</w:t>
+      </w:r>
+      <w:r>
+        <w:t xml:space="preserve"> </w:t>
+      </w:r>
+      <w:r>
+        <w:rPr>
+          <w:rFonts w:eastAsiaTheme="minorEastAsia"/>
+        </w:rPr>
+        <w:t>0.00001</w:t>
+      </w:r>
+    </w:p>
+    <w:p>
+      <w:pPr>
+        <w:pStyle w:val="ListParagraph"/>
+        <w:numPr>
+          <w:ilvl w:val="0"/>
+          <w:numId w:val="7"/>
+        </w:numPr>
+        <w:rPr>
+          <w:rFonts w:eastAsiaTheme="minorEastAsia"/>
+        </w:rPr>
+      </w:pPr>
+      <w:r>
+        <w:rPr>
+          <w:rFonts w:eastAsiaTheme="minorEastAsia"/>
+        </w:rPr>
+        <w:t xml:space="preserve">Max iterations: </w:t>
+      </w:r>
+      <m:oMath>
+        <m:r>
+          <w:rPr>
+            <w:rFonts w:ascii="Cambria Math" w:eastAsiaTheme="minorEastAsia" w:hAnsi="Cambria Math"/>
+          </w:rPr>
+          <m:t>50</m:t>
+        </m:r>
+      </m:oMath>
+    </w:p>
+    <w:p>
+      <w:pPr>
+        <w:ind w:left="720"/>
+        <w:rPr>
+          <w:rFonts w:hint="cs"/>
+          <w:b/>
+          <w:bCs/>
+          <w:u w:val="single"/>
+          <w:rtl/>
+        </w:rPr>
+      </w:pPr>
+      <w:r>
+        <w:rPr>
+          <w:b/>
+          <w:bCs/>
+          <w:u w:val="single"/>
+        </w:rPr>
+        <w:t xml:space="preserve">Outputs: </w:t>
+      </w:r>
+    </w:p>
+    <w:p>
+      <w:pPr>
+        <w:pStyle w:val="ListParagraph"/>
+        <w:numPr>
+          <w:ilvl w:val="0"/>
+          <w:numId w:val="7"/>
+        </w:numPr>
+      </w:pPr>
+      <w:r>
+        <w:t>Root:</w:t>
+      </w:r>
+      <m:oMath>
+        <m:r>
+          <w:rPr>
+            <w:rFonts w:ascii="Cambria Math" w:hAnsi="Cambria Math"/>
+          </w:rPr>
+          <m:t>0.36042</m:t>
+        </m:r>
+      </m:oMath>
+    </w:p>
+    <w:p>
+      <w:pPr>
+        <w:pStyle w:val="ListParagraph"/>
+        <w:numPr>
+          <w:ilvl w:val="0"/>
+          <w:numId w:val="7"/>
+        </w:numPr>
+      </w:pPr>
+      <w:r>
+        <w:t xml:space="preserve">Time: </w:t>
+      </w:r>
+      <m:oMath>
+        <m:r>
+          <w:rPr>
+            <w:rFonts w:ascii="Cambria Math" w:hAnsi="Cambria Math"/>
+          </w:rPr>
+          <m:t>0.244746</m:t>
+        </m:r>
+      </m:oMath>
+    </w:p>
+    <w:p>
+      <w:pPr>
+        <w:pStyle w:val="ListParagraph"/>
+        <w:numPr>
+          <w:ilvl w:val="0"/>
+          <w:numId w:val="7"/>
+        </w:numPr>
+      </w:pPr>
+      <w:r>
+        <w:t xml:space="preserve">Iterations: </w:t>
+      </w:r>
+      <m:oMath>
+        <m:r>
+          <m:rPr>
+            <m:sty m:val="p"/>
+          </m:rPr>
+          <w:rPr>
+            <w:rFonts w:ascii="Cambria Math" w:hAnsi="Cambria Math"/>
+          </w:rPr>
+          <m:t>16</m:t>
+        </m:r>
+      </m:oMath>
+    </w:p>
+    <w:p>
+      <w:pPr>
+        <w:pStyle w:val="ListParagraph"/>
+        <w:numPr>
+          <w:ilvl w:val="0"/>
+          <w:numId w:val="7"/>
+        </w:numPr>
+      </w:pPr>
+      <w:r>
+        <w:t xml:space="preserve">Precision: </w:t>
+      </w:r>
+      <m:oMath>
+        <m:r>
+          <m:rPr>
+            <m:sty m:val="p"/>
+          </m:rPr>
+          <w:rPr>
+            <w:rFonts w:ascii="Cambria Math" w:hAnsi="Cambria Math"/>
+          </w:rPr>
+          <m:t>-3.6924*</m:t>
+        </m:r>
+        <m:sSup>
+          <m:sSupPr>
+            <m:ctrlPr>
+              <w:rPr>
+                <w:rFonts w:ascii="Cambria Math" w:hAnsi="Cambria Math"/>
+              </w:rPr>
+            </m:ctrlPr>
+          </m:sSupPr>
+          <m:e>
+            <m:r>
+              <m:rPr>
+                <m:sty m:val="p"/>
+              </m:rPr>
+              <w:rPr>
+                <w:rFonts w:ascii="Cambria Math" w:hAnsi="Cambria Math"/>
+              </w:rPr>
+              <m:t>10</m:t>
+            </m:r>
+          </m:e>
+          <m:sup>
+            <m:r>
+              <m:rPr>
+                <m:sty m:val="p"/>
+              </m:rPr>
+              <w:rPr>
+                <w:rFonts w:ascii="Cambria Math" w:hAnsi="Cambria Math"/>
+              </w:rPr>
+              <m:t>-6</m:t>
+            </m:r>
+          </m:sup>
+        </m:sSup>
+      </m:oMath>
+    </w:p>
+    <w:p>
+      <w:pPr>
+        <w:ind w:left="720"/>
+      </w:pPr>
+      <w:r>
+        <w:t>Function plotting &amp; step simulation.</w:t>
+      </w:r>
+    </w:p>
+    <w:p>
+      <w:pPr>
+        <w:pStyle w:val="ListParagraph"/>
+        <w:ind w:left="1080"/>
+        <w:rPr>
+          <w:rFonts w:hint="cs"/>
+          <w:rtl/>
+        </w:rPr>
+      </w:pPr>
+      <w:bookmarkStart w:id="9" w:name="_GoBack"/>
+      <w:bookmarkEnd w:id="9"/>
+      <w:r>
+        <mc:AlternateContent>
+          <mc:Choice Requires="wpg">
+            <w:drawing>
+              <wp:anchor distT="0" distB="0" distL="114300" distR="114300" simplePos="0" relativeHeight="251708416" behindDoc="0" locked="0" layoutInCell="1" allowOverlap="1" wp14:anchorId="3BBB20E9" wp14:editId="14EA537A">
+                <wp:simplePos x="0" y="0"/>
+                <wp:positionH relativeFrom="column">
+                  <wp:posOffset>177728</wp:posOffset>
+                </wp:positionH>
+                <wp:positionV relativeFrom="paragraph">
+                  <wp:posOffset>2697480</wp:posOffset>
+                </wp:positionV>
+                <wp:extent cx="2414905" cy="2268220"/>
+                <wp:effectExtent l="0" t="0" r="4445" b="0"/>
+                <wp:wrapThrough wrapText="bothSides">
+                  <wp:wrapPolygon edited="0">
+                    <wp:start x="0" y="0"/>
+                    <wp:lineTo x="0" y="21406"/>
+                    <wp:lineTo x="21469" y="21406"/>
+                    <wp:lineTo x="21469" y="0"/>
+                    <wp:lineTo x="0" y="0"/>
+                  </wp:wrapPolygon>
+                </wp:wrapThrough>
+                <wp:docPr id="78" name="Group 78"/>
+                <wp:cNvGraphicFramePr/>
+                <a:graphic xmlns:a="http://schemas.openxmlformats.org/drawingml/2006/main">
+                  <a:graphicData uri="http://schemas.microsoft.com/office/word/2010/wordprocessingGroup">
+                    <wpg:wgp>
+                      <wpg:cNvGrpSpPr/>
+                      <wpg:grpSpPr>
+                        <a:xfrm>
+                          <a:off x="0" y="0"/>
+                          <a:ext cx="2414905" cy="2268220"/>
+                          <a:chOff x="0" y="42098"/>
+                          <a:chExt cx="2414905" cy="2248842"/>
+                        </a:xfrm>
+                      </wpg:grpSpPr>
+                      <pic:pic xmlns:pic="http://schemas.openxmlformats.org/drawingml/2006/picture">
+                        <pic:nvPicPr>
+                          <pic:cNvPr id="79" name="Picture 79"/>
+                          <pic:cNvPicPr>
+                            <a:picLocks noChangeAspect="1"/>
+                          </pic:cNvPicPr>
+                        </pic:nvPicPr>
+                        <pic:blipFill>
+                          <a:blip r:embed="rId39">
+                            <a:extLst>
+                              <a:ext uri="{28A0092B-C50C-407E-A947-70E740481C1C}">
+                                <a14:useLocalDpi xmlns:a14="http://schemas.microsoft.com/office/drawing/2010/main" val="0"/>
+                              </a:ext>
+                            </a:extLst>
+                          </a:blip>
+                          <a:stretch>
+                            <a:fillRect/>
+                          </a:stretch>
+                        </pic:blipFill>
+                        <pic:spPr>
+                          <a:xfrm>
+                            <a:off x="27033" y="42098"/>
+                            <a:ext cx="2360838" cy="1889382"/>
+                          </a:xfrm>
+                          <a:prstGeom prst="rect">
+                            <a:avLst/>
+                          </a:prstGeom>
+                        </pic:spPr>
+                      </pic:pic>
+                      <wps:wsp>
+                        <wps:cNvPr id="80" name="Text Box 80"/>
+                        <wps:cNvSpPr txBox="1"/>
+                        <wps:spPr>
+                          <a:xfrm>
+                            <a:off x="0" y="2026519"/>
+                            <a:ext cx="2414905" cy="264421"/>
+                          </a:xfrm>
+                          <a:prstGeom prst="rect">
+                            <a:avLst/>
+                          </a:prstGeom>
+                          <a:solidFill>
+                            <a:prstClr val="white"/>
+                          </a:solidFill>
+                          <a:ln>
+                            <a:noFill/>
+                          </a:ln>
+                        </wps:spPr>
+                        <wps:txbx>
+                          <w:txbxContent>
+                            <w:p>
+                              <w:pPr>
+                                <w:pStyle w:val="Caption"/>
+                                <w:numPr>
+                                  <w:ilvl w:val="0"/>
+                                  <w:numId w:val="12"/>
+                                </w:numPr>
+                                <w:jc w:val="center"/>
+                                <w:rPr>
+                                  <w:noProof/>
+                                </w:rPr>
+                              </w:pPr>
+                              <w:r>
+                                <w:rPr>
+                                  <w:noProof/>
+                                </w:rPr>
+                                <w:sym w:font="Wingdings" w:char="F0E0"/>
+                              </w:r>
+                              <w:r>
+                                <w:rPr>
+                                  <w:noProof/>
+                                </w:rPr>
+                                <w:t xml:space="preserve">   </w:t>
+                              </w:r>
+                              <w:r>
+                                <w:rPr>
+                                  <w:noProof/>
+                                </w:rPr>
+                                <w:t xml:space="preserve">Iteration </w:t>
+                              </w:r>
+                              <w:r>
+                                <w:rPr>
+                                  <w:noProof/>
+                                </w:rPr>
+                                <w:t>2</w:t>
+                              </w:r>
+                            </w:p>
+                          </w:txbxContent>
+                        </wps:txbx>
+                        <wps:bodyPr rot="0" spcFirstLastPara="0" vertOverflow="overflow" horzOverflow="overflow" vert="horz" wrap="square" lIns="0" tIns="0" rIns="0" bIns="0" numCol="1" spcCol="0" rtlCol="0" fromWordArt="0" anchor="t" anchorCtr="0" forceAA="0" compatLnSpc="1">
+                          <a:prstTxWarp prst="textNoShape">
+                            <a:avLst/>
+                          </a:prstTxWarp>
+                          <a:spAutoFit/>
+                        </wps:bodyPr>
+                      </wps:wsp>
+                    </wpg:wgp>
+                  </a:graphicData>
+                </a:graphic>
+              </wp:anchor>
+            </w:drawing>
+          </mc:Choice>
+          <mc:Fallback>
+            <w:pict>
+              <v:group w14:anchorId="3BBB20E9" id="Group 78" o:spid="_x0000_s1044" style="position:absolute;left:0;text-align:left;margin-left:14pt;margin-top:212.4pt;width:190.15pt;height:178.6pt;z-index:251708416" coordorigin=",420" coordsize="24149,22488" o:gfxdata="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">
+                <v:shape id="Picture 79" o:spid="_x0000_s1045" type="#_x0000_t75" style="position:absolute;left:270;top:420;width:23608;height:18894;visibility:visible;mso-wrap-style:square" o:gfxdata="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">
+                  <v:imagedata r:id="rId40" o:title=""/>
+                  <v:path arrowok="t"/>
+                </v:shape>
+                <v:shape id="Text Box 80" o:spid="_x0000_s1046" type="#_x0000_t202" style="position:absolute;top:20265;width:24149;height:2644;visibility:visible;mso-wrap-style:square;v-text-anchor:top" o:gfxdata="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" stroked="f">
+                  <v:textbox style="mso-fit-shape-to-text:t" inset="0,0,0,0">
+                    <w:txbxContent>
+                      <w:p>
+                        <w:pPr>
+                          <w:pStyle w:val="Caption"/>
+                          <w:numPr>
+                            <w:ilvl w:val="0"/>
+                            <w:numId w:val="12"/>
+                          </w:numPr>
+                          <w:jc w:val="center"/>
+                          <w:rPr>
+                            <w:noProof/>
+                          </w:rPr>
+                        </w:pPr>
+                        <w:r>
+                          <w:rPr>
+                            <w:noProof/>
+                          </w:rPr>
+                          <w:sym w:font="Wingdings" w:char="F0E0"/>
+                        </w:r>
+                        <w:r>
+                          <w:rPr>
+                            <w:noProof/>
+                          </w:rPr>
+                          <w:t xml:space="preserve">   </w:t>
+                        </w:r>
+                        <w:r>
+                          <w:rPr>
+                            <w:noProof/>
+                          </w:rPr>
+                          <w:t xml:space="preserve">Iteration </w:t>
+                        </w:r>
+                        <w:r>
+                          <w:rPr>
+                            <w:noProof/>
+                          </w:rPr>
+                          <w:t>2</w:t>
+                        </w:r>
+                      </w:p>
+                    </w:txbxContent>
+                  </v:textbox>
+                </v:shape>
+                <w10:wrap type="through"/>
+              </v:group>
+            </w:pict>
+          </mc:Fallback>
+        </mc:AlternateContent>
+      </w:r>
+      <w:r>
+        <mc:AlternateContent>
+          <mc:Choice Requires="wpg">
+            <w:drawing>
+              <wp:anchor distT="0" distB="0" distL="114300" distR="114300" simplePos="0" relativeHeight="251706368" behindDoc="0" locked="0" layoutInCell="1" allowOverlap="1" wp14:anchorId="0F0A0586" wp14:editId="0E828DB2">
+                <wp:simplePos x="0" y="0"/>
+                <wp:positionH relativeFrom="column">
+                  <wp:posOffset>242570</wp:posOffset>
+                </wp:positionH>
+                <wp:positionV relativeFrom="paragraph">
+                  <wp:posOffset>207010</wp:posOffset>
+                </wp:positionV>
+                <wp:extent cx="2414905" cy="2293620"/>
+                <wp:effectExtent l="0" t="0" r="4445" b="0"/>
+                <wp:wrapThrough wrapText="bothSides">
+                  <wp:wrapPolygon edited="0">
+                    <wp:start x="0" y="359"/>
+                    <wp:lineTo x="0" y="21349"/>
+                    <wp:lineTo x="21469" y="21349"/>
+                    <wp:lineTo x="21469" y="359"/>
+                    <wp:lineTo x="0" y="359"/>
+                  </wp:wrapPolygon>
+                </wp:wrapThrough>
+                <wp:docPr id="74" name="Group 74"/>
+                <wp:cNvGraphicFramePr/>
+                <a:graphic xmlns:a="http://schemas.openxmlformats.org/drawingml/2006/main">
+                  <a:graphicData uri="http://schemas.microsoft.com/office/word/2010/wordprocessingGroup">
+                    <wpg:wgp>
+                      <wpg:cNvGrpSpPr/>
+                      <wpg:grpSpPr>
+                        <a:xfrm>
+                          <a:off x="0" y="45041"/>
+                          <a:ext cx="2414905" cy="2248579"/>
+                          <a:chOff x="0" y="52002"/>
+                          <a:chExt cx="2414905" cy="2241618"/>
+                        </a:xfrm>
+                      </wpg:grpSpPr>
+                      <pic:pic xmlns:pic="http://schemas.openxmlformats.org/drawingml/2006/picture">
+                        <pic:nvPicPr>
+                          <pic:cNvPr id="75" name="Picture 75"/>
+                          <pic:cNvPicPr>
+                            <a:picLocks noChangeAspect="1"/>
+                          </pic:cNvPicPr>
+                        </pic:nvPicPr>
+                        <pic:blipFill>
+                          <a:blip r:embed="rId41">
+                            <a:extLst>
+                              <a:ext uri="{28A0092B-C50C-407E-A947-70E740481C1C}">
+                                <a14:useLocalDpi xmlns:a14="http://schemas.microsoft.com/office/drawing/2010/main" val="0"/>
+                              </a:ext>
+                            </a:extLst>
+                          </a:blip>
+                          <a:stretch>
+                            <a:fillRect/>
+                          </a:stretch>
+                        </pic:blipFill>
+                        <pic:spPr>
+                          <a:xfrm>
+                            <a:off x="21288" y="52002"/>
+                            <a:ext cx="2372328" cy="1869576"/>
+                          </a:xfrm>
+                          <a:prstGeom prst="rect">
+                            <a:avLst/>
+                          </a:prstGeom>
+                        </pic:spPr>
+                      </pic:pic>
+                      <wps:wsp>
+                        <wps:cNvPr id="76" name="Text Box 76"/>
+                        <wps:cNvSpPr txBox="1"/>
+                        <wps:spPr>
+                          <a:xfrm>
+                            <a:off x="0" y="2026920"/>
+                            <a:ext cx="2414905" cy="266700"/>
+                          </a:xfrm>
+                          <a:prstGeom prst="rect">
+                            <a:avLst/>
+                          </a:prstGeom>
+                          <a:solidFill>
+                            <a:prstClr val="white"/>
+                          </a:solidFill>
+                          <a:ln>
+                            <a:noFill/>
+                          </a:ln>
+                        </wps:spPr>
+                        <wps:txbx>
+                          <w:txbxContent>
+                            <w:p>
+                              <w:pPr>
+                                <w:pStyle w:val="Caption"/>
+                                <w:jc w:val="center"/>
+                                <w:rPr>
+                                  <w:noProof/>
+                                </w:rPr>
+                              </w:pPr>
+                              <w:r>
+                                <w:t>Function plotting</w:t>
+                              </w:r>
+                            </w:p>
+                          </w:txbxContent>
+                        </wps:txbx>
+                        <wps:bodyPr rot="0" spcFirstLastPara="0" vertOverflow="overflow" horzOverflow="overflow" vert="horz" wrap="square" lIns="0" tIns="0" rIns="0" bIns="0" numCol="1" spcCol="0" rtlCol="0" fromWordArt="0" anchor="t" anchorCtr="0" forceAA="0" compatLnSpc="1">
+                          <a:prstTxWarp prst="textNoShape">
+                            <a:avLst/>
+                          </a:prstTxWarp>
+                          <a:spAutoFit/>
+                        </wps:bodyPr>
+                      </wps:wsp>
+                    </wpg:wgp>
+                  </a:graphicData>
+                </a:graphic>
+              </wp:anchor>
+            </w:drawing>
+          </mc:Choice>
+          <mc:Fallback>
+            <w:pict>
+              <v:group w14:anchorId="0F0A0586" id="Group 74" o:spid="_x0000_s1047" style="position:absolute;left:0;text-align:left;margin-left:19.1pt;margin-top:16.3pt;width:190.15pt;height:180.6pt;z-index:251706368" coordorigin=",520" coordsize="24149,22416" o:gfxdata="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">
+                <v:shape id="Picture 75" o:spid="_x0000_s1048" type="#_x0000_t75" style="position:absolute;left:212;top:520;width:23724;height:18695;visibility:visible;mso-wrap-style:square" o:gfxdata="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">
+                  <v:imagedata r:id="rId42" o:title=""/>
+                  <v:path arrowok="t"/>
+                </v:shape>
+                <v:shape id="Text Box 76" o:spid="_x0000_s1049" type="#_x0000_t202" style="position:absolute;top:20269;width:24149;height:2667;visibility:visible;mso-wrap-style:square;v-text-anchor:top" o:gfxdata="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" stroked="f">
+                  <v:textbox style="mso-fit-shape-to-text:t" inset="0,0,0,0">
+                    <w:txbxContent>
+                      <w:p>
+                        <w:pPr>
+                          <w:pStyle w:val="Caption"/>
+                          <w:jc w:val="center"/>
+                          <w:rPr>
+                            <w:noProof/>
+                          </w:rPr>
+                        </w:pPr>
+                        <w:r>
+                          <w:t>Function plotting</w:t>
+                        </w:r>
+                      </w:p>
+                    </w:txbxContent>
+                  </v:textbox>
+                </v:shape>
+                <w10:wrap type="through"/>
+              </v:group>
+            </w:pict>
+          </mc:Fallback>
+        </mc:AlternateContent>
+      </w:r>
+      <w:r>
+        <mc:AlternateContent>
+          <mc:Choice Requires="wpg">
+            <w:drawing>
+              <wp:anchor distT="0" distB="0" distL="114300" distR="114300" simplePos="0" relativeHeight="251704320" behindDoc="0" locked="0" layoutInCell="1" allowOverlap="1" wp14:anchorId="20E1BDC4" wp14:editId="0F39C426">
+                <wp:simplePos x="0" y="0"/>
+                <wp:positionH relativeFrom="column">
+                  <wp:posOffset>3310650</wp:posOffset>
+                </wp:positionH>
+                <wp:positionV relativeFrom="paragraph">
+                  <wp:posOffset>217913</wp:posOffset>
+                </wp:positionV>
+                <wp:extent cx="2414905" cy="2268220"/>
+                <wp:effectExtent l="0" t="0" r="4445" b="0"/>
+                <wp:wrapThrough wrapText="bothSides">
+                  <wp:wrapPolygon edited="0">
+                    <wp:start x="0" y="0"/>
+                    <wp:lineTo x="0" y="21406"/>
+                    <wp:lineTo x="21469" y="21406"/>
+                    <wp:lineTo x="21469" y="0"/>
+                    <wp:lineTo x="0" y="0"/>
+                  </wp:wrapPolygon>
+                </wp:wrapThrough>
+                <wp:docPr id="56" name="Group 56"/>
+                <wp:cNvGraphicFramePr/>
+                <a:graphic xmlns:a="http://schemas.openxmlformats.org/drawingml/2006/main">
+                  <a:graphicData uri="http://schemas.microsoft.com/office/word/2010/wordprocessingGroup">
+                    <wpg:wgp>
+                      <wpg:cNvGrpSpPr/>
+                      <wpg:grpSpPr>
+                        <a:xfrm>
+                          <a:off x="0" y="0"/>
+                          <a:ext cx="2414905" cy="2268220"/>
+                          <a:chOff x="0" y="42098"/>
+                          <a:chExt cx="2414905" cy="2248842"/>
+                        </a:xfrm>
+                      </wpg:grpSpPr>
+                      <pic:pic xmlns:pic="http://schemas.openxmlformats.org/drawingml/2006/picture">
+                        <pic:nvPicPr>
+                          <pic:cNvPr id="57" name="Picture 57"/>
+                          <pic:cNvPicPr>
+                            <a:picLocks noChangeAspect="1"/>
+                          </pic:cNvPicPr>
+                        </pic:nvPicPr>
+                        <pic:blipFill>
+                          <a:blip r:embed="rId39">
+                            <a:extLst>
+                              <a:ext uri="{28A0092B-C50C-407E-A947-70E740481C1C}">
+                                <a14:useLocalDpi xmlns:a14="http://schemas.microsoft.com/office/drawing/2010/main" val="0"/>
+                              </a:ext>
+                            </a:extLst>
+                          </a:blip>
+                          <a:stretch>
+                            <a:fillRect/>
+                          </a:stretch>
+                        </pic:blipFill>
+                        <pic:spPr>
+                          <a:xfrm>
+                            <a:off x="27033" y="42098"/>
+                            <a:ext cx="2360838" cy="1889382"/>
+                          </a:xfrm>
+                          <a:prstGeom prst="rect">
+                            <a:avLst/>
+                          </a:prstGeom>
+                        </pic:spPr>
+                      </pic:pic>
+                      <wps:wsp>
+                        <wps:cNvPr id="58" name="Text Box 58"/>
+                        <wps:cNvSpPr txBox="1"/>
+                        <wps:spPr>
+                          <a:xfrm>
+                            <a:off x="0" y="2026519"/>
+                            <a:ext cx="2414905" cy="264421"/>
+                          </a:xfrm>
+                          <a:prstGeom prst="rect">
+                            <a:avLst/>
+                          </a:prstGeom>
+                          <a:solidFill>
+                            <a:prstClr val="white"/>
+                          </a:solidFill>
+                          <a:ln>
+                            <a:noFill/>
+                          </a:ln>
+                        </wps:spPr>
+                        <wps:txbx>
+                          <w:txbxContent>
+                            <w:p>
+                              <w:pPr>
+                                <w:pStyle w:val="Caption"/>
+                                <w:jc w:val="center"/>
+                                <w:rPr>
+                                  <w:noProof/>
+                                </w:rPr>
+                              </w:pPr>
+                              <w:r>
+                                <w:rPr>
+                                  <w:noProof/>
+                                </w:rPr>
+                                <w:sym w:font="Wingdings" w:char="F0E0"/>
+                              </w:r>
+                              <w:r>
+                                <w:rPr>
+                                  <w:noProof/>
+                                </w:rPr>
+                                <w:t xml:space="preserve"> </w:t>
+                              </w:r>
+                              <w:r>
+                                <w:rPr>
+                                  <w:noProof/>
+                                </w:rPr>
+                                <w:sym w:font="Wingdings" w:char="F0E0"/>
+                              </w:r>
+                              <w:r>
+                                <w:rPr>
+                                  <w:noProof/>
+                                </w:rPr>
+                                <w:t xml:space="preserve"> Iteration 1</w:t>
+                              </w:r>
+                            </w:p>
+                          </w:txbxContent>
+                        </wps:txbx>
+                        <wps:bodyPr rot="0" spcFirstLastPara="0" vertOverflow="overflow" horzOverflow="overflow" vert="horz" wrap="square" lIns="0" tIns="0" rIns="0" bIns="0" numCol="1" spcCol="0" rtlCol="0" fromWordArt="0" anchor="t" anchorCtr="0" forceAA="0" compatLnSpc="1">
+                          <a:prstTxWarp prst="textNoShape">
+                            <a:avLst/>
+                          </a:prstTxWarp>
+                          <a:spAutoFit/>
+                        </wps:bodyPr>
+                      </wps:wsp>
+                    </wpg:wgp>
+                  </a:graphicData>
+                </a:graphic>
+              </wp:anchor>
+            </w:drawing>
+          </mc:Choice>
+          <mc:Fallback>
+            <w:pict>
+              <v:group w14:anchorId="20E1BDC4" id="Group 56" o:spid="_x0000_s1050" style="position:absolute;left:0;text-align:left;margin-left:260.7pt;margin-top:17.15pt;width:190.15pt;height:178.6pt;z-index:251704320" coordorigin=",420" coordsize="24149,22488" o:gfxdata="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">
+                <v:shape id="Picture 57" o:spid="_x0000_s1051" type="#_x0000_t75" style="position:absolute;left:270;top:420;width:23608;height:18894;visibility:visible;mso-wrap-style:square" o:gfxdata="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">
+                  <v:imagedata r:id="rId40" o:title=""/>
+                  <v:path arrowok="t"/>
+                </v:shape>
+                <v:shape id="Text Box 58" o:spid="_x0000_s1052" type="#_x0000_t202" style="position:absolute;top:20265;width:24149;height:2644;visibility:visible;mso-wrap-style:square;v-text-anchor:top" o:gfxdata="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" stroked="f">
+                  <v:textbox style="mso-fit-shape-to-text:t" inset="0,0,0,0">
+                    <w:txbxContent>
+                      <w:p>
+                        <w:pPr>
+                          <w:pStyle w:val="Caption"/>
+                          <w:jc w:val="center"/>
+                          <w:rPr>
+                            <w:noProof/>
+                          </w:rPr>
+                        </w:pPr>
+                        <w:r>
+                          <w:rPr>
+                            <w:noProof/>
+                          </w:rPr>
+                          <w:sym w:font="Wingdings" w:char="F0E0"/>
+                        </w:r>
+                        <w:r>
+                          <w:rPr>
+                            <w:noProof/>
+                          </w:rPr>
+                          <w:t xml:space="preserve"> </w:t>
+                        </w:r>
+                        <w:r>
+                          <w:rPr>
+                            <w:noProof/>
+                          </w:rPr>
+                          <w:sym w:font="Wingdings" w:char="F0E0"/>
+                        </w:r>
+                        <w:r>
+                          <w:rPr>
+                            <w:noProof/>
+                          </w:rPr>
+                          <w:t xml:space="preserve"> Iteration 1</w:t>
+                        </w:r>
+                      </w:p>
+                    </w:txbxContent>
+                  </v:textbox>
+                </v:shape>
+                <w10:wrap type="through"/>
+              </v:group>
+            </w:pict>
+          </mc:Fallback>
+        </mc:AlternateContent>
+      </w:r>
+      <w:r>
+        <w:br w:type="column"/>
+      </w:r>
+    </w:p>
     <w:p>
       <w:pPr>
         <w:pStyle w:val="Heading2"/>
@@ -8831,7 +10609,6 @@
           <w:szCs w:val="32"/>
           <w:u w:val="single"/>
         </w:rPr>
-        <w:lastRenderedPageBreak/>
         <w:t>False-Position</w:t>
       </w:r>
     </w:p>
@@ -9340,12 +11117,12 @@
           </mc:Choice>
           <mc:Fallback>
             <w:pict>
-              <v:group w14:anchorId="52D46B60" id="Group 34" o:spid="_x0000_s1035" style="position:absolute;left:0;text-align:left;margin-left:55.7pt;margin-top:-4.9pt;width:190.15pt;height:180.6pt;z-index:251663360" coordorigin=",71" coordsize="24149,22865" o:gfxdata="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">
-                <v:shape id="Picture 35" o:spid="_x0000_s1036" type="#_x0000_t75" style="position:absolute;top:71;width:24149;height:19593;visibility:visible;mso-wrap-style:square" o:gfxdata="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">
+              <v:group w14:anchorId="52D46B60" id="Group 34" o:spid="_x0000_s1053" style="position:absolute;left:0;text-align:left;margin-left:55.7pt;margin-top:-4.9pt;width:190.15pt;height:180.6pt;z-index:251663360" coordorigin=",71" coordsize="24149,22865" o:gfxdata="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">
+                <v:shape id="Picture 35" o:spid="_x0000_s1054" type="#_x0000_t75" style="position:absolute;top:71;width:24149;height:19593;visibility:visible;mso-wrap-style:square" o:gfxdata="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">
                   <v:imagedata r:id="rId28" o:title=""/>
                   <v:path arrowok="t"/>
                 </v:shape>
-                <v:shape id="Text Box 36" o:spid="_x0000_s1037" type="#_x0000_t202" style="position:absolute;top:20269;width:24149;height:2667;visibility:visible;mso-wrap-style:square;v-text-anchor:top" o:gfxdata="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" stroked="f">
+                <v:shape id="Text Box 36" o:spid="_x0000_s1055" type="#_x0000_t202" style="position:absolute;top:20269;width:24149;height:2667;visibility:visible;mso-wrap-style:square;v-text-anchor:top" o:gfxdata="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" stroked="f">
                   <v:textbox style="mso-fit-shape-to-text:t" inset="0,0,0,0">
                     <w:txbxContent>
                       <w:p>
@@ -9417,7 +11194,7 @@
                           </pic:cNvPicPr>
                         </pic:nvPicPr>
                         <pic:blipFill>
-                          <a:blip r:embed="rId33">
+                          <a:blip r:embed="rId43">
                             <a:extLst>
                               <a:ext uri="{28A0092B-C50C-407E-A947-70E740481C1C}">
                                 <a14:useLocalDpi xmlns:a14="http://schemas.microsoft.com/office/drawing/2010/main" val="0"/>
@@ -9496,12 +11273,12 @@
           </mc:Choice>
           <mc:Fallback>
             <w:pict>
-              <v:group w14:anchorId="326DEE1E" id="Group 37" o:spid="_x0000_s1038" style="position:absolute;left:0;text-align:left;margin-left:298.15pt;margin-top:-4.85pt;width:190.15pt;height:180.6pt;z-index:251664384" coordsize="24149,22936" o:gfxdata="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">
-                <v:shape id="Picture 38" o:spid="_x0000_s1039" type="#_x0000_t75" style="position:absolute;left:364;width:23420;height:19735;visibility:visible;mso-wrap-style:square" o:gfxdata="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">
-                  <v:imagedata r:id="rId34" o:title=""/>
+              <v:group w14:anchorId="326DEE1E" id="Group 37" o:spid="_x0000_s1056" style="position:absolute;left:0;text-align:left;margin-left:298.15pt;margin-top:-4.85pt;width:190.15pt;height:180.6pt;z-index:251664384" coordsize="24149,22936" o:gfxdata="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">
+                <v:shape id="Picture 38" o:spid="_x0000_s1057" type="#_x0000_t75" style="position:absolute;left:364;width:23420;height:19735;visibility:visible;mso-wrap-style:square" o:gfxdata="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">
+                  <v:imagedata r:id="rId44" o:title=""/>
                   <v:path arrowok="t"/>
                 </v:shape>
-                <v:shape id="Text Box 39" o:spid="_x0000_s1040" type="#_x0000_t202" style="position:absolute;top:20269;width:24149;height:2667;visibility:visible;mso-wrap-style:square;v-text-anchor:top" o:gfxdata="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" stroked="f">
+                <v:shape id="Text Box 39" o:spid="_x0000_s1058" type="#_x0000_t202" style="position:absolute;top:20269;width:24149;height:2667;visibility:visible;mso-wrap-style:square;v-text-anchor:top" o:gfxdata="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" stroked="f">
                   <v:textbox style="mso-fit-shape-to-text:t" inset="0,0,0,0">
                     <w:txbxContent>
                       <w:p>
@@ -9626,7 +11403,7 @@
                           </pic:cNvPicPr>
                         </pic:nvPicPr>
                         <pic:blipFill>
-                          <a:blip r:embed="rId35">
+                          <a:blip r:embed="rId45">
                             <a:extLst>
                               <a:ext uri="{28A0092B-C50C-407E-A947-70E740481C1C}">
                                 <a14:useLocalDpi xmlns:a14="http://schemas.microsoft.com/office/drawing/2010/main" val="0"/>
@@ -9705,12 +11482,12 @@
           </mc:Choice>
           <mc:Fallback>
             <w:pict>
-              <v:group w14:anchorId="51FCEED6" id="Group 53" o:spid="_x0000_s1041" style="position:absolute;left:0;text-align:left;margin-left:138.95pt;margin-top:.05pt;width:190.15pt;height:178.5pt;z-index:251668480;mso-position-horizontal:right;mso-position-horizontal-relative:margin" coordorigin=",926" coordsize="24149,22005" o:gfxdata="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">
-                <v:shape id="Picture 54" o:spid="_x0000_s1042" type="#_x0000_t75" style="position:absolute;left:640;top:926;width:22868;height:18409;visibility:visible;mso-wrap-style:square" o:gfxdata="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">
-                  <v:imagedata r:id="rId36" o:title=""/>
+              <v:group w14:anchorId="51FCEED6" id="Group 53" o:spid="_x0000_s1059" style="position:absolute;left:0;text-align:left;margin-left:138.95pt;margin-top:.05pt;width:190.15pt;height:178.5pt;z-index:251668480;mso-position-horizontal:right;mso-position-horizontal-relative:margin" coordorigin=",926" coordsize="24149,22005" o:gfxdata="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">
+                <v:shape id="Picture 54" o:spid="_x0000_s1060" type="#_x0000_t75" style="position:absolute;left:640;top:926;width:22868;height:18409;visibility:visible;mso-wrap-style:square" o:gfxdata="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">
+                  <v:imagedata r:id="rId46" o:title=""/>
                   <v:path arrowok="t"/>
                 </v:shape>
-                <v:shape id="Text Box 55" o:spid="_x0000_s1043" type="#_x0000_t202" style="position:absolute;top:20265;width:24149;height:2667;visibility:visible;mso-wrap-style:square;v-text-anchor:top" o:gfxdata="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" stroked="f">
+                <v:shape id="Text Box 55" o:spid="_x0000_s1061" type="#_x0000_t202" style="position:absolute;top:20265;width:24149;height:2667;visibility:visible;mso-wrap-style:square;v-text-anchor:top" o:gfxdata="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" stroked="f">
                   <v:textbox style="mso-fit-shape-to-text:t" inset="0,0,0,0">
                     <w:txbxContent>
                       <w:p>
@@ -9791,7 +11568,7 @@
                           </pic:cNvPicPr>
                         </pic:nvPicPr>
                         <pic:blipFill>
-                          <a:blip r:embed="rId37">
+                          <a:blip r:embed="rId47">
                             <a:extLst>
                               <a:ext uri="{28A0092B-C50C-407E-A947-70E740481C1C}">
                                 <a14:useLocalDpi xmlns:a14="http://schemas.microsoft.com/office/drawing/2010/main" val="0"/>
@@ -9870,12 +11647,12 @@
           </mc:Choice>
           <mc:Fallback>
             <w:pict>
-              <v:group w14:anchorId="5618BAF8" id="Group 40" o:spid="_x0000_s1044" style="position:absolute;left:0;text-align:left;margin-left:51.9pt;margin-top:0;width:190.15pt;height:178.5pt;z-index:251665408" coordorigin=",583" coordsize="24149,22349" o:gfxdata="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">
-                <v:shape id="Picture 41" o:spid="_x0000_s1045" type="#_x0000_t75" style="position:absolute;top:583;width:24149;height:19095;visibility:visible;mso-wrap-style:square" o:gfxdata="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">
-                  <v:imagedata r:id="rId38" o:title=""/>
+              <v:group w14:anchorId="5618BAF8" id="Group 40" o:spid="_x0000_s1062" style="position:absolute;left:0;text-align:left;margin-left:51.9pt;margin-top:0;width:190.15pt;height:178.5pt;z-index:251665408" coordorigin=",583" coordsize="24149,22349" o:gfxdata="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">
+                <v:shape id="Picture 41" o:spid="_x0000_s1063" type="#_x0000_t75" style="position:absolute;top:583;width:24149;height:19095;visibility:visible;mso-wrap-style:square" o:gfxdata="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">
+                  <v:imagedata r:id="rId48" o:title=""/>
                   <v:path arrowok="t"/>
                 </v:shape>
-                <v:shape id="Text Box 42" o:spid="_x0000_s1046" type="#_x0000_t202" style="position:absolute;top:20265;width:24149;height:2667;visibility:visible;mso-wrap-style:square;v-text-anchor:top" o:gfxdata="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" stroked="f">
+                <v:shape id="Text Box 42" o:spid="_x0000_s1064" type="#_x0000_t202" style="position:absolute;top:20265;width:24149;height:2667;visibility:visible;mso-wrap-style:square;v-text-anchor:top" o:gfxdata="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" stroked="f">
                   <v:textbox style="mso-fit-shape-to-text:t" inset="0,0,0,0">
                     <w:txbxContent>
                       <w:p>
@@ -9947,7 +11724,6 @@
           <w:szCs w:val="24"/>
           <w:u w:val="single"/>
         </w:rPr>
-        <w:lastRenderedPageBreak/>
         <w:t>Second Test Case</w:t>
       </w:r>
     </w:p>
@@ -10365,7 +12141,7 @@
                           </pic:cNvPicPr>
                         </pic:nvPicPr>
                         <pic:blipFill>
-                          <a:blip r:embed="rId39">
+                          <a:blip r:embed="rId49">
                             <a:extLst>
                               <a:ext uri="{28A0092B-C50C-407E-A947-70E740481C1C}">
                                 <a14:useLocalDpi xmlns:a14="http://schemas.microsoft.com/office/drawing/2010/main" val="0"/>
@@ -10444,12 +12220,12 @@
           </mc:Choice>
           <mc:Fallback>
             <w:pict>
-              <v:group w14:anchorId="2F5CBBC2" id="Group 65" o:spid="_x0000_s1047" style="position:absolute;left:0;text-align:left;margin-left:275.05pt;margin-top:12.8pt;width:190.15pt;height:180.25pt;z-index:251671552" coordorigin=",314" coordsize="24149,22581" o:gfxdata="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">
-                <v:shape id="Picture 66" o:spid="_x0000_s1048" type="#_x0000_t75" style="position:absolute;top:314;width:24149;height:19106;visibility:visible;mso-wrap-style:square" o:gfxdata="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">
-                  <v:imagedata r:id="rId40" o:title=""/>
+              <v:group w14:anchorId="2F5CBBC2" id="Group 65" o:spid="_x0000_s1065" style="position:absolute;left:0;text-align:left;margin-left:275.05pt;margin-top:12.8pt;width:190.15pt;height:180.25pt;z-index:251671552" coordorigin=",314" coordsize="24149,22581" o:gfxdata="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">
+                <v:shape id="Picture 66" o:spid="_x0000_s1066" type="#_x0000_t75" style="position:absolute;top:314;width:24149;height:19106;visibility:visible;mso-wrap-style:square" o:gfxdata="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">
+                  <v:imagedata r:id="rId50" o:title=""/>
                   <v:path arrowok="t"/>
                 </v:shape>
-                <v:shape id="Text Box 67" o:spid="_x0000_s1049" type="#_x0000_t202" style="position:absolute;top:20265;width:24149;height:2631;visibility:visible;mso-wrap-style:square;v-text-anchor:top" o:gfxdata="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" stroked="f">
+                <v:shape id="Text Box 67" o:spid="_x0000_s1067" type="#_x0000_t202" style="position:absolute;top:20265;width:24149;height:2631;visibility:visible;mso-wrap-style:square;v-text-anchor:top" o:gfxdata="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" stroked="f">
                   <v:textbox style="mso-fit-shape-to-text:t" inset="0,0,0,0">
                     <w:txbxContent>
                       <w:p>
@@ -10530,7 +12306,7 @@
                           </pic:cNvPicPr>
                         </pic:nvPicPr>
                         <pic:blipFill>
-                          <a:blip r:embed="rId41">
+                          <a:blip r:embed="rId51">
                             <a:extLst>
                               <a:ext uri="{28A0092B-C50C-407E-A947-70E740481C1C}">
                                 <a14:useLocalDpi xmlns:a14="http://schemas.microsoft.com/office/drawing/2010/main" val="0"/>
@@ -10600,12 +12376,12 @@
           </mc:Choice>
           <mc:Fallback>
             <w:pict>
-              <v:group w14:anchorId="5C4DCEB3" id="Group 62" o:spid="_x0000_s1050" style="position:absolute;left:0;text-align:left;margin-left:49.6pt;margin-top:12.2pt;width:190.15pt;height:180.6pt;z-index:251670528" coordorigin=",310" coordsize="24149,22625" o:gfxdata="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">
-                <v:shape id="Picture 63" o:spid="_x0000_s1051" type="#_x0000_t75" style="position:absolute;top:310;width:24149;height:19115;visibility:visible;mso-wrap-style:square" o:gfxdata="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">
-                  <v:imagedata r:id="rId42" o:title=""/>
+              <v:group w14:anchorId="5C4DCEB3" id="Group 62" o:spid="_x0000_s1068" style="position:absolute;left:0;text-align:left;margin-left:49.6pt;margin-top:12.2pt;width:190.15pt;height:180.6pt;z-index:251670528" coordorigin=",310" coordsize="24149,22625" o:gfxdata="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">
+                <v:shape id="Picture 63" o:spid="_x0000_s1069" type="#_x0000_t75" style="position:absolute;top:310;width:24149;height:19115;visibility:visible;mso-wrap-style:square" o:gfxdata="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">
+                  <v:imagedata r:id="rId52" o:title=""/>
                   <v:path arrowok="t"/>
                 </v:shape>
-                <v:shape id="Text Box 64" o:spid="_x0000_s1052" type="#_x0000_t202" style="position:absolute;top:20269;width:24149;height:2667;visibility:visible;mso-wrap-style:square;v-text-anchor:top" o:gfxdata="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" stroked="f">
+                <v:shape id="Text Box 64" o:spid="_x0000_s1070" type="#_x0000_t202" style="position:absolute;top:20269;width:24149;height:2667;visibility:visible;mso-wrap-style:square;v-text-anchor:top" o:gfxdata="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" stroked="f">
                   <v:textbox style="mso-fit-shape-to-text:t" inset="0,0,0,0">
                     <w:txbxContent>
                       <w:p>
@@ -10685,7 +12461,7 @@
                           </pic:cNvPicPr>
                         </pic:nvPicPr>
                         <pic:blipFill>
-                          <a:blip r:embed="rId43">
+                          <a:blip r:embed="rId53">
                             <a:extLst>
                               <a:ext uri="{28A0092B-C50C-407E-A947-70E740481C1C}">
                                 <a14:useLocalDpi xmlns:a14="http://schemas.microsoft.com/office/drawing/2010/main" val="0"/>
@@ -10764,12 +12540,12 @@
           </mc:Choice>
           <mc:Fallback>
             <w:pict>
-              <v:group w14:anchorId="7CE11B8D" id="Group 68" o:spid="_x0000_s1053" style="position:absolute;left:0;text-align:left;margin-left:55pt;margin-top:175.45pt;width:190.15pt;height:180.3pt;z-index:251672576" coordorigin=",310" coordsize="24149,22588" o:gfxdata="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">
-                <v:shape id="Picture 69" o:spid="_x0000_s1054" type="#_x0000_t75" style="position:absolute;left:77;top:310;width:23994;height:19115;visibility:visible;mso-wrap-style:square" o:gfxdata="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">
-                  <v:imagedata r:id="rId44" o:title=""/>
+              <v:group w14:anchorId="7CE11B8D" id="Group 68" o:spid="_x0000_s1071" style="position:absolute;left:0;text-align:left;margin-left:55pt;margin-top:175.45pt;width:190.15pt;height:180.3pt;z-index:251672576" coordorigin=",310" coordsize="24149,22588" o:gfxdata="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">
+                <v:shape id="Picture 69" o:spid="_x0000_s1072" type="#_x0000_t75" style="position:absolute;left:77;top:310;width:23994;height:19115;visibility:visible;mso-wrap-style:square" o:gfxdata="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">
+                  <v:imagedata r:id="rId54" o:title=""/>
                   <v:path arrowok="t"/>
                 </v:shape>
-                <v:shape id="Text Box 70" o:spid="_x0000_s1055" type="#_x0000_t202" style="position:absolute;top:20268;width:24149;height:2630;visibility:visible;mso-wrap-style:square;v-text-anchor:top" o:gfxdata="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" stroked="f">
+                <v:shape id="Text Box 70" o:spid="_x0000_s1073" type="#_x0000_t202" style="position:absolute;top:20268;width:24149;height:2630;visibility:visible;mso-wrap-style:square;v-text-anchor:top" o:gfxdata="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" stroked="f">
                   <v:textbox style="mso-fit-shape-to-text:t" inset="0,0,0,0">
                     <w:txbxContent>
                       <w:p>
@@ -10888,7 +12664,6 @@
           <w:szCs w:val="32"/>
           <w:u w:val="single"/>
         </w:rPr>
-        <w:lastRenderedPageBreak/>
         <w:t>Fixed Point</w:t>
       </w:r>
     </w:p>
@@ -11313,7 +13088,7 @@
                           </pic:cNvPicPr>
                         </pic:nvPicPr>
                         <pic:blipFill>
-                          <a:blip r:embed="rId45">
+                          <a:blip r:embed="rId55">
                             <a:extLst>
                               <a:ext uri="{28A0092B-C50C-407E-A947-70E740481C1C}">
                                 <a14:useLocalDpi xmlns:a14="http://schemas.microsoft.com/office/drawing/2010/main" val="0"/>
@@ -11398,12 +13173,12 @@
           </mc:Choice>
           <mc:Fallback>
             <w:pict>
-              <v:group w14:anchorId="79C9D6AD" id="Group 87" o:spid="_x0000_s1056" style="position:absolute;left:0;text-align:left;margin-left:34.9pt;margin-top:190.15pt;width:190.15pt;height:175.65pt;z-index:251677696;mso-position-horizontal-relative:margin;mso-width-relative:margin;mso-height-relative:margin" coordorigin=",1433" coordsize="24149,21457" o:gfxdata="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">
-                <v:shape id="Picture 88" o:spid="_x0000_s1057" type="#_x0000_t75" style="position:absolute;left:1002;top:1433;width:22144;height:17395;visibility:visible;mso-wrap-style:square" o:gfxdata="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">
-                  <v:imagedata r:id="rId46" o:title=""/>
+              <v:group w14:anchorId="79C9D6AD" id="Group 87" o:spid="_x0000_s1074" style="position:absolute;left:0;text-align:left;margin-left:34.9pt;margin-top:190.15pt;width:190.15pt;height:175.65pt;z-index:251677696;mso-position-horizontal-relative:margin;mso-width-relative:margin;mso-height-relative:margin" coordorigin=",1433" coordsize="24149,21457" o:gfxdata="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">
+                <v:shape id="Picture 88" o:spid="_x0000_s1075" type="#_x0000_t75" style="position:absolute;left:1002;top:1433;width:22144;height:17395;visibility:visible;mso-wrap-style:square" o:gfxdata="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">
+                  <v:imagedata r:id="rId56" o:title=""/>
                   <v:path arrowok="t"/>
                 </v:shape>
-                <v:shape id="Text Box 89" o:spid="_x0000_s1058" type="#_x0000_t202" style="position:absolute;top:20261;width:24149;height:2630;visibility:visible;mso-wrap-style:square;v-text-anchor:top" o:gfxdata="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" stroked="f">
+                <v:shape id="Text Box 89" o:spid="_x0000_s1076" type="#_x0000_t202" style="position:absolute;top:20261;width:24149;height:2630;visibility:visible;mso-wrap-style:square;v-text-anchor:top" o:gfxdata="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" stroked="f">
                   <v:textbox style="mso-fit-shape-to-text:t" inset="0,0,0,0">
                     <w:txbxContent>
                       <w:p>
@@ -11490,7 +13265,7 @@
                           </pic:cNvPicPr>
                         </pic:nvPicPr>
                         <pic:blipFill>
-                          <a:blip r:embed="rId47">
+                          <a:blip r:embed="rId57">
                             <a:extLst>
                               <a:ext uri="{28A0092B-C50C-407E-A947-70E740481C1C}">
                                 <a14:useLocalDpi xmlns:a14="http://schemas.microsoft.com/office/drawing/2010/main" val="0"/>
@@ -11575,12 +13350,12 @@
           </mc:Choice>
           <mc:Fallback>
             <w:pict>
-              <v:group w14:anchorId="0C36BF21" id="Group 84" o:spid="_x0000_s1059" style="position:absolute;left:0;text-align:left;margin-left:257pt;margin-top:.05pt;width:190.15pt;height:175.65pt;z-index:251676672;mso-position-horizontal-relative:margin;mso-width-relative:margin;mso-height-relative:margin" coordorigin=",1280" coordsize="24149,21610" o:gfxdata="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">
-                <v:shape id="Picture 85" o:spid="_x0000_s1060" type="#_x0000_t75" style="position:absolute;left:1002;top:1280;width:22144;height:17701;visibility:visible;mso-wrap-style:square" o:gfxdata="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">
-                  <v:imagedata r:id="rId48" o:title=""/>
+              <v:group w14:anchorId="0C36BF21" id="Group 84" o:spid="_x0000_s1077" style="position:absolute;left:0;text-align:left;margin-left:257pt;margin-top:.05pt;width:190.15pt;height:175.65pt;z-index:251676672;mso-position-horizontal-relative:margin;mso-width-relative:margin;mso-height-relative:margin" coordorigin=",1280" coordsize="24149,21610" o:gfxdata="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">
+                <v:shape id="Picture 85" o:spid="_x0000_s1078" type="#_x0000_t75" style="position:absolute;left:1002;top:1280;width:22144;height:17701;visibility:visible;mso-wrap-style:square" o:gfxdata="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">
+                  <v:imagedata r:id="rId58" o:title=""/>
                   <v:path arrowok="t"/>
                 </v:shape>
-                <v:shape id="Text Box 86" o:spid="_x0000_s1061" type="#_x0000_t202" style="position:absolute;top:20261;width:24149;height:2630;visibility:visible;mso-wrap-style:square;v-text-anchor:top" o:gfxdata="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" stroked="f">
+                <v:shape id="Text Box 86" o:spid="_x0000_s1079" type="#_x0000_t202" style="position:absolute;top:20261;width:24149;height:2630;visibility:visible;mso-wrap-style:square;v-text-anchor:top" o:gfxdata="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" stroked="f">
                   <v:textbox style="mso-fit-shape-to-text:t" inset="0,0,0,0">
                     <w:txbxContent>
                       <w:p>
@@ -11663,7 +13438,7 @@
                           </pic:cNvPicPr>
                         </pic:nvPicPr>
                         <pic:blipFill>
-                          <a:blip r:embed="rId49">
+                          <a:blip r:embed="rId59">
                             <a:extLst>
                               <a:ext uri="{28A0092B-C50C-407E-A947-70E740481C1C}">
                                 <a14:useLocalDpi xmlns:a14="http://schemas.microsoft.com/office/drawing/2010/main" val="0"/>
@@ -11739,12 +13514,12 @@
           </mc:Choice>
           <mc:Fallback>
             <w:pict>
-              <v:group w14:anchorId="1491118C" id="Group 81" o:spid="_x0000_s1062" style="position:absolute;left:0;text-align:left;margin-left:36.7pt;margin-top:.05pt;width:190.15pt;height:175.65pt;z-index:251675648;mso-position-horizontal-relative:margin;mso-width-relative:margin;mso-height-relative:margin" coordorigin=",900" coordsize="24149,21990" o:gfxdata="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">
-                <v:shape id="Picture 82" o:spid="_x0000_s1063" type="#_x0000_t75" style="position:absolute;left:1002;top:900;width:22144;height:18461;visibility:visible;mso-wrap-style:square" o:gfxdata="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">
-                  <v:imagedata r:id="rId50" o:title=""/>
+              <v:group w14:anchorId="1491118C" id="Group 81" o:spid="_x0000_s1080" style="position:absolute;left:0;text-align:left;margin-left:36.7pt;margin-top:.05pt;width:190.15pt;height:175.65pt;z-index:251675648;mso-position-horizontal-relative:margin;mso-width-relative:margin;mso-height-relative:margin" coordorigin=",900" coordsize="24149,21990" o:gfxdata="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">
+                <v:shape id="Picture 82" o:spid="_x0000_s1081" type="#_x0000_t75" style="position:absolute;left:1002;top:900;width:22144;height:18461;visibility:visible;mso-wrap-style:square" o:gfxdata="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">
+                  <v:imagedata r:id="rId60" o:title=""/>
                   <v:path arrowok="t"/>
                 </v:shape>
-                <v:shape id="Text Box 83" o:spid="_x0000_s1064" type="#_x0000_t202" style="position:absolute;top:20261;width:24149;height:2630;visibility:visible;mso-wrap-style:square;v-text-anchor:top" o:gfxdata="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" stroked="f">
+                <v:shape id="Text Box 83" o:spid="_x0000_s1082" type="#_x0000_t202" style="position:absolute;top:20261;width:24149;height:2630;visibility:visible;mso-wrap-style:square;v-text-anchor:top" o:gfxdata="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" stroked="f">
                   <v:textbox style="mso-fit-shape-to-text:t" inset="0,0,0,0">
                     <w:txbxContent>
                       <w:p>
@@ -11817,7 +13592,6 @@
           <w:szCs w:val="32"/>
           <w:u w:val="single"/>
         </w:rPr>
-        <w:lastRenderedPageBreak/>
         <w:t>Newton-Raphson</w:t>
       </w:r>
     </w:p>
@@ -12233,7 +14007,7 @@
                           </pic:cNvPicPr>
                         </pic:nvPicPr>
                         <pic:blipFill>
-                          <a:blip r:embed="rId51">
+                          <a:blip r:embed="rId61">
                             <a:extLst>
                               <a:ext uri="{28A0092B-C50C-407E-A947-70E740481C1C}">
                                 <a14:useLocalDpi xmlns:a14="http://schemas.microsoft.com/office/drawing/2010/main" val="0"/>
@@ -12306,12 +14080,12 @@
           </mc:Choice>
           <mc:Fallback>
             <w:pict>
-              <v:group w14:anchorId="68157BF3" id="Group 111" o:spid="_x0000_s1065" style="position:absolute;margin-left:138.95pt;margin-top:212.5pt;width:190.15pt;height:180.6pt;z-index:251683840;mso-position-horizontal:right;mso-position-horizontal-relative:margin;mso-height-relative:margin" coordorigin=",892" coordsize="24149,21954" o:gfxdata="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">
-                <v:shape id="Picture 112" o:spid="_x0000_s1066" type="#_x0000_t75" style="position:absolute;left:222;top:892;width:23704;height:17950;visibility:visible;mso-wrap-style:square" o:gfxdata="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">
-                  <v:imagedata r:id="rId52" o:title=""/>
+              <v:group w14:anchorId="68157BF3" id="Group 111" o:spid="_x0000_s1083" style="position:absolute;margin-left:138.95pt;margin-top:212.5pt;width:190.15pt;height:180.6pt;z-index:251683840;mso-position-horizontal:right;mso-position-horizontal-relative:margin;mso-height-relative:margin" coordorigin=",892" coordsize="24149,21954" o:gfxdata="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">
+                <v:shape id="Picture 112" o:spid="_x0000_s1084" type="#_x0000_t75" style="position:absolute;left:222;top:892;width:23704;height:17950;visibility:visible;mso-wrap-style:square" o:gfxdata="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">
+                  <v:imagedata r:id="rId62" o:title=""/>
                   <v:path arrowok="t"/>
                 </v:shape>
-                <v:shape id="Text Box 113" o:spid="_x0000_s1067" type="#_x0000_t202" style="position:absolute;top:20269;width:24149;height:2578;visibility:visible;mso-wrap-style:square;v-text-anchor:top" o:gfxdata="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" stroked="f">
+                <v:shape id="Text Box 113" o:spid="_x0000_s1085" type="#_x0000_t202" style="position:absolute;top:20269;width:24149;height:2578;visibility:visible;mso-wrap-style:square;v-text-anchor:top" o:gfxdata="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" stroked="f">
                   <v:textbox style="mso-fit-shape-to-text:t" inset="0,0,0,0">
                     <w:txbxContent>
                       <w:p>
@@ -12383,7 +14157,7 @@
                           </pic:cNvPicPr>
                         </pic:nvPicPr>
                         <pic:blipFill>
-                          <a:blip r:embed="rId53">
+                          <a:blip r:embed="rId63">
                             <a:extLst>
                               <a:ext uri="{28A0092B-C50C-407E-A947-70E740481C1C}">
                                 <a14:useLocalDpi xmlns:a14="http://schemas.microsoft.com/office/drawing/2010/main" val="0"/>
@@ -12456,12 +14230,12 @@
           </mc:Choice>
           <mc:Fallback>
             <w:pict>
-              <v:group w14:anchorId="2A4D82F0" id="Group 108" o:spid="_x0000_s1068" style="position:absolute;margin-left:63.85pt;margin-top:213.1pt;width:190.15pt;height:180.6pt;z-index:251682816;mso-position-horizontal-relative:margin;mso-height-relative:margin" coordorigin=",835" coordsize="24149,22011" o:gfxdata="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">
-                <v:shape id="Picture 109" o:spid="_x0000_s1069" type="#_x0000_t75" style="position:absolute;left:222;top:835;width:23704;height:18064;visibility:visible;mso-wrap-style:square" o:gfxdata="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">
-                  <v:imagedata r:id="rId54" o:title=""/>
+              <v:group w14:anchorId="2A4D82F0" id="Group 108" o:spid="_x0000_s1086" style="position:absolute;margin-left:63.85pt;margin-top:213.1pt;width:190.15pt;height:180.6pt;z-index:251682816;mso-position-horizontal-relative:margin;mso-height-relative:margin" coordorigin=",835" coordsize="24149,22011" o:gfxdata="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">
+                <v:shape id="Picture 109" o:spid="_x0000_s1087" type="#_x0000_t75" style="position:absolute;left:222;top:835;width:23704;height:18064;visibility:visible;mso-wrap-style:square" o:gfxdata="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">
+                  <v:imagedata r:id="rId64" o:title=""/>
                   <v:path arrowok="t"/>
                 </v:shape>
-                <v:shape id="Text Box 110" o:spid="_x0000_s1070" type="#_x0000_t202" style="position:absolute;top:20269;width:24149;height:2578;visibility:visible;mso-wrap-style:square;v-text-anchor:top" o:gfxdata="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" stroked="f">
+                <v:shape id="Text Box 110" o:spid="_x0000_s1088" type="#_x0000_t202" style="position:absolute;top:20269;width:24149;height:2578;visibility:visible;mso-wrap-style:square;v-text-anchor:top" o:gfxdata="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" stroked="f">
                   <v:textbox style="mso-fit-shape-to-text:t" inset="0,0,0,0">
                     <w:txbxContent>
                       <w:p>
@@ -12533,7 +14307,7 @@
                           </pic:cNvPicPr>
                         </pic:nvPicPr>
                         <pic:blipFill>
-                          <a:blip r:embed="rId55">
+                          <a:blip r:embed="rId65">
                             <a:extLst>
                               <a:ext uri="{28A0092B-C50C-407E-A947-70E740481C1C}">
                                 <a14:useLocalDpi xmlns:a14="http://schemas.microsoft.com/office/drawing/2010/main" val="0"/>
@@ -12603,12 +14377,12 @@
           </mc:Choice>
           <mc:Fallback>
             <w:pict>
-              <v:group w14:anchorId="246EEDB7" id="Group 105" o:spid="_x0000_s1071" style="position:absolute;margin-left:138.95pt;margin-top:1.1pt;width:190.15pt;height:180.6pt;z-index:251681792;mso-position-horizontal:right;mso-position-horizontal-relative:margin" coordorigin=",762" coordsize="24149,22174" o:gfxdata="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">
-                <v:shape id="Picture 106" o:spid="_x0000_s1072" type="#_x0000_t75" style="position:absolute;left:222;top:762;width:23704;height:18211;visibility:visible;mso-wrap-style:square" o:gfxdata="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">
-                  <v:imagedata r:id="rId56" o:title=""/>
+              <v:group w14:anchorId="246EEDB7" id="Group 105" o:spid="_x0000_s1089" style="position:absolute;margin-left:138.95pt;margin-top:1.1pt;width:190.15pt;height:180.6pt;z-index:251681792;mso-position-horizontal:right;mso-position-horizontal-relative:margin" coordorigin=",762" coordsize="24149,22174" o:gfxdata="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">
+                <v:shape id="Picture 106" o:spid="_x0000_s1090" type="#_x0000_t75" style="position:absolute;left:222;top:762;width:23704;height:18211;visibility:visible;mso-wrap-style:square" o:gfxdata="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">
+                  <v:imagedata r:id="rId66" o:title=""/>
                   <v:path arrowok="t"/>
                 </v:shape>
-                <v:shape id="Text Box 107" o:spid="_x0000_s1073" type="#_x0000_t202" style="position:absolute;top:20269;width:24149;height:2667;visibility:visible;mso-wrap-style:square;v-text-anchor:top" o:gfxdata="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" stroked="f">
+                <v:shape id="Text Box 107" o:spid="_x0000_s1091" type="#_x0000_t202" style="position:absolute;top:20269;width:24149;height:2667;visibility:visible;mso-wrap-style:square;v-text-anchor:top" o:gfxdata="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" stroked="f">
                   <v:textbox style="mso-fit-shape-to-text:t" inset="0,0,0,0">
                     <w:txbxContent>
                       <w:p>
@@ -12680,7 +14454,7 @@
                           </pic:cNvPicPr>
                         </pic:nvPicPr>
                         <pic:blipFill>
-                          <a:blip r:embed="rId57">
+                          <a:blip r:embed="rId67">
                             <a:extLst>
                               <a:ext uri="{28A0092B-C50C-407E-A947-70E740481C1C}">
                                 <a14:useLocalDpi xmlns:a14="http://schemas.microsoft.com/office/drawing/2010/main" val="0"/>
@@ -12750,12 +14524,12 @@
           </mc:Choice>
           <mc:Fallback>
             <w:pict>
-              <v:group w14:anchorId="42024E92" id="Group 102" o:spid="_x0000_s1074" style="position:absolute;margin-left:64.55pt;margin-top:1.35pt;width:190.15pt;height:180.6pt;z-index:251680768" coordorigin=",310" coordsize="24149,22625" o:gfxdata="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">
-                <v:shape id="Picture 103" o:spid="_x0000_s1075" type="#_x0000_t75" style="position:absolute;left:222;top:310;width:23704;height:19115;visibility:visible;mso-wrap-style:square" o:gfxdata="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">
-                  <v:imagedata r:id="rId58" o:title=""/>
+              <v:group w14:anchorId="42024E92" id="Group 102" o:spid="_x0000_s1092" style="position:absolute;margin-left:64.55pt;margin-top:1.35pt;width:190.15pt;height:180.6pt;z-index:251680768" coordorigin=",310" coordsize="24149,22625" o:gfxdata="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">
+                <v:shape id="Picture 103" o:spid="_x0000_s1093" type="#_x0000_t75" style="position:absolute;left:222;top:310;width:23704;height:19115;visibility:visible;mso-wrap-style:square" o:gfxdata="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">
+                  <v:imagedata r:id="rId68" o:title=""/>
                   <v:path arrowok="t"/>
                 </v:shape>
-                <v:shape id="Text Box 104" o:spid="_x0000_s1076" type="#_x0000_t202" style="position:absolute;top:20269;width:24149;height:2667;visibility:visible;mso-wrap-style:square;v-text-anchor:top" o:gfxdata="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" stroked="f">
+                <v:shape id="Text Box 104" o:spid="_x0000_s1094" type="#_x0000_t202" style="position:absolute;top:20269;width:24149;height:2667;visibility:visible;mso-wrap-style:square;v-text-anchor:top" o:gfxdata="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" stroked="f">
                   <v:textbox style="mso-fit-shape-to-text:t" inset="0,0,0,0">
                     <w:txbxContent>
                       <w:p>
@@ -12825,7 +14599,6 @@
           <w:szCs w:val="32"/>
           <w:u w:val="single"/>
         </w:rPr>
-        <w:lastRenderedPageBreak/>
         <w:t>Secant Method</w:t>
       </w:r>
     </w:p>
@@ -13176,7 +14949,7 @@
                           </pic:cNvPicPr>
                         </pic:nvPicPr>
                         <pic:blipFill>
-                          <a:blip r:embed="rId59">
+                          <a:blip r:embed="rId69">
                             <a:extLst>
                               <a:ext uri="{28A0092B-C50C-407E-A947-70E740481C1C}">
                                 <a14:useLocalDpi xmlns:a14="http://schemas.microsoft.com/office/drawing/2010/main" val="0"/>
@@ -13261,12 +15034,12 @@
           </mc:Choice>
           <mc:Fallback>
             <w:pict>
-              <v:group w14:anchorId="20E505BD" id="Group 123" o:spid="_x0000_s1077" style="position:absolute;margin-left:138.95pt;margin-top:16.1pt;width:190.15pt;height:175.65pt;z-index:251687936;mso-position-horizontal:right;mso-position-horizontal-relative:margin;mso-width-relative:margin;mso-height-relative:margin" coordorigin=",1532" coordsize="24149,21358" o:gfxdata="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">
-                <v:shape id="Picture 124" o:spid="_x0000_s1078" type="#_x0000_t75" style="position:absolute;left:1002;top:1532;width:22144;height:17197;visibility:visible;mso-wrap-style:square" o:gfxdata="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">
-                  <v:imagedata r:id="rId60" o:title=""/>
+              <v:group w14:anchorId="20E505BD" id="Group 123" o:spid="_x0000_s1095" style="position:absolute;margin-left:138.95pt;margin-top:16.1pt;width:190.15pt;height:175.65pt;z-index:251687936;mso-position-horizontal:right;mso-position-horizontal-relative:margin;mso-width-relative:margin;mso-height-relative:margin" coordorigin=",1532" coordsize="24149,21358" o:gfxdata="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">
+                <v:shape id="Picture 124" o:spid="_x0000_s1096" type="#_x0000_t75" style="position:absolute;left:1002;top:1532;width:22144;height:17197;visibility:visible;mso-wrap-style:square" o:gfxdata="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">
+                  <v:imagedata r:id="rId70" o:title=""/>
                   <v:path arrowok="t"/>
                 </v:shape>
-                <v:shape id="Text Box 125" o:spid="_x0000_s1079" type="#_x0000_t202" style="position:absolute;top:20261;width:24149;height:2630;visibility:visible;mso-wrap-style:square;v-text-anchor:top" o:gfxdata="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" stroked="f">
+                <v:shape id="Text Box 125" o:spid="_x0000_s1097" type="#_x0000_t202" style="position:absolute;top:20261;width:24149;height:2630;visibility:visible;mso-wrap-style:square;v-text-anchor:top" o:gfxdata="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" stroked="f">
                   <v:textbox style="mso-fit-shape-to-text:t" inset="0,0,0,0">
                     <w:txbxContent>
                       <w:p>
@@ -13347,7 +15120,7 @@
                           </pic:cNvPicPr>
                         </pic:nvPicPr>
                         <pic:blipFill>
-                          <a:blip r:embed="rId61">
+                          <a:blip r:embed="rId71">
                             <a:extLst>
                               <a:ext uri="{28A0092B-C50C-407E-A947-70E740481C1C}">
                                 <a14:useLocalDpi xmlns:a14="http://schemas.microsoft.com/office/drawing/2010/main" val="0"/>
@@ -13417,12 +15190,12 @@
           </mc:Choice>
           <mc:Fallback>
             <w:pict>
-              <v:group w14:anchorId="38A06EDD" id="Group 120" o:spid="_x0000_s1080" style="position:absolute;margin-left:44.1pt;margin-top:14.25pt;width:190.15pt;height:180.6pt;z-index:251686912" coordorigin=",527" coordsize="24149,22409" o:gfxdata="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">
-                <v:shape id="Picture 121" o:spid="_x0000_s1081" type="#_x0000_t75" style="position:absolute;left:222;top:527;width:23704;height:18681;visibility:visible;mso-wrap-style:square" o:gfxdata="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">
-                  <v:imagedata r:id="rId62" o:title=""/>
+              <v:group w14:anchorId="38A06EDD" id="Group 120" o:spid="_x0000_s1098" style="position:absolute;margin-left:44.1pt;margin-top:14.25pt;width:190.15pt;height:180.6pt;z-index:251686912" coordorigin=",527" coordsize="24149,22409" o:gfxdata="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">
+                <v:shape id="Picture 121" o:spid="_x0000_s1099" type="#_x0000_t75" style="position:absolute;left:222;top:527;width:23704;height:18681;visibility:visible;mso-wrap-style:square" o:gfxdata="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">
+                  <v:imagedata r:id="rId72" o:title=""/>
                   <v:path arrowok="t"/>
                 </v:shape>
-                <v:shape id="Text Box 122" o:spid="_x0000_s1082" type="#_x0000_t202" style="position:absolute;top:20269;width:24149;height:2667;visibility:visible;mso-wrap-style:square;v-text-anchor:top" o:gfxdata="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" stroked="f">
+                <v:shape id="Text Box 122" o:spid="_x0000_s1100" type="#_x0000_t202" style="position:absolute;top:20269;width:24149;height:2667;visibility:visible;mso-wrap-style:square;v-text-anchor:top" o:gfxdata="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" stroked="f">
                   <v:textbox style="mso-fit-shape-to-text:t" inset="0,0,0,0">
                     <w:txbxContent>
                       <w:p>
@@ -13515,7 +15288,7 @@
                           </pic:cNvPicPr>
                         </pic:nvPicPr>
                         <pic:blipFill>
-                          <a:blip r:embed="rId63">
+                          <a:blip r:embed="rId73">
                             <a:extLst>
                               <a:ext uri="{28A0092B-C50C-407E-A947-70E740481C1C}">
                                 <a14:useLocalDpi xmlns:a14="http://schemas.microsoft.com/office/drawing/2010/main" val="0"/>
@@ -13600,12 +15373,12 @@
           </mc:Choice>
           <mc:Fallback>
             <w:pict>
-              <v:group w14:anchorId="7E5D7581" id="Group 126" o:spid="_x0000_s1083" style="position:absolute;margin-left:38.5pt;margin-top:.85pt;width:190.15pt;height:175.65pt;z-index:251688960;mso-position-horizontal-relative:margin;mso-width-relative:margin;mso-height-relative:margin" coordorigin=",1690" coordsize="24149,21122" o:gfxdata="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">
-                <v:shape id="Picture 127" o:spid="_x0000_s1084" type="#_x0000_t75" style="position:absolute;left:1002;top:1690;width:22144;height:16881;visibility:visible;mso-wrap-style:square" o:gfxdata="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">
-                  <v:imagedata r:id="rId64" o:title=""/>
+              <v:group w14:anchorId="7E5D7581" id="Group 126" o:spid="_x0000_s1101" style="position:absolute;margin-left:38.5pt;margin-top:.85pt;width:190.15pt;height:175.65pt;z-index:251688960;mso-position-horizontal-relative:margin;mso-width-relative:margin;mso-height-relative:margin" coordorigin=",1690" coordsize="24149,21122" o:gfxdata="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">
+                <v:shape id="Picture 127" o:spid="_x0000_s1102" type="#_x0000_t75" style="position:absolute;left:1002;top:1690;width:22144;height:16881;visibility:visible;mso-wrap-style:square" o:gfxdata="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">
+                  <v:imagedata r:id="rId74" o:title=""/>
                   <v:path arrowok="t"/>
                 </v:shape>
-                <v:shape id="Text Box 128" o:spid="_x0000_s1085" type="#_x0000_t202" style="position:absolute;top:20258;width:24149;height:2554;visibility:visible;mso-wrap-style:square;v-text-anchor:top" o:gfxdata="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" stroked="f">
+                <v:shape id="Text Box 128" o:spid="_x0000_s1103" type="#_x0000_t202" style="position:absolute;top:20258;width:24149;height:2554;visibility:visible;mso-wrap-style:square;v-text-anchor:top" o:gfxdata="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" stroked="f">
                   <v:textbox style="mso-fit-shape-to-text:t" inset="0,0,0,0">
                     <w:txbxContent>
                       <w:p>
@@ -13653,6 +15426,7 @@
         </w:tabs>
       </w:pPr>
       <w:r>
+        <w:lastRenderedPageBreak/>
         <w:tab/>
       </w:r>
     </w:p>
@@ -13682,7 +15456,6 @@
           <w:szCs w:val="32"/>
           <w:u w:val="single"/>
         </w:rPr>
-        <w:lastRenderedPageBreak/>
         <w:t>Birge</w:t>
       </w:r>
       <w:proofErr w:type="spellEnd"/>
@@ -13762,13 +15535,7 @@
           <w:rPr>
             <w:rFonts w:ascii="Cambria Math" w:hAnsi="Cambria Math"/>
           </w:rPr>
-          <m:t>+3*x-4</m:t>
-        </m:r>
-        <m:r>
-          <w:rPr>
-            <w:rFonts w:ascii="Cambria Math" w:hAnsi="Cambria Math"/>
-          </w:rPr>
-          <m:t>=0</m:t>
+          <m:t>+3*x-4=0</m:t>
         </m:r>
       </m:oMath>
     </w:p>
@@ -14020,7 +15787,7 @@
                           </pic:cNvPicPr>
                         </pic:nvPicPr>
                         <pic:blipFill>
-                          <a:blip r:embed="rId65">
+                          <a:blip r:embed="rId75">
                             <a:extLst>
                               <a:ext uri="{28A0092B-C50C-407E-A947-70E740481C1C}">
                                 <a14:useLocalDpi xmlns:a14="http://schemas.microsoft.com/office/drawing/2010/main" val="0"/>
@@ -14093,12 +15860,12 @@
           </mc:Choice>
           <mc:Fallback>
             <w:pict>
-              <v:group w14:anchorId="3657613F" id="Group 6" o:spid="_x0000_s1086" style="position:absolute;margin-left:33.95pt;margin-top:.65pt;width:190.15pt;height:180.6pt;z-index:251691008;mso-height-relative:margin" coordorigin=",527" coordsize="24149,22347" o:gfxdata="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">
-                <v:shape id="Picture 13" o:spid="_x0000_s1087" type="#_x0000_t75" style="position:absolute;left:293;top:527;width:23562;height:18681;visibility:visible;mso-wrap-style:square" o:gfxdata="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">
-                  <v:imagedata r:id="rId66" o:title=""/>
+              <v:group w14:anchorId="3657613F" id="Group 6" o:spid="_x0000_s1104" style="position:absolute;margin-left:33.95pt;margin-top:.65pt;width:190.15pt;height:180.6pt;z-index:251691008;mso-height-relative:margin" coordorigin=",527" coordsize="24149,22347" o:gfxdata="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">
+                <v:shape id="Picture 13" o:spid="_x0000_s1105" type="#_x0000_t75" style="position:absolute;left:293;top:527;width:23562;height:18681;visibility:visible;mso-wrap-style:square" o:gfxdata="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">
+                  <v:imagedata r:id="rId76" o:title=""/>
                   <v:path arrowok="t"/>
                 </v:shape>
-                <v:shape id="Text Box 14" o:spid="_x0000_s1088" type="#_x0000_t202" style="position:absolute;top:20269;width:24149;height:2605;visibility:visible;mso-wrap-style:square;v-text-anchor:top" o:gfxdata="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" stroked="f">
+                <v:shape id="Text Box 14" o:spid="_x0000_s1106" type="#_x0000_t202" style="position:absolute;top:20269;width:24149;height:2605;visibility:visible;mso-wrap-style:square;v-text-anchor:top" o:gfxdata="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" stroked="f">
                   <v:textbox style="mso-fit-shape-to-text:t" inset="0,0,0,0">
                     <w:txbxContent>
                       <w:p>
@@ -14449,7 +16216,7 @@
                       <wpg:cNvGrpSpPr/>
                       <wpg:grpSpPr>
                         <a:xfrm>
-                          <a:off x="0" y="28836"/>
+                          <a:off x="0" y="0"/>
                           <a:ext cx="2414905" cy="2264784"/>
                           <a:chOff x="0" y="123138"/>
                           <a:chExt cx="2414905" cy="2158647"/>
@@ -14463,7 +16230,7 @@
                           </pic:cNvPicPr>
                         </pic:nvPicPr>
                         <pic:blipFill>
-                          <a:blip r:embed="rId67">
+                          <a:blip r:embed="rId77">
                             <a:extLst>
                               <a:ext uri="{28A0092B-C50C-407E-A947-70E740481C1C}">
                                 <a14:useLocalDpi xmlns:a14="http://schemas.microsoft.com/office/drawing/2010/main" val="0"/>
@@ -14513,10 +16280,7 @@
                                 </w:rPr>
                               </w:pPr>
                               <w:r>
-                                <w:t>Absolute error</w:t>
-                              </w:r>
-                              <w:r>
-                                <w:t>/iterations</w:t>
+                                <w:t>Absolute error/iterations</w:t>
                               </w:r>
                             </w:p>
                           </w:txbxContent>
@@ -14539,12 +16303,12 @@
           </mc:Choice>
           <mc:Fallback>
             <w:pict>
-              <v:group w14:anchorId="2D6651A6" id="Group 18" o:spid="_x0000_s1089" style="position:absolute;margin-left:138.95pt;margin-top:3.65pt;width:190.15pt;height:180.6pt;z-index:251695104;mso-position-horizontal:right;mso-position-horizontal-relative:margin;mso-height-relative:margin" coordorigin=",1231" coordsize="24149,21586" o:gfxdata="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">
-                <v:shape id="Picture 19" o:spid="_x0000_s1090" type="#_x0000_t75" style="position:absolute;left:222;top:1231;width:23704;height:17273;visibility:visible;mso-wrap-style:square" o:gfxdata="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">
-                  <v:imagedata r:id="rId68" o:title=""/>
+              <v:group w14:anchorId="2D6651A6" id="Group 18" o:spid="_x0000_s1107" style="position:absolute;margin-left:138.95pt;margin-top:3.65pt;width:190.15pt;height:180.6pt;z-index:251695104;mso-position-horizontal:right;mso-position-horizontal-relative:margin;mso-height-relative:margin" coordorigin=",1231" coordsize="24149,21586" o:gfxdata="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">
+                <v:shape id="Picture 19" o:spid="_x0000_s1108" type="#_x0000_t75" style="position:absolute;left:222;top:1231;width:23704;height:17273;visibility:visible;mso-wrap-style:square" o:gfxdata="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">
+                  <v:imagedata r:id="rId78" o:title=""/>
                   <v:path arrowok="t"/>
                 </v:shape>
-                <v:shape id="Text Box 20" o:spid="_x0000_s1091" type="#_x0000_t202" style="position:absolute;top:20269;width:24149;height:2548;visibility:visible;mso-wrap-style:square;v-text-anchor:top" o:gfxdata="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" stroked="f">
+                <v:shape id="Text Box 20" o:spid="_x0000_s1109" type="#_x0000_t202" style="position:absolute;top:20269;width:24149;height:2548;visibility:visible;mso-wrap-style:square;v-text-anchor:top" o:gfxdata="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" stroked="f">
                   <v:textbox style="mso-fit-shape-to-text:t" inset="0,0,0,0">
                     <w:txbxContent>
                       <w:p>
@@ -14556,10 +16320,7 @@
                           </w:rPr>
                         </w:pPr>
                         <w:r>
-                          <w:t>Absolute error</w:t>
-                        </w:r>
-                        <w:r>
-                          <w:t>/iterations</w:t>
+                          <w:t>Absolute error/iterations</w:t>
                         </w:r>
                       </w:p>
                     </w:txbxContent>
@@ -14605,7 +16366,7 @@
                       <wpg:cNvGrpSpPr/>
                       <wpg:grpSpPr>
                         <a:xfrm>
-                          <a:off x="0" y="44080"/>
+                          <a:off x="0" y="0"/>
                           <a:ext cx="2414905" cy="2249540"/>
                           <a:chOff x="0" y="95653"/>
                           <a:chExt cx="2414905" cy="2191839"/>
@@ -14619,7 +16380,7 @@
                           </pic:cNvPicPr>
                         </pic:nvPicPr>
                         <pic:blipFill>
-                          <a:blip r:embed="rId69">
+                          <a:blip r:embed="rId79">
                             <a:extLst>
                               <a:ext uri="{28A0092B-C50C-407E-A947-70E740481C1C}">
                                 <a14:useLocalDpi xmlns:a14="http://schemas.microsoft.com/office/drawing/2010/main" val="0"/>
@@ -14692,12 +16453,12 @@
           </mc:Choice>
           <mc:Fallback>
             <w:pict>
-              <v:group w14:anchorId="477C7E70" id="Group 15" o:spid="_x0000_s1092" style="position:absolute;margin-left:46.8pt;margin-top:.6pt;width:190.15pt;height:180.6pt;z-index:251693056;mso-height-relative:margin" coordorigin=",956" coordsize="24149,21918" o:gfxdata="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">
-                <v:shape id="Picture 16" o:spid="_x0000_s1093" type="#_x0000_t75" style="position:absolute;left:222;top:956;width:23704;height:17823;visibility:visible;mso-wrap-style:square" o:gfxdata="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">
-                  <v:imagedata r:id="rId70" o:title=""/>
+              <v:group w14:anchorId="477C7E70" id="Group 15" o:spid="_x0000_s1110" style="position:absolute;margin-left:46.8pt;margin-top:.6pt;width:190.15pt;height:180.6pt;z-index:251693056;mso-height-relative:margin" coordorigin=",956" coordsize="24149,21918" o:gfxdata="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">
+                <v:shape id="Picture 16" o:spid="_x0000_s1111" type="#_x0000_t75" style="position:absolute;left:222;top:956;width:23704;height:17823;visibility:visible;mso-wrap-style:square" o:gfxdata="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">
+                  <v:imagedata r:id="rId80" o:title=""/>
                   <v:path arrowok="t"/>
                 </v:shape>
-                <v:shape id="Text Box 17" o:spid="_x0000_s1094" type="#_x0000_t202" style="position:absolute;top:20269;width:24149;height:2605;visibility:visible;mso-wrap-style:square;v-text-anchor:top" o:gfxdata="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" stroked="f">
+                <v:shape id="Text Box 17" o:spid="_x0000_s1112" type="#_x0000_t202" style="position:absolute;top:20269;width:24149;height:2605;visibility:visible;mso-wrap-style:square;v-text-anchor:top" o:gfxdata="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" stroked="f">
                   <v:textbox style="mso-fit-shape-to-text:t" inset="0,0,0,0">
                     <w:txbxContent>
                       <w:p>
@@ -15051,19 +16812,7 @@
           <w:rPr>
             <w:rFonts w:ascii="Cambria Math" w:hAnsi="Cambria Math"/>
           </w:rPr>
-          <m:t>{</m:t>
-        </m:r>
-        <m:r>
-          <w:rPr>
-            <w:rFonts w:ascii="Cambria Math" w:hAnsi="Cambria Math"/>
-          </w:rPr>
-          <m:t>15</m:t>
-        </m:r>
-        <m:r>
-          <w:rPr>
-            <w:rFonts w:ascii="Cambria Math" w:hAnsi="Cambria Math"/>
-          </w:rPr>
-          <m:t>}</m:t>
+          <m:t>{15}</m:t>
         </m:r>
       </m:oMath>
     </w:p>
@@ -15091,6 +16840,9 @@
         <w:ind w:left="1080"/>
       </w:pPr>
       <w:r>
+        <w:rPr>
+          <w:noProof/>
+        </w:rPr>
         <mc:AlternateContent>
           <mc:Choice Requires="wpg">
             <w:drawing>
@@ -15127,7 +16879,7 @@
                       <wpg:cNvGrpSpPr/>
                       <wpg:grpSpPr>
                         <a:xfrm>
-                          <a:off x="0" y="25095"/>
+                          <a:off x="0" y="0"/>
                           <a:ext cx="2414905" cy="2268525"/>
                           <a:chOff x="0" y="146756"/>
                           <a:chExt cx="2414905" cy="2135029"/>
@@ -15141,7 +16893,7 @@
                           </pic:cNvPicPr>
                         </pic:nvPicPr>
                         <pic:blipFill>
-                          <a:blip r:embed="rId71">
+                          <a:blip r:embed="rId81">
                             <a:extLst>
                               <a:ext uri="{28A0092B-C50C-407E-A947-70E740481C1C}">
                                 <a14:useLocalDpi xmlns:a14="http://schemas.microsoft.com/office/drawing/2010/main" val="0"/>
@@ -15214,12 +16966,12 @@
           </mc:Choice>
           <mc:Fallback>
             <w:pict>
-              <v:group w14:anchorId="2CE5F3DB" id="Group 24" o:spid="_x0000_s1095" style="position:absolute;left:0;text-align:left;margin-left:277.6pt;margin-top:15.9pt;width:190.15pt;height:180.6pt;z-index:251698176;mso-position-horizontal-relative:margin;mso-height-relative:margin" coordorigin=",1467" coordsize="24149,21350" o:gfxdata="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">
-                <v:shape id="Picture 25" o:spid="_x0000_s1096" type="#_x0000_t75" style="position:absolute;left:222;top:1467;width:23704;height:16801;visibility:visible;mso-wrap-style:square" o:gfxdata="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">
-                  <v:imagedata r:id="rId72" o:title=""/>
+              <v:group w14:anchorId="2CE5F3DB" id="Group 24" o:spid="_x0000_s1113" style="position:absolute;left:0;text-align:left;margin-left:277.6pt;margin-top:15.9pt;width:190.15pt;height:180.6pt;z-index:251698176;mso-position-horizontal-relative:margin;mso-height-relative:margin" coordorigin=",1467" coordsize="24149,21350" o:gfxdata="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">
+                <v:shape id="Picture 25" o:spid="_x0000_s1114" type="#_x0000_t75" style="position:absolute;left:222;top:1467;width:23704;height:16801;visibility:visible;mso-wrap-style:square" o:gfxdata="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">
+                  <v:imagedata r:id="rId82" o:title=""/>
                   <v:path arrowok="t"/>
                 </v:shape>
-                <v:shape id="Text Box 26" o:spid="_x0000_s1097" type="#_x0000_t202" style="position:absolute;top:20269;width:24149;height:2548;visibility:visible;mso-wrap-style:square;v-text-anchor:top" o:gfxdata="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" stroked="f">
+                <v:shape id="Text Box 26" o:spid="_x0000_s1115" type="#_x0000_t202" style="position:absolute;top:20269;width:24149;height:2548;visibility:visible;mso-wrap-style:square;v-text-anchor:top" o:gfxdata="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" stroked="f">
                   <v:textbox style="mso-fit-shape-to-text:t" inset="0,0,0,0">
                     <w:txbxContent>
                       <w:p>
@@ -15244,6 +16996,9 @@
         </mc:AlternateContent>
       </w:r>
       <w:r>
+        <w:rPr>
+          <w:noProof/>
+        </w:rPr>
         <mc:AlternateContent>
           <mc:Choice Requires="wpg">
             <w:drawing>
@@ -15274,7 +17029,7 @@
                       <wpg:cNvGrpSpPr/>
                       <wpg:grpSpPr>
                         <a:xfrm>
-                          <a:off x="0" y="2024"/>
+                          <a:off x="0" y="0"/>
                           <a:ext cx="2414905" cy="2291596"/>
                           <a:chOff x="0" y="97582"/>
                           <a:chExt cx="2414905" cy="2184203"/>
@@ -15288,7 +17043,7 @@
                           </pic:cNvPicPr>
                         </pic:nvPicPr>
                         <pic:blipFill>
-                          <a:blip r:embed="rId73">
+                          <a:blip r:embed="rId83">
                             <a:extLst>
                               <a:ext uri="{28A0092B-C50C-407E-A947-70E740481C1C}">
                                 <a14:useLocalDpi xmlns:a14="http://schemas.microsoft.com/office/drawing/2010/main" val="0"/>
@@ -15361,12 +17116,12 @@
           </mc:Choice>
           <mc:Fallback>
             <w:pict>
-              <v:group w14:anchorId="0D2F994B" id="Group 21" o:spid="_x0000_s1098" style="position:absolute;left:0;text-align:left;margin-left:46.85pt;margin-top:12.9pt;width:190.15pt;height:180.6pt;z-index:251697152;mso-height-relative:margin" coordorigin=",975" coordsize="24149,21842" o:gfxdata="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">
-                <v:shape id="Picture 22" o:spid="_x0000_s1099" type="#_x0000_t75" style="position:absolute;left:222;top:975;width:23704;height:17784;visibility:visible;mso-wrap-style:square" o:gfxdata="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">
-                  <v:imagedata r:id="rId74" o:title=""/>
+              <v:group w14:anchorId="0D2F994B" id="Group 21" o:spid="_x0000_s1116" style="position:absolute;left:0;text-align:left;margin-left:46.85pt;margin-top:12.9pt;width:190.15pt;height:180.6pt;z-index:251697152;mso-height-relative:margin" coordorigin=",975" coordsize="24149,21842" o:gfxdata="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">
+                <v:shape id="Picture 22" o:spid="_x0000_s1117" type="#_x0000_t75" style="position:absolute;left:222;top:975;width:23704;height:17784;visibility:visible;mso-wrap-style:square" o:gfxdata="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">
+                  <v:imagedata r:id="rId84" o:title=""/>
                   <v:path arrowok="t"/>
                 </v:shape>
-                <v:shape id="Text Box 23" o:spid="_x0000_s1100" type="#_x0000_t202" style="position:absolute;top:20269;width:24149;height:2548;visibility:visible;mso-wrap-style:square;v-text-anchor:top" o:gfxdata="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" stroked="f">
+                <v:shape id="Text Box 23" o:spid="_x0000_s1118" type="#_x0000_t202" style="position:absolute;top:20269;width:24149;height:2548;visibility:visible;mso-wrap-style:square;v-text-anchor:top" o:gfxdata="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" stroked="f">
                   <v:textbox style="mso-fit-shape-to-text:t" inset="0,0,0,0">
                     <w:txbxContent>
                       <w:p>
@@ -15564,18 +17319,7 @@
           <w:szCs w:val="24"/>
           <w:lang w:bidi="ar-EG"/>
         </w:rPr>
-        <w:t xml:space="preserve"> b</w:t>
-      </w:r>
-      <w:bookmarkStart w:id="8" w:name="_GoBack"/>
-      <w:bookmarkEnd w:id="8"/>
-      <w:r>
-        <w:rPr>
-          <w:rFonts w:eastAsiaTheme="minorEastAsia"/>
-          <w:sz w:val="24"/>
-          <w:szCs w:val="24"/>
-          <w:lang w:bidi="ar-EG"/>
-        </w:rPr>
-        <w:t>ecause in this case it will diverge.</w:t>
+        <w:t xml:space="preserve"> because in this case it will diverge.</w:t>
       </w:r>
     </w:p>
     <w:p>
@@ -15584,7 +17328,7 @@
       </w:pPr>
     </w:p>
     <w:sectPr>
-      <w:footerReference w:type="default" r:id="rId75"/>
+      <w:footerReference w:type="default" r:id="rId85"/>
       <w:pgSz w:w="12240" w:h="15840"/>
       <w:pgMar w:top="1440" w:right="1440" w:bottom="1440" w:left="1440" w:header="720" w:footer="720" w:gutter="0"/>
       <w:cols w:space="720"/>
@@ -15700,6 +17444,118 @@
 <file path=word/numbering.xml><?xml version="1.0" encoding="utf-8"?>
 <w:numbering xmlns:wpc="http://schemas.microsoft.com/office/word/2010/wordprocessingCanvas" xmlns:cx="http://schemas.microsoft.com/office/drawing/2014/chartex" xmlns:cx1="http://schemas.microsoft.com/office/drawing/2015/9/8/chartex" xmlns:cx2="http://schemas.microsoft.com/office/drawing/2015/10/21/chartex" xmlns:cx3="http://schemas.microsoft.com/office/drawing/2016/5/9/chartex" xmlns:cx4="http://schemas.microsoft.com/office/drawing/2016/5/10/chartex" xmlns:cx5="http://schemas.microsoft.com/office/drawing/2016/5/11/chartex" xmlns:cx6="http://schemas.microsoft.com/office/drawing/2016/5/12/chartex" xmlns:cx7="http://schemas.microsoft.com/office/drawing/2016/5/13/chartex" xmlns:cx8="http://schemas.microsoft.com/office/drawing/2016/5/14/chartex" xmlns:mc="http://schemas.openxmlformats.org/markup-compatibility/2006" xmlns:o="urn:schemas-microsoft-com:office:office" xmlns:r="http://schemas.openxmlformats.org/officeDocument/2006/relationships" xmlns:m="http://schemas.openxmlformats.org/officeDocument/2006/math" xmlns:v="urn:schemas-microsoft-com:vml" xmlns:wp14="http://schemas.microsoft.com/office/word/2010/wordprocessingDrawing" xmlns:wp="http://schemas.openxmlformats.org/drawingml/2006/wordprocessingDrawing" xmlns:w10="urn:schemas-microsoft-com:office:word" xmlns:w="http://schemas.openxmlformats.org/wordprocessingml/2006/main" xmlns:w14="http://schemas.microsoft.com/office/word/2010/wordml" xmlns:w15="http://schemas.microsoft.com/office/word/2012/wordml" xmlns:w16se="http://schemas.microsoft.com/office/word/2015/wordml/symex" xmlns:wpg="http://schemas.microsoft.com/office/word/2010/wordprocessingGroup" xmlns:wpi="http://schemas.microsoft.com/office/word/2010/wordprocessingInk" xmlns:wne="http://schemas.microsoft.com/office/word/2006/wordml" xmlns:wps="http://schemas.microsoft.com/office/word/2010/wordprocessingShape" mc:Ignorable="w14 w15 w16se wp14">
   <w:abstractNum w:abstractNumId="0" w15:restartNumberingAfterBreak="0">
+    <w:nsid w:val="139A33C6"/>
+    <w:multiLevelType w:val="hybridMultilevel"/>
+    <w:tmpl w:val="012068B2"/>
+    <w:lvl w:ilvl="0" w:tplc="42ECBACE">
+      <w:numFmt w:val="bullet"/>
+      <w:lvlText w:val=""/>
+      <w:lvlJc w:val="left"/>
+      <w:pPr>
+        <w:ind w:left="1080" w:hanging="360"/>
+      </w:pPr>
+      <w:rPr>
+        <w:rFonts w:ascii="Symbol" w:eastAsiaTheme="minorHAnsi" w:hAnsi="Symbol" w:cstheme="minorBidi" w:hint="default"/>
+      </w:rPr>
+    </w:lvl>
+    <w:lvl w:ilvl="1" w:tplc="04090003" w:tentative="1">
+      <w:start w:val="1"/>
+      <w:numFmt w:val="bullet"/>
+      <w:lvlText w:val="o"/>
+      <w:lvlJc w:val="left"/>
+      <w:pPr>
+        <w:ind w:left="1800" w:hanging="360"/>
+      </w:pPr>
+      <w:rPr>
+        <w:rFonts w:ascii="Courier New" w:hAnsi="Courier New" w:cs="Courier New" w:hint="default"/>
+      </w:rPr>
+    </w:lvl>
+    <w:lvl w:ilvl="2" w:tplc="04090005" w:tentative="1">
+      <w:start w:val="1"/>
+      <w:numFmt w:val="bullet"/>
+      <w:lvlText w:val=""/>
+      <w:lvlJc w:val="left"/>
+      <w:pPr>
+        <w:ind w:left="2520" w:hanging="360"/>
+      </w:pPr>
+      <w:rPr>
+        <w:rFonts w:ascii="Wingdings" w:hAnsi="Wingdings" w:hint="default"/>
+      </w:rPr>
+    </w:lvl>
+    <w:lvl w:ilvl="3" w:tplc="04090001" w:tentative="1">
+      <w:start w:val="1"/>
+      <w:numFmt w:val="bullet"/>
+      <w:lvlText w:val=""/>
+      <w:lvlJc w:val="left"/>
+      <w:pPr>
+        <w:ind w:left="3240" w:hanging="360"/>
+      </w:pPr>
+      <w:rPr>
+        <w:rFonts w:ascii="Symbol" w:hAnsi="Symbol" w:hint="default"/>
+      </w:rPr>
+    </w:lvl>
+    <w:lvl w:ilvl="4" w:tplc="04090003" w:tentative="1">
+      <w:start w:val="1"/>
+      <w:numFmt w:val="bullet"/>
+      <w:lvlText w:val="o"/>
+      <w:lvlJc w:val="left"/>
+      <w:pPr>
+        <w:ind w:left="3960" w:hanging="360"/>
+      </w:pPr>
+      <w:rPr>
+        <w:rFonts w:ascii="Courier New" w:hAnsi="Courier New" w:cs="Courier New" w:hint="default"/>
+      </w:rPr>
+    </w:lvl>
+    <w:lvl w:ilvl="5" w:tplc="04090005" w:tentative="1">
+      <w:start w:val="1"/>
+      <w:numFmt w:val="bullet"/>
+      <w:lvlText w:val=""/>
+      <w:lvlJc w:val="left"/>
+      <w:pPr>
+        <w:ind w:left="4680" w:hanging="360"/>
+      </w:pPr>
+      <w:rPr>
+        <w:rFonts w:ascii="Wingdings" w:hAnsi="Wingdings" w:hint="default"/>
+      </w:rPr>
+    </w:lvl>
+    <w:lvl w:ilvl="6" w:tplc="04090001" w:tentative="1">
+      <w:start w:val="1"/>
+      <w:numFmt w:val="bullet"/>
+      <w:lvlText w:val=""/>
+      <w:lvlJc w:val="left"/>
+      <w:pPr>
+        <w:ind w:left="5400" w:hanging="360"/>
+      </w:pPr>
+      <w:rPr>
+        <w:rFonts w:ascii="Symbol" w:hAnsi="Symbol" w:hint="default"/>
+      </w:rPr>
+    </w:lvl>
+    <w:lvl w:ilvl="7" w:tplc="04090003" w:tentative="1">
+      <w:start w:val="1"/>
+      <w:numFmt w:val="bullet"/>
+      <w:lvlText w:val="o"/>
+      <w:lvlJc w:val="left"/>
+      <w:pPr>
+        <w:ind w:left="6120" w:hanging="360"/>
+      </w:pPr>
+      <w:rPr>
+        <w:rFonts w:ascii="Courier New" w:hAnsi="Courier New" w:cs="Courier New" w:hint="default"/>
+      </w:rPr>
+    </w:lvl>
+    <w:lvl w:ilvl="8" w:tplc="04090005" w:tentative="1">
+      <w:start w:val="1"/>
+      <w:numFmt w:val="bullet"/>
+      <w:lvlText w:val=""/>
+      <w:lvlJc w:val="left"/>
+      <w:pPr>
+        <w:ind w:left="6840" w:hanging="360"/>
+      </w:pPr>
+      <w:rPr>
+        <w:rFonts w:ascii="Wingdings" w:hAnsi="Wingdings" w:hint="default"/>
+      </w:rPr>
+    </w:lvl>
+  </w:abstractNum>
+  <w:abstractNum w:abstractNumId="1" w15:restartNumberingAfterBreak="0">
     <w:nsid w:val="2A35669C"/>
     <w:multiLevelType w:val="hybridMultilevel"/>
     <w:tmpl w:val="1296625E"/>
@@ -15788,7 +17644,7 @@
       </w:pPr>
     </w:lvl>
   </w:abstractNum>
-  <w:abstractNum w:abstractNumId="1" w15:restartNumberingAfterBreak="0">
+  <w:abstractNum w:abstractNumId="2" w15:restartNumberingAfterBreak="0">
     <w:nsid w:val="34A13A43"/>
     <w:multiLevelType w:val="hybridMultilevel"/>
     <w:tmpl w:val="9DF2F308"/>
@@ -15874,7 +17730,7 @@
       </w:pPr>
     </w:lvl>
   </w:abstractNum>
-  <w:abstractNum w:abstractNumId="2" w15:restartNumberingAfterBreak="0">
+  <w:abstractNum w:abstractNumId="3" w15:restartNumberingAfterBreak="0">
     <w:nsid w:val="3CA13A3B"/>
     <w:multiLevelType w:val="hybridMultilevel"/>
     <w:tmpl w:val="39F4A86A"/>
@@ -15960,7 +17816,7 @@
       </w:pPr>
     </w:lvl>
   </w:abstractNum>
-  <w:abstractNum w:abstractNumId="3" w15:restartNumberingAfterBreak="0">
+  <w:abstractNum w:abstractNumId="4" w15:restartNumberingAfterBreak="0">
     <w:nsid w:val="43026207"/>
     <w:multiLevelType w:val="hybridMultilevel"/>
     <w:tmpl w:val="96EAF4E4"/>
@@ -16049,7 +17905,7 @@
       </w:pPr>
     </w:lvl>
   </w:abstractNum>
-  <w:abstractNum w:abstractNumId="4" w15:restartNumberingAfterBreak="0">
+  <w:abstractNum w:abstractNumId="5" w15:restartNumberingAfterBreak="0">
     <w:nsid w:val="559C771E"/>
     <w:multiLevelType w:val="hybridMultilevel"/>
     <w:tmpl w:val="B33C927E"/>
@@ -16162,7 +18018,7 @@
       </w:rPr>
     </w:lvl>
   </w:abstractNum>
-  <w:abstractNum w:abstractNumId="5" w15:restartNumberingAfterBreak="0">
+  <w:abstractNum w:abstractNumId="6" w15:restartNumberingAfterBreak="0">
     <w:nsid w:val="580F6F8E"/>
     <w:multiLevelType w:val="hybridMultilevel"/>
     <w:tmpl w:val="FA2AC6B2"/>
@@ -16251,7 +18107,7 @@
       </w:pPr>
     </w:lvl>
   </w:abstractNum>
-  <w:abstractNum w:abstractNumId="6" w15:restartNumberingAfterBreak="0">
+  <w:abstractNum w:abstractNumId="7" w15:restartNumberingAfterBreak="0">
     <w:nsid w:val="63C5402E"/>
     <w:multiLevelType w:val="hybridMultilevel"/>
     <w:tmpl w:val="28546E42"/>
@@ -16364,7 +18220,7 @@
       </w:rPr>
     </w:lvl>
   </w:abstractNum>
-  <w:abstractNum w:abstractNumId="7" w15:restartNumberingAfterBreak="0">
+  <w:abstractNum w:abstractNumId="8" w15:restartNumberingAfterBreak="0">
     <w:nsid w:val="6AC42A72"/>
     <w:multiLevelType w:val="hybridMultilevel"/>
     <w:tmpl w:val="AA621D90"/>
@@ -16477,7 +18333,7 @@
       </w:rPr>
     </w:lvl>
   </w:abstractNum>
-  <w:abstractNum w:abstractNumId="8" w15:restartNumberingAfterBreak="0">
+  <w:abstractNum w:abstractNumId="9" w15:restartNumberingAfterBreak="0">
     <w:nsid w:val="71A103EF"/>
     <w:multiLevelType w:val="hybridMultilevel"/>
     <w:tmpl w:val="00B2E702"/>
@@ -16563,7 +18419,119 @@
       </w:pPr>
     </w:lvl>
   </w:abstractNum>
-  <w:abstractNum w:abstractNumId="9" w15:restartNumberingAfterBreak="0">
+  <w:abstractNum w:abstractNumId="10" w15:restartNumberingAfterBreak="0">
+    <w:nsid w:val="73A30D0D"/>
+    <w:multiLevelType w:val="hybridMultilevel"/>
+    <w:tmpl w:val="F74E173E"/>
+    <w:lvl w:ilvl="0" w:tplc="D624D5B4">
+      <w:numFmt w:val="bullet"/>
+      <w:lvlText w:val=""/>
+      <w:lvlJc w:val="left"/>
+      <w:pPr>
+        <w:ind w:left="720" w:hanging="360"/>
+      </w:pPr>
+      <w:rPr>
+        <w:rFonts w:ascii="Wingdings" w:eastAsiaTheme="minorHAnsi" w:hAnsi="Wingdings" w:cstheme="minorBidi" w:hint="default"/>
+      </w:rPr>
+    </w:lvl>
+    <w:lvl w:ilvl="1" w:tplc="04090003" w:tentative="1">
+      <w:start w:val="1"/>
+      <w:numFmt w:val="bullet"/>
+      <w:lvlText w:val="o"/>
+      <w:lvlJc w:val="left"/>
+      <w:pPr>
+        <w:ind w:left="1440" w:hanging="360"/>
+      </w:pPr>
+      <w:rPr>
+        <w:rFonts w:ascii="Courier New" w:hAnsi="Courier New" w:cs="Courier New" w:hint="default"/>
+      </w:rPr>
+    </w:lvl>
+    <w:lvl w:ilvl="2" w:tplc="04090005" w:tentative="1">
+      <w:start w:val="1"/>
+      <w:numFmt w:val="bullet"/>
+      <w:lvlText w:val=""/>
+      <w:lvlJc w:val="left"/>
+      <w:pPr>
+        <w:ind w:left="2160" w:hanging="360"/>
+      </w:pPr>
+      <w:rPr>
+        <w:rFonts w:ascii="Wingdings" w:hAnsi="Wingdings" w:hint="default"/>
+      </w:rPr>
+    </w:lvl>
+    <w:lvl w:ilvl="3" w:tplc="04090001" w:tentative="1">
+      <w:start w:val="1"/>
+      <w:numFmt w:val="bullet"/>
+      <w:lvlText w:val=""/>
+      <w:lvlJc w:val="left"/>
+      <w:pPr>
+        <w:ind w:left="2880" w:hanging="360"/>
+      </w:pPr>
+      <w:rPr>
+        <w:rFonts w:ascii="Symbol" w:hAnsi="Symbol" w:hint="default"/>
+      </w:rPr>
+    </w:lvl>
+    <w:lvl w:ilvl="4" w:tplc="04090003" w:tentative="1">
+      <w:start w:val="1"/>
+      <w:numFmt w:val="bullet"/>
+      <w:lvlText w:val="o"/>
+      <w:lvlJc w:val="left"/>
+      <w:pPr>
+        <w:ind w:left="3600" w:hanging="360"/>
+      </w:pPr>
+      <w:rPr>
+        <w:rFonts w:ascii="Courier New" w:hAnsi="Courier New" w:cs="Courier New" w:hint="default"/>
+      </w:rPr>
+    </w:lvl>
+    <w:lvl w:ilvl="5" w:tplc="04090005" w:tentative="1">
+      <w:start w:val="1"/>
+      <w:numFmt w:val="bullet"/>
+      <w:lvlText w:val=""/>
+      <w:lvlJc w:val="left"/>
+      <w:pPr>
+        <w:ind w:left="4320" w:hanging="360"/>
+      </w:pPr>
+      <w:rPr>
+        <w:rFonts w:ascii="Wingdings" w:hAnsi="Wingdings" w:hint="default"/>
+      </w:rPr>
+    </w:lvl>
+    <w:lvl w:ilvl="6" w:tplc="04090001" w:tentative="1">
+      <w:start w:val="1"/>
+      <w:numFmt w:val="bullet"/>
+      <w:lvlText w:val=""/>
+      <w:lvlJc w:val="left"/>
+      <w:pPr>
+        <w:ind w:left="5040" w:hanging="360"/>
+      </w:pPr>
+      <w:rPr>
+        <w:rFonts w:ascii="Symbol" w:hAnsi="Symbol" w:hint="default"/>
+      </w:rPr>
+    </w:lvl>
+    <w:lvl w:ilvl="7" w:tplc="04090003" w:tentative="1">
+      <w:start w:val="1"/>
+      <w:numFmt w:val="bullet"/>
+      <w:lvlText w:val="o"/>
+      <w:lvlJc w:val="left"/>
+      <w:pPr>
+        <w:ind w:left="5760" w:hanging="360"/>
+      </w:pPr>
+      <w:rPr>
+        <w:rFonts w:ascii="Courier New" w:hAnsi="Courier New" w:cs="Courier New" w:hint="default"/>
+      </w:rPr>
+    </w:lvl>
+    <w:lvl w:ilvl="8" w:tplc="04090005" w:tentative="1">
+      <w:start w:val="1"/>
+      <w:numFmt w:val="bullet"/>
+      <w:lvlText w:val=""/>
+      <w:lvlJc w:val="left"/>
+      <w:pPr>
+        <w:ind w:left="6480" w:hanging="360"/>
+      </w:pPr>
+      <w:rPr>
+        <w:rFonts w:ascii="Wingdings" w:hAnsi="Wingdings" w:hint="default"/>
+      </w:rPr>
+    </w:lvl>
+  </w:abstractNum>
+  <w:abstractNum w:abstractNumId="11" w15:restartNumberingAfterBreak="0">
     <w:nsid w:val="7A7D66FC"/>
     <w:multiLevelType w:val="hybridMultilevel"/>
     <w:tmpl w:val="CFB274BC"/>
@@ -16650,34 +18618,40 @@
     </w:lvl>
   </w:abstractNum>
   <w:num w:numId="1">
+    <w:abstractNumId w:val="9"/>
+  </w:num>
+  <w:num w:numId="2">
+    <w:abstractNumId w:val="3"/>
+  </w:num>
+  <w:num w:numId="3">
+    <w:abstractNumId w:val="11"/>
+  </w:num>
+  <w:num w:numId="4">
+    <w:abstractNumId w:val="4"/>
+  </w:num>
+  <w:num w:numId="5">
+    <w:abstractNumId w:val="2"/>
+  </w:num>
+  <w:num w:numId="6">
+    <w:abstractNumId w:val="6"/>
+  </w:num>
+  <w:num w:numId="7">
+    <w:abstractNumId w:val="7"/>
+  </w:num>
+  <w:num w:numId="8">
+    <w:abstractNumId w:val="5"/>
+  </w:num>
+  <w:num w:numId="9">
     <w:abstractNumId w:val="8"/>
   </w:num>
-  <w:num w:numId="2">
-    <w:abstractNumId w:val="2"/>
-  </w:num>
-  <w:num w:numId="3">
-    <w:abstractNumId w:val="9"/>
-  </w:num>
-  <w:num w:numId="4">
-    <w:abstractNumId w:val="3"/>
-  </w:num>
-  <w:num w:numId="5">
+  <w:num w:numId="10">
     <w:abstractNumId w:val="1"/>
   </w:num>
-  <w:num w:numId="6">
-    <w:abstractNumId w:val="5"/>
+  <w:num w:numId="11">
+    <w:abstractNumId w:val="0"/>
   </w:num>
-  <w:num w:numId="7">
-    <w:abstractNumId w:val="6"/>
-  </w:num>
-  <w:num w:numId="8">
-    <w:abstractNumId w:val="4"/>
-  </w:num>
-  <w:num w:numId="9">
-    <w:abstractNumId w:val="7"/>
-  </w:num>
-  <w:num w:numId="10">
-    <w:abstractNumId w:val="0"/>
+  <w:num w:numId="12">
+    <w:abstractNumId w:val="10"/>
   </w:num>
 </w:numbering>
 </file>
@@ -16805,6 +18779,7 @@
     <w:lsdException w:name="HTML Sample" w:semiHidden="1" w:unhideWhenUsed="1"/>
     <w:lsdException w:name="HTML Typewriter" w:semiHidden="1" w:unhideWhenUsed="1"/>
     <w:lsdException w:name="HTML Variable" w:semiHidden="1" w:unhideWhenUsed="1"/>
+    <w:lsdException w:name="Normal Table" w:semiHidden="1" w:unhideWhenUsed="1"/>
     <w:lsdException w:name="annotation subject" w:semiHidden="1" w:unhideWhenUsed="1"/>
     <w:lsdException w:name="No List" w:semiHidden="1" w:unhideWhenUsed="1"/>
     <w:lsdException w:name="Outline List 1" w:semiHidden="1" w:unhideWhenUsed="1"/>
@@ -16849,6 +18824,7 @@
     <w:lsdException w:name="Table Professional" w:semiHidden="1" w:unhideWhenUsed="1"/>
     <w:lsdException w:name="Table Subtle 1" w:semiHidden="1" w:unhideWhenUsed="1"/>
     <w:lsdException w:name="Table Subtle 2" w:semiHidden="1" w:unhideWhenUsed="1"/>
+    <w:lsdException w:name="Table Web 1" w:semiHidden="1" w:unhideWhenUsed="1"/>
     <w:lsdException w:name="Table Web 2" w:semiHidden="1" w:unhideWhenUsed="1"/>
     <w:lsdException w:name="Table Web 3" w:semiHidden="1" w:unhideWhenUsed="1"/>
     <w:lsdException w:name="Balloon Text" w:semiHidden="1" w:unhideWhenUsed="1"/>
@@ -17290,13 +19266,6 @@
 
 <file path=word/glossary/fontTable.xml><?xml version="1.0" encoding="utf-8"?>
 <w:fonts xmlns:mc="http://schemas.openxmlformats.org/markup-compatibility/2006" xmlns:r="http://schemas.openxmlformats.org/officeDocument/2006/relationships" xmlns:w="http://schemas.openxmlformats.org/wordprocessingml/2006/main" xmlns:w14="http://schemas.microsoft.com/office/word/2010/wordml" xmlns:w15="http://schemas.microsoft.com/office/word/2012/wordml" xmlns:w16se="http://schemas.microsoft.com/office/word/2015/wordml/symex" mc:Ignorable="w14 w15 w16se">
-  <w:font w:name="Times New Roman">
-    <w:panose1 w:val="02020603050405020304"/>
-    <w:charset w:val="00"/>
-    <w:family w:val="roman"/>
-    <w:pitch w:val="variable"/>
-    <w:sig w:usb0="E0002AFF" w:usb1="C0007841" w:usb2="00000009" w:usb3="00000000" w:csb0="000001FF" w:csb1="00000000"/>
-  </w:font>
   <w:font w:name="Symbol">
     <w:panose1 w:val="05050102010706020507"/>
     <w:charset w:val="02"/>
@@ -17309,14 +19278,14 @@
     <w:charset w:val="00"/>
     <w:family w:val="swiss"/>
     <w:pitch w:val="variable"/>
-    <w:sig w:usb0="E00002FF" w:usb1="4000ACFF" w:usb2="00000001" w:usb3="00000000" w:csb0="0000019F" w:csb1="00000000"/>
+    <w:sig w:usb0="E0002AFF" w:usb1="C000247B" w:usb2="00000009" w:usb3="00000000" w:csb0="000001FF" w:csb1="00000000"/>
   </w:font>
   <w:font w:name="Arial">
     <w:panose1 w:val="020B0604020202020204"/>
     <w:charset w:val="00"/>
     <w:family w:val="swiss"/>
     <w:pitch w:val="variable"/>
-    <w:sig w:usb0="E0002AFF" w:usb1="C0007843" w:usb2="00000009" w:usb3="00000000" w:csb0="000001FF" w:csb1="00000000"/>
+    <w:sig w:usb0="E0002EFF" w:usb1="C0007843" w:usb2="00000009" w:usb3="00000000" w:csb0="000001FF" w:csb1="00000000"/>
   </w:font>
   <w:font w:name="Courier New">
     <w:panose1 w:val="02070309020205020404"/>
@@ -17324,6 +19293,13 @@
     <w:family w:val="modern"/>
     <w:pitch w:val="fixed"/>
     <w:sig w:usb0="E0002EFF" w:usb1="C0007843" w:usb2="00000009" w:usb3="00000000" w:csb0="000001FF" w:csb1="00000000"/>
+  </w:font>
+  <w:font w:name="Times New Roman">
+    <w:panose1 w:val="02020603050405020304"/>
+    <w:charset w:val="00"/>
+    <w:family w:val="roman"/>
+    <w:pitch w:val="variable"/>
+    <w:sig w:usb0="E0002EFF" w:usb1="C000785B" w:usb2="00000009" w:usb3="00000000" w:csb0="000001FF" w:csb1="00000000"/>
   </w:font>
   <w:font w:name="Wingdings">
     <w:panose1 w:val="05000000000000000000"/>
@@ -17337,7 +19313,7 @@
     <w:charset w:val="00"/>
     <w:family w:val="swiss"/>
     <w:pitch w:val="variable"/>
-    <w:sig w:usb0="A00002EF" w:usb1="4000207B" w:usb2="00000000" w:usb3="00000000" w:csb0="0000009F" w:csb1="00000000"/>
+    <w:sig w:usb0="E0002AFF" w:usb1="C000247B" w:usb2="00000009" w:usb3="00000000" w:csb0="000001FF" w:csb1="00000000"/>
   </w:font>
   <w:font w:name="Cambria Math">
     <w:panose1 w:val="02040503050406030204"/>
@@ -17365,6 +19341,7 @@
   <w:rsids>
     <w:rsidRoot w:val="00561170"/>
     <w:rsid w:val="00561170"/>
+    <w:rsid w:val="00823D7A"/>
   </w:rsids>
   <m:mathPr>
     <m:mathFont m:val="Cambria Math"/>
@@ -17816,7 +19793,7 @@
     <w:basedOn w:val="DefaultParagraphFont"/>
     <w:uiPriority w:val="99"/>
     <w:semiHidden/>
-    <w:rsid w:val="00561170"/>
+    <w:rsid w:val="00823D7A"/>
     <w:rPr>
       <w:color w:val="808080"/>
     </w:rPr>

</xml_diff>